<commit_message>
Hab mal ein wenig angefangen...
</commit_message>
<xml_diff>
--- a/doc/Project Blueprint Template (Games).docx
+++ b/doc/Project Blueprint Template (Games).docx
@@ -36,38 +36,6 @@
           <w:sz w:val="40"/>
         </w:rPr>
         <w:t>Games</w:t>
-      </w:r>
-    </w:p>
-    <w:p>
-      <w:pPr>
-        <w:rPr>
-          <w:color w:val="FF0000"/>
-        </w:rPr>
-      </w:pPr>
-    </w:p>
-    <w:p>
-      <w:pPr>
-        <w:rPr>
-          <w:color w:val="FF0000"/>
-        </w:rPr>
-      </w:pPr>
-      <w:r>
-        <w:rPr>
-          <w:color w:val="FF0000"/>
-        </w:rPr>
-        <w:t xml:space="preserve">Fill out the </w:t>
-      </w:r>
-      <w:r>
-        <w:rPr>
-          <w:color w:val="FF0000"/>
-        </w:rPr>
-        <w:t>three</w:t>
-      </w:r>
-      <w:r>
-        <w:rPr>
-          <w:color w:val="FF0000"/>
-        </w:rPr>
-        <w:t xml:space="preserve"> lines below:</w:t>
       </w:r>
     </w:p>
     <w:tbl>
@@ -120,12 +88,14 @@
                 <w:color w:val="A6A6A6"/>
               </w:rPr>
             </w:pPr>
+            <w:proofErr w:type="spellStart"/>
             <w:r>
               <w:rPr>
                 <w:color w:val="A6A6A6"/>
               </w:rPr>
-              <w:t>Enter your team’s name here</w:t>
+              <w:t>UnrealCup</w:t>
             </w:r>
+            <w:proofErr w:type="spellEnd"/>
           </w:p>
         </w:tc>
       </w:tr>
@@ -166,7 +136,7 @@
               <w:rPr>
                 <w:color w:val="A6A6A6"/>
               </w:rPr>
-              <w:t>Enter your team’s country here</w:t>
+              <w:t>Germany</w:t>
             </w:r>
           </w:p>
         </w:tc>
@@ -204,12 +174,14 @@
                 <w:color w:val="A6A6A6"/>
               </w:rPr>
             </w:pPr>
+            <w:proofErr w:type="spellStart"/>
             <w:r>
               <w:rPr>
                 <w:color w:val="A6A6A6"/>
               </w:rPr>
-              <w:t>Enter your project’s name here</w:t>
+              <w:t>UnrealCup</w:t>
             </w:r>
+            <w:proofErr w:type="spellEnd"/>
           </w:p>
         </w:tc>
       </w:tr>
@@ -220,58 +192,6 @@
           <w:color w:val="FF0000"/>
         </w:rPr>
       </w:pPr>
-    </w:p>
-    <w:p>
-      <w:pPr>
-        <w:rPr>
-          <w:color w:val="FF0000"/>
-        </w:rPr>
-      </w:pPr>
-      <w:r>
-        <w:rPr>
-          <w:color w:val="FF0000"/>
-        </w:rPr>
-        <w:t xml:space="preserve">For each section below, replace the </w:t>
-      </w:r>
-      <w:r>
-        <w:rPr>
-          <w:color w:val="A6A6A6"/>
-        </w:rPr>
-        <w:t xml:space="preserve">grey text </w:t>
-      </w:r>
-      <w:r>
-        <w:rPr>
-          <w:color w:val="FF0000"/>
-        </w:rPr>
-        <w:t xml:space="preserve">with your own writing. To learn more about these topics and links to helpful resources you can learn from, please visit our </w:t>
-      </w:r>
-      <w:hyperlink r:id="rId5" w:history="1">
-        <w:r>
-          <w:rPr>
-            <w:rStyle w:val="Hyperlink"/>
-          </w:rPr>
-          <w:t>Project Blueprint Challenge</w:t>
-        </w:r>
-      </w:hyperlink>
-      <w:r>
-        <w:rPr>
-          <w:color w:val="FF0000"/>
-        </w:rPr>
-        <w:t xml:space="preserve"> page.</w:t>
-      </w:r>
-    </w:p>
-    <w:p>
-      <w:pPr>
-        <w:rPr>
-          <w:color w:val="FF0000"/>
-        </w:rPr>
-      </w:pPr>
-      <w:r>
-        <w:rPr>
-          <w:color w:val="FF0000"/>
-        </w:rPr>
-        <w:t>Your finished document should be ten pages or less. You may delete these instructions from your document. You may include images, flowcharts, or other visual elements in your document.</w:t>
-      </w:r>
     </w:p>
     <w:p>
       <w:pPr>
@@ -659,7 +579,6 @@
         <w:rPr>
           <w:color w:val="A6A6A6"/>
         </w:rPr>
-        <w:lastRenderedPageBreak/>
         <w:t>Junge</w:t>
       </w:r>
       <w:proofErr w:type="spellEnd"/>
@@ -816,6 +735,7 @@
         <w:pStyle w:val="berschrift1"/>
       </w:pPr>
       <w:r>
+        <w:lastRenderedPageBreak/>
         <w:t>Personas</w:t>
       </w:r>
     </w:p>
@@ -829,20 +749,7 @@
         <w:rPr>
           <w:color w:val="A6A6A6"/>
         </w:rPr>
-        <w:t>Create one or two personas that represent your likely users.</w:t>
-      </w:r>
-    </w:p>
-    <w:p>
-      <w:pPr>
-        <w:rPr>
-          <w:color w:val="A6A6A6"/>
-        </w:rPr>
-      </w:pPr>
-      <w:r>
-        <w:rPr>
-          <w:color w:val="A6A6A6"/>
-        </w:rPr>
-        <w:t xml:space="preserve">“John </w:t>
+        <w:t xml:space="preserve">A typical user for our project is John </w:t>
       </w:r>
       <w:proofErr w:type="spellStart"/>
       <w:r>
@@ -856,113 +763,43 @@
         <w:rPr>
           <w:color w:val="A6A6A6"/>
         </w:rPr>
-        <w:t>”</w:t>
-      </w:r>
-    </w:p>
-    <w:p>
-      <w:pPr>
-        <w:pStyle w:val="Listenabsatz"/>
-        <w:numPr>
-          <w:ilvl w:val="0"/>
-          <w:numId w:val="3"/>
-        </w:numPr>
-        <w:rPr>
-          <w:color w:val="A6A6A6"/>
-        </w:rPr>
-      </w:pPr>
-      <w:r>
-        <w:rPr>
-          <w:color w:val="A6A6A6"/>
-        </w:rPr>
-        <w:t>Alter:  16</w:t>
-      </w:r>
-    </w:p>
-    <w:p>
-      <w:pPr>
-        <w:pStyle w:val="Listenabsatz"/>
-        <w:numPr>
-          <w:ilvl w:val="0"/>
-          <w:numId w:val="3"/>
-        </w:numPr>
-        <w:rPr>
-          <w:color w:val="A6A6A6"/>
-        </w:rPr>
-      </w:pPr>
-      <w:proofErr w:type="spellStart"/>
-      <w:r>
-        <w:rPr>
-          <w:color w:val="A6A6A6"/>
-        </w:rPr>
-        <w:t>Oberstufe</w:t>
-      </w:r>
-      <w:proofErr w:type="spellEnd"/>
-    </w:p>
-    <w:p>
-      <w:pPr>
-        <w:pStyle w:val="Listenabsatz"/>
-        <w:numPr>
-          <w:ilvl w:val="0"/>
-          <w:numId w:val="3"/>
-        </w:numPr>
-        <w:rPr>
-          <w:color w:val="A6A6A6"/>
-        </w:rPr>
-      </w:pPr>
-      <w:proofErr w:type="spellStart"/>
-      <w:r>
-        <w:rPr>
-          <w:color w:val="A6A6A6"/>
-        </w:rPr>
-        <w:t>Trifft</w:t>
-      </w:r>
-      <w:proofErr w:type="spellEnd"/>
-      <w:r>
-        <w:rPr>
-          <w:color w:val="A6A6A6"/>
-        </w:rPr>
-        <w:t xml:space="preserve"> </w:t>
-      </w:r>
-      <w:proofErr w:type="spellStart"/>
-      <w:r>
-        <w:rPr>
-          <w:color w:val="A6A6A6"/>
-        </w:rPr>
-        <w:t>im</w:t>
-      </w:r>
-      <w:proofErr w:type="spellEnd"/>
-      <w:r>
-        <w:rPr>
-          <w:color w:val="A6A6A6"/>
-        </w:rPr>
-        <w:t xml:space="preserve"> </w:t>
-      </w:r>
-      <w:proofErr w:type="spellStart"/>
-      <w:r>
-        <w:rPr>
-          <w:color w:val="A6A6A6"/>
-        </w:rPr>
-        <w:t>Informationstechnischem</w:t>
-      </w:r>
-      <w:proofErr w:type="spellEnd"/>
-      <w:r>
-        <w:rPr>
-          <w:color w:val="A6A6A6"/>
-        </w:rPr>
-        <w:t xml:space="preserve"> </w:t>
-      </w:r>
-      <w:proofErr w:type="spellStart"/>
-      <w:r>
-        <w:rPr>
-          <w:color w:val="A6A6A6"/>
-        </w:rPr>
-        <w:t>Unterricht</w:t>
-      </w:r>
-      <w:proofErr w:type="spellEnd"/>
-      <w:r>
-        <w:rPr>
-          <w:color w:val="A6A6A6"/>
-        </w:rPr>
-        <w:t xml:space="preserve"> auf </w:t>
+        <w:t xml:space="preserve">, he is a 16 year old </w:t>
+      </w:r>
+      <w:r>
+        <w:rPr>
+          <w:color w:val="A6A6A6"/>
+        </w:rPr>
+        <w:t>sixth former</w:t>
+      </w:r>
+      <w:r>
+        <w:rPr>
+          <w:color w:val="A6A6A6"/>
+        </w:rPr>
+        <w:t xml:space="preserve"> at a German school. He likes to work with computers and he even tried to write some computer program before. So he decid</w:t>
+      </w:r>
+      <w:r>
+        <w:rPr>
+          <w:color w:val="A6A6A6"/>
+        </w:rPr>
+        <w:t>ed to go to a special school with</w:t>
+      </w:r>
+      <w:r>
+        <w:rPr>
+          <w:color w:val="A6A6A6"/>
+        </w:rPr>
+        <w:t xml:space="preserve"> Computer Science</w:t>
+      </w:r>
+      <w:r>
+        <w:rPr>
+          <w:color w:val="A6A6A6"/>
+        </w:rPr>
+        <w:t xml:space="preserve"> as main course</w:t>
+      </w:r>
+      <w:r>
+        <w:rPr>
+          <w:color w:val="A6A6A6"/>
+        </w:rPr>
+        <w:t xml:space="preserve">. In one of his first Computer Science courses his teacher wants so explain the logic of computer programs. For this purpose the teacher used </w:t>
       </w:r>
       <w:proofErr w:type="spellStart"/>
       <w:r>
@@ -972,230 +809,147 @@
         <w:t>UnrealCup</w:t>
       </w:r>
       <w:proofErr w:type="spellEnd"/>
-    </w:p>
-    <w:p>
-      <w:pPr>
-        <w:pStyle w:val="Listenabsatz"/>
-        <w:numPr>
-          <w:ilvl w:val="1"/>
-          <w:numId w:val="3"/>
-        </w:numPr>
-        <w:rPr>
-          <w:color w:val="A6A6A6"/>
-        </w:rPr>
-      </w:pPr>
-      <w:proofErr w:type="spellStart"/>
-      <w:r>
-        <w:rPr>
-          <w:color w:val="A6A6A6"/>
-        </w:rPr>
-        <w:t>Einführung</w:t>
-      </w:r>
-      <w:proofErr w:type="spellEnd"/>
-      <w:r>
-        <w:rPr>
-          <w:color w:val="A6A6A6"/>
-        </w:rPr>
-        <w:t xml:space="preserve"> in </w:t>
-      </w:r>
-      <w:proofErr w:type="spellStart"/>
-      <w:r>
-        <w:rPr>
-          <w:color w:val="A6A6A6"/>
-        </w:rPr>
-        <w:t>Logik</w:t>
-      </w:r>
-      <w:proofErr w:type="spellEnd"/>
-    </w:p>
-    <w:p>
-      <w:pPr>
-        <w:pStyle w:val="Listenabsatz"/>
-        <w:numPr>
-          <w:ilvl w:val="0"/>
-          <w:numId w:val="3"/>
-        </w:numPr>
-        <w:rPr>
-          <w:color w:val="A6A6A6"/>
-        </w:rPr>
-      </w:pPr>
-      <w:proofErr w:type="spellStart"/>
-      <w:r>
-        <w:rPr>
-          <w:color w:val="A6A6A6"/>
-        </w:rPr>
-        <w:t>Interessiert</w:t>
-      </w:r>
-      <w:proofErr w:type="spellEnd"/>
-      <w:r>
-        <w:rPr>
-          <w:color w:val="A6A6A6"/>
-        </w:rPr>
-        <w:t xml:space="preserve"> an </w:t>
-      </w:r>
-      <w:proofErr w:type="spellStart"/>
-      <w:r>
-        <w:rPr>
-          <w:color w:val="A6A6A6"/>
-        </w:rPr>
-        <w:t>Logik</w:t>
-      </w:r>
-      <w:proofErr w:type="spellEnd"/>
-      <w:r>
-        <w:rPr>
-          <w:color w:val="A6A6A6"/>
-        </w:rPr>
-        <w:t>/</w:t>
-      </w:r>
-      <w:proofErr w:type="spellStart"/>
-      <w:r>
-        <w:rPr>
-          <w:color w:val="A6A6A6"/>
-        </w:rPr>
-        <w:t>Programmierung</w:t>
-      </w:r>
-      <w:proofErr w:type="spellEnd"/>
-    </w:p>
-    <w:p>
-      <w:pPr>
-        <w:ind w:left="360"/>
-        <w:rPr>
-          <w:color w:val="A6A6A6"/>
-        </w:rPr>
-      </w:pPr>
-      <w:r>
-        <w:rPr>
-          <w:color w:val="A6A6A6"/>
-        </w:rPr>
-        <w:t>“Jack Hardcore”</w:t>
-      </w:r>
-    </w:p>
-    <w:p>
-      <w:pPr>
-        <w:pStyle w:val="Listenabsatz"/>
-        <w:numPr>
-          <w:ilvl w:val="0"/>
-          <w:numId w:val="4"/>
-        </w:numPr>
-        <w:rPr>
-          <w:color w:val="A6A6A6"/>
-        </w:rPr>
-      </w:pPr>
-      <w:r>
-        <w:rPr>
-          <w:color w:val="A6A6A6"/>
-        </w:rPr>
-        <w:t>Alter: 20</w:t>
-      </w:r>
-    </w:p>
-    <w:p>
-      <w:pPr>
-        <w:pStyle w:val="Listenabsatz"/>
-        <w:numPr>
-          <w:ilvl w:val="0"/>
-          <w:numId w:val="4"/>
-        </w:numPr>
-        <w:rPr>
-          <w:color w:val="A6A6A6"/>
-        </w:rPr>
-      </w:pPr>
-      <w:r>
-        <w:rPr>
-          <w:color w:val="A6A6A6"/>
-        </w:rPr>
-        <w:t>Student</w:t>
-      </w:r>
-    </w:p>
-    <w:p>
-      <w:pPr>
-        <w:pStyle w:val="Listenabsatz"/>
-        <w:numPr>
-          <w:ilvl w:val="0"/>
-          <w:numId w:val="4"/>
-        </w:numPr>
-        <w:rPr>
-          <w:color w:val="A6A6A6"/>
-        </w:rPr>
-      </w:pPr>
-      <w:r>
-        <w:rPr>
-          <w:color w:val="A6A6A6"/>
-        </w:rPr>
-        <w:t>Gamer</w:t>
-      </w:r>
-    </w:p>
-    <w:p>
-      <w:pPr>
-        <w:pStyle w:val="Listenabsatz"/>
-        <w:numPr>
-          <w:ilvl w:val="1"/>
-          <w:numId w:val="4"/>
-        </w:numPr>
-        <w:rPr>
-          <w:color w:val="A6A6A6"/>
-        </w:rPr>
-      </w:pPr>
-      <w:proofErr w:type="spellStart"/>
-      <w:r>
-        <w:rPr>
-          <w:color w:val="A6A6A6"/>
-        </w:rPr>
-        <w:t>Strategie</w:t>
-      </w:r>
-      <w:proofErr w:type="spellEnd"/>
-    </w:p>
-    <w:p>
-      <w:pPr>
-        <w:pStyle w:val="Listenabsatz"/>
-        <w:numPr>
-          <w:ilvl w:val="0"/>
-          <w:numId w:val="4"/>
-        </w:numPr>
-        <w:rPr>
-          <w:color w:val="A6A6A6"/>
-        </w:rPr>
-      </w:pPr>
-      <w:r>
-        <w:rPr>
-          <w:color w:val="A6A6A6"/>
-        </w:rPr>
-        <w:t xml:space="preserve">Hang </w:t>
-      </w:r>
-      <w:proofErr w:type="spellStart"/>
-      <w:r>
-        <w:rPr>
-          <w:color w:val="A6A6A6"/>
-        </w:rPr>
-        <w:t>zum</w:t>
-      </w:r>
-      <w:proofErr w:type="spellEnd"/>
-      <w:r>
-        <w:rPr>
-          <w:color w:val="A6A6A6"/>
-        </w:rPr>
-        <w:t xml:space="preserve"> </w:t>
-      </w:r>
-      <w:proofErr w:type="spellStart"/>
-      <w:r>
-        <w:rPr>
-          <w:color w:val="A6A6A6"/>
-        </w:rPr>
-        <w:t>Perfektionismus</w:t>
-      </w:r>
-      <w:proofErr w:type="spellEnd"/>
-    </w:p>
-    <w:p>
-      <w:pPr>
-        <w:rPr>
-          <w:color w:val="A6A6A6"/>
-        </w:rPr>
-      </w:pPr>
-    </w:p>
-    <w:p>
-      <w:pPr>
-        <w:pStyle w:val="berschrift1"/>
-      </w:pPr>
+      <w:r>
+        <w:rPr>
+          <w:color w:val="A6A6A6"/>
+        </w:rPr>
+        <w:t xml:space="preserve"> to show the principals of computer logic. He explains how the decisions of the robots are defined by logic in their AI. John was so fascinated by this and downloaded </w:t>
+      </w:r>
+      <w:proofErr w:type="spellStart"/>
+      <w:r>
+        <w:rPr>
+          <w:color w:val="A6A6A6"/>
+        </w:rPr>
+        <w:t>UnrealCup</w:t>
+      </w:r>
+      <w:proofErr w:type="spellEnd"/>
+      <w:r>
+        <w:rPr>
+          <w:color w:val="A6A6A6"/>
+        </w:rPr>
+        <w:t xml:space="preserve"> to his own computer and took a better look at it.</w:t>
+      </w:r>
+      <w:r>
+        <w:rPr>
+          <w:color w:val="A6A6A6"/>
+        </w:rPr>
+        <w:t xml:space="preserve"> After a few days playing with the editor he began to program his own AI. </w:t>
+      </w:r>
+      <w:r>
+        <w:rPr>
+          <w:color w:val="A6A6A6"/>
+        </w:rPr>
+        <w:t xml:space="preserve">After working with </w:t>
+      </w:r>
+      <w:proofErr w:type="spellStart"/>
+      <w:r>
+        <w:rPr>
+          <w:color w:val="A6A6A6"/>
+        </w:rPr>
+        <w:t>UnrealCup</w:t>
+      </w:r>
+      <w:proofErr w:type="spellEnd"/>
+      <w:r>
+        <w:rPr>
+          <w:color w:val="A6A6A6"/>
+        </w:rPr>
+        <w:t xml:space="preserve"> he got really fascinated by software development and decided to study Computer Science.</w:t>
+      </w:r>
+    </w:p>
+    <w:p>
+      <w:pPr>
+        <w:rPr>
+          <w:color w:val="A6A6A6"/>
+        </w:rPr>
+      </w:pPr>
+      <w:r>
+        <w:rPr>
+          <w:color w:val="A6A6A6"/>
+        </w:rPr>
+        <w:t xml:space="preserve">The second typical person is Jack Hardcore, he is quite the opposite of John. He is </w:t>
+      </w:r>
+      <w:r>
+        <w:rPr>
+          <w:color w:val="A6A6A6"/>
+        </w:rPr>
+        <w:t>a 20 year</w:t>
+      </w:r>
+      <w:r>
+        <w:rPr>
+          <w:color w:val="A6A6A6"/>
+        </w:rPr>
+        <w:t xml:space="preserve"> old </w:t>
+      </w:r>
+      <w:r>
+        <w:rPr>
+          <w:color w:val="A6A6A6"/>
+        </w:rPr>
+        <w:t>student and likes to play games. He is a perfectionist in his games, he does not quit before he gets the best solution for a problem or win the game with the highest possible score.</w:t>
+      </w:r>
+      <w:r>
+        <w:rPr>
+          <w:color w:val="A6A6A6"/>
+        </w:rPr>
+        <w:t xml:space="preserve"> After he discovered </w:t>
+      </w:r>
+      <w:proofErr w:type="spellStart"/>
+      <w:r>
+        <w:rPr>
+          <w:color w:val="A6A6A6"/>
+        </w:rPr>
+        <w:t>UnrealCup</w:t>
+      </w:r>
+      <w:proofErr w:type="spellEnd"/>
+      <w:r>
+        <w:rPr>
+          <w:color w:val="A6A6A6"/>
+        </w:rPr>
+        <w:t xml:space="preserve"> he tries to create a very good AI in the editor but he does not win against all the competition. So he needs to get a bette</w:t>
+      </w:r>
       <w:bookmarkStart w:id="0" w:name="_GoBack"/>
       <w:bookmarkEnd w:id="0"/>
+      <w:r>
+        <w:rPr>
+          <w:color w:val="A6A6A6"/>
+        </w:rPr>
+        <w:t xml:space="preserve">r AI. The only possibility is to program it on his own. So he learns how to do that. As he worked on the AI he begins to like to program software. So he tries to write his own little </w:t>
+      </w:r>
+      <w:r>
+        <w:rPr>
+          <w:color w:val="A6A6A6"/>
+        </w:rPr>
+        <w:t>game. That is how he beca</w:t>
+      </w:r>
+      <w:r>
+        <w:rPr>
+          <w:color w:val="A6A6A6"/>
+        </w:rPr>
+        <w:t>me a</w:t>
+      </w:r>
+      <w:r>
+        <w:rPr>
+          <w:color w:val="A6A6A6"/>
+        </w:rPr>
+        <w:t>n independent</w:t>
+      </w:r>
+      <w:r>
+        <w:rPr>
+          <w:color w:val="A6A6A6"/>
+        </w:rPr>
+        <w:t xml:space="preserve"> game developer.</w:t>
+      </w:r>
+    </w:p>
+    <w:p>
+      <w:pPr>
+        <w:rPr>
+          <w:color w:val="A6A6A6"/>
+        </w:rPr>
+      </w:pPr>
+    </w:p>
+    <w:p>
+      <w:pPr>
+        <w:pStyle w:val="berschrift1"/>
+      </w:pPr>
       <w:r>
         <w:t>Game Mechanics</w:t>
       </w:r>
@@ -1768,7 +1522,6 @@
         <w:pStyle w:val="berschrift1"/>
       </w:pPr>
       <w:r>
-        <w:lastRenderedPageBreak/>
         <w:t>Top User Stories</w:t>
       </w:r>
     </w:p>
@@ -1855,6 +1608,7 @@
         <w:rPr>
           <w:color w:val="A6A6A6"/>
         </w:rPr>
+        <w:lastRenderedPageBreak/>
         <w:t>Gute</w:t>
       </w:r>
       <w:proofErr w:type="spellEnd"/>
@@ -3505,7 +3259,6 @@
         <w:rPr>
           <w:color w:val="A6A6A6"/>
         </w:rPr>
-        <w:lastRenderedPageBreak/>
         <w:t>Bannerwerbung</w:t>
       </w:r>
       <w:proofErr w:type="spellEnd"/>
@@ -3603,6 +3356,7 @@
         <w:rPr>
           <w:color w:val="A6A6A6"/>
         </w:rPr>
+        <w:lastRenderedPageBreak/>
         <w:t>UnrealEngine</w:t>
       </w:r>
       <w:proofErr w:type="spellEnd"/>

</xml_diff>

<commit_message>
Dokument WIP...aber für heute kein bock mehr, morgen der zweite part + erster richtig^^
</commit_message>
<xml_diff>
--- a/doc/Project Blueprint Template (Games).docx
+++ b/doc/Project Blueprint Template (Games).docx
@@ -234,210 +234,128 @@
       </w:r>
     </w:p>
     <w:p>
-      <w:proofErr w:type="spellStart"/>
-      <w:r>
-        <w:t>Fußballsimulation</w:t>
-      </w:r>
-      <w:proofErr w:type="spellEnd"/>
-      <w:r>
-        <w:t xml:space="preserve">, </w:t>
-      </w:r>
-      <w:proofErr w:type="spellStart"/>
-      <w:r>
-        <w:t>Regelsimulation</w:t>
-      </w:r>
-      <w:proofErr w:type="spellEnd"/>
-      <w:r>
-        <w:t xml:space="preserve">, </w:t>
-      </w:r>
-      <w:proofErr w:type="spellStart"/>
-      <w:r>
-        <w:t>Physik</w:t>
-      </w:r>
-      <w:proofErr w:type="spellEnd"/>
-      <w:r>
-        <w:t xml:space="preserve">, 3D </w:t>
-      </w:r>
-    </w:p>
-    <w:p>
-      <w:r>
-        <w:t>XBOX, PC, (Windows Phone Editor?)</w:t>
-      </w:r>
-    </w:p>
-    <w:p>
-      <w:r>
-        <w:t xml:space="preserve">KI </w:t>
-      </w:r>
-      <w:proofErr w:type="spellStart"/>
-      <w:r>
-        <w:t>spielerisch</w:t>
-      </w:r>
-      <w:proofErr w:type="spellEnd"/>
-      <w:r>
-        <w:t xml:space="preserve"> </w:t>
-      </w:r>
-      <w:proofErr w:type="spellStart"/>
-      <w:r>
-        <w:t>erstellen</w:t>
-      </w:r>
-      <w:proofErr w:type="spellEnd"/>
-    </w:p>
-    <w:p>
-      <w:proofErr w:type="spellStart"/>
-      <w:r>
-        <w:t>Grafischer</w:t>
-      </w:r>
-      <w:proofErr w:type="spellEnd"/>
-      <w:r>
-        <w:t xml:space="preserve"> Editor </w:t>
-      </w:r>
-      <w:r>
-        <w:sym w:font="Wingdings" w:char="F0E0"/>
-      </w:r>
-      <w:r>
-        <w:t xml:space="preserve"> Tablet?</w:t>
-      </w:r>
-    </w:p>
-    <w:p>
-      <w:proofErr w:type="spellStart"/>
-      <w:r>
-        <w:t>Spieler</w:t>
-      </w:r>
-      <w:proofErr w:type="spellEnd"/>
-      <w:r>
-        <w:t xml:space="preserve"> “</w:t>
-      </w:r>
-      <w:proofErr w:type="spellStart"/>
-      <w:r>
-        <w:t>anlernen</w:t>
-      </w:r>
-      <w:proofErr w:type="spellEnd"/>
-      <w:r>
-        <w:t xml:space="preserve">” </w:t>
-      </w:r>
-      <w:r>
-        <w:sym w:font="Wingdings" w:char="F0E0"/>
-      </w:r>
-      <w:r>
-        <w:t xml:space="preserve"> </w:t>
-      </w:r>
-      <w:proofErr w:type="spellStart"/>
-      <w:r>
-        <w:t>Makr</w:t>
-      </w:r>
-      <w:r>
-        <w:t>o</w:t>
-      </w:r>
-      <w:proofErr w:type="spellEnd"/>
-      <w:r>
-        <w:t xml:space="preserve"> </w:t>
-      </w:r>
-      <w:proofErr w:type="spellStart"/>
-      <w:r>
-        <w:t>mäsig</w:t>
-      </w:r>
-      <w:proofErr w:type="spellEnd"/>
-      <w:r>
-        <w:t>/”</w:t>
-      </w:r>
-      <w:proofErr w:type="spellStart"/>
-      <w:r>
-        <w:t>Vorspielen</w:t>
-      </w:r>
-      <w:proofErr w:type="spellEnd"/>
-      <w:r>
-        <w:t>”</w:t>
-      </w:r>
-    </w:p>
-    <w:p>
-      <w:proofErr w:type="spellStart"/>
-      <w:r>
-        <w:t>Ohne</w:t>
-      </w:r>
-      <w:proofErr w:type="spellEnd"/>
-      <w:r>
-        <w:t xml:space="preserve"> </w:t>
-      </w:r>
-      <w:proofErr w:type="spellStart"/>
-      <w:r>
-        <w:t>programmierkenntnisse</w:t>
-      </w:r>
-      <w:proofErr w:type="spellEnd"/>
-      <w:r>
-        <w:t xml:space="preserve"> </w:t>
-      </w:r>
-      <w:proofErr w:type="spellStart"/>
-      <w:r>
-        <w:t>möglich</w:t>
-      </w:r>
-      <w:proofErr w:type="spellEnd"/>
-    </w:p>
-    <w:p>
-      <w:proofErr w:type="spellStart"/>
-      <w:r>
-        <w:t>Programmieren</w:t>
-      </w:r>
-      <w:proofErr w:type="spellEnd"/>
-      <w:r>
-        <w:t xml:space="preserve"> “</w:t>
-      </w:r>
-      <w:proofErr w:type="spellStart"/>
-      <w:r>
-        <w:t>lernen</w:t>
-      </w:r>
-      <w:proofErr w:type="spellEnd"/>
-      <w:r>
-        <w:t>”</w:t>
-      </w:r>
-    </w:p>
-    <w:p>
-      <w:proofErr w:type="spellStart"/>
-      <w:r>
-        <w:t>Logik</w:t>
-      </w:r>
-      <w:proofErr w:type="spellEnd"/>
-      <w:r>
-        <w:t xml:space="preserve"> </w:t>
-      </w:r>
-      <w:proofErr w:type="spellStart"/>
-      <w:r>
-        <w:t>verstehen</w:t>
-      </w:r>
-      <w:proofErr w:type="spellEnd"/>
-    </w:p>
-    <w:p>
-      <w:r>
-        <w:t xml:space="preserve">Advanced User </w:t>
-      </w:r>
-      <w:proofErr w:type="spellStart"/>
-      <w:r>
-        <w:t>können</w:t>
-      </w:r>
-      <w:proofErr w:type="spellEnd"/>
-      <w:r>
-        <w:t xml:space="preserve"> </w:t>
-      </w:r>
-      <w:proofErr w:type="spellStart"/>
-      <w:r>
-        <w:t>selbst</w:t>
-      </w:r>
-      <w:proofErr w:type="spellEnd"/>
-      <w:r>
-        <w:t xml:space="preserve"> Ki </w:t>
-      </w:r>
-      <w:proofErr w:type="spellStart"/>
-      <w:r>
-        <w:t>erstellen</w:t>
-      </w:r>
-      <w:proofErr w:type="spellEnd"/>
-      <w:r>
-        <w:t>/</w:t>
-      </w:r>
-      <w:proofErr w:type="spellStart"/>
-      <w:r>
-        <w:t>manipulieren</w:t>
-      </w:r>
-      <w:proofErr w:type="spellEnd"/>
+      <w:r>
+        <w:t>Our project “</w:t>
+      </w:r>
+      <w:proofErr w:type="spellStart"/>
+      <w:r>
+        <w:t>UnrealCup</w:t>
+      </w:r>
+      <w:proofErr w:type="spellEnd"/>
+      <w:r>
+        <w:t xml:space="preserve">” is quite a different approach on Football games. Instead of controlling your team directly, you can give each player a certain pattern which </w:t>
+      </w:r>
+      <w:r>
+        <w:t>describes</w:t>
+      </w:r>
+      <w:r>
+        <w:t xml:space="preserve"> how the player will act. Like in real </w:t>
+      </w:r>
+      <w:r>
+        <w:t>f</w:t>
+      </w:r>
+      <w:r>
+        <w:t xml:space="preserve">ootball there will be 11 players competing in 2 teams against each other. All common </w:t>
+      </w:r>
+      <w:r>
+        <w:t>f</w:t>
+      </w:r>
+      <w:r>
+        <w:t>ootball rules will be consider</w:t>
+      </w:r>
+      <w:r>
+        <w:t xml:space="preserve">ed and the players will be punished if they break the rules. The game will feature a 3d playing field and animated players.  </w:t>
+      </w:r>
+      <w:r>
+        <w:t xml:space="preserve">The movement of the ball will be computed by using the game engine’s physic engine. </w:t>
+      </w:r>
+      <w:r>
+        <w:t>The game will be available for PC and Xbox One.</w:t>
+      </w:r>
+    </w:p>
+    <w:p>
+      <w:r>
+        <w:t>There will be 3 approaches for creating your own player intelligence:</w:t>
+      </w:r>
+    </w:p>
+    <w:p>
+      <w:pPr>
+        <w:pStyle w:val="berschrift2"/>
+      </w:pPr>
+      <w:r>
+        <w:t>Marko</w:t>
+      </w:r>
+    </w:p>
+    <w:p>
+      <w:r>
+        <w:t>If you never encountered any programming this is the first approach for you. In this editor you can move you players yourself and record patterns for certain situations. This way you can control how your players will behave, without knowing logic happens in the background.</w:t>
+      </w:r>
+    </w:p>
+    <w:p>
+      <w:r>
+        <w:t>After you created a logic file this way you can enhance it even further using the graphical editor or by directly editing the file.</w:t>
+      </w:r>
+    </w:p>
+    <w:p>
+      <w:pPr>
+        <w:pStyle w:val="berschrift2"/>
+      </w:pPr>
+      <w:r>
+        <w:t>Graphical Editor</w:t>
+      </w:r>
+    </w:p>
+    <w:p>
+      <w:r>
+        <w:t xml:space="preserve">If you already have a </w:t>
+      </w:r>
+      <w:r>
+        <w:t xml:space="preserve">grasp how logic in programming languages </w:t>
+      </w:r>
+      <w:r>
+        <w:t>wo</w:t>
+      </w:r>
+      <w:r>
+        <w:t>rk</w:t>
+      </w:r>
+      <w:r>
+        <w:t xml:space="preserve"> you can use a graphical editor to define your own logic. In this editor you can create your logic by dragging predefined parts together. This way you can create complex decision trees or loops without actually code a single line. </w:t>
+      </w:r>
+    </w:p>
+    <w:p>
+      <w:r>
+        <w:t>This approach is best suited for users which already have a glue how logic programming work, but not capable of coding their own logic.</w:t>
+      </w:r>
+      <w:r>
+        <w:t xml:space="preserve"> </w:t>
+      </w:r>
+      <w:r>
+        <w:t>Since this Editor is all about drag and drop a version for windows tablets would be possible.</w:t>
+      </w:r>
+    </w:p>
+    <w:p>
+      <w:pPr>
+        <w:pStyle w:val="berschrift2"/>
+      </w:pPr>
+      <w:r>
+        <w:t>Coding</w:t>
+      </w:r>
+    </w:p>
+    <w:p>
+      <w:r>
+        <w:t xml:space="preserve">This approach is for all the hardcore users out there, who might feel limited by the previously mentioned tools. </w:t>
+      </w:r>
+      <w:r>
+        <w:t>You can create your own logic files by editing the outcome of the previous tools or even create it from scratch. For this purpose you have to use the scripting language “LUA”, in which predefined actions like “move” or “turn” can be triggered. All possible actions will be documented.</w:t>
+      </w:r>
+    </w:p>
+    <w:p/>
+    <w:p>
+      <w:r>
+        <w:lastRenderedPageBreak/>
+        <w:t xml:space="preserve">The game main focus is not to create a casual game, but to create a game which helps the players to learn something about logic and programming in a fun way. </w:t>
+      </w:r>
+      <w:bookmarkStart w:id="0" w:name="_GoBack"/>
+      <w:bookmarkEnd w:id="0"/>
     </w:p>
     <w:p/>
     <w:p>
@@ -735,7 +653,6 @@
         <w:pStyle w:val="berschrift1"/>
       </w:pPr>
       <w:r>
-        <w:lastRenderedPageBreak/>
         <w:t>Personas</w:t>
       </w:r>
     </w:p>
@@ -904,15 +821,7 @@
         <w:rPr>
           <w:color w:val="A6A6A6"/>
         </w:rPr>
-        <w:t xml:space="preserve"> he tries to create a very good AI in the editor but he does not win against all the competition. So he needs to get a bette</w:t>
-      </w:r>
-      <w:bookmarkStart w:id="0" w:name="_GoBack"/>
-      <w:bookmarkEnd w:id="0"/>
-      <w:r>
-        <w:rPr>
-          <w:color w:val="A6A6A6"/>
-        </w:rPr>
-        <w:t xml:space="preserve">r AI. The only possibility is to program it on his own. So he learns how to do that. As he worked on the AI he begins to like to program software. So he tries to write his own little </w:t>
+        <w:t xml:space="preserve"> he tries to create a very good AI in the editor but he does not win against all the competition. So he needs to get a better AI. The only possibility is to program it on his own. So he learns how to do that. As he worked on the AI he begins to like to program software. So he tries to write his own little </w:t>
       </w:r>
       <w:r>
         <w:rPr>
@@ -1016,6 +925,7 @@
         <w:rPr>
           <w:color w:val="A6A6A6"/>
         </w:rPr>
+        <w:lastRenderedPageBreak/>
         <w:t>Unreal Engine</w:t>
       </w:r>
     </w:p>
@@ -1608,7 +1518,6 @@
         <w:rPr>
           <w:color w:val="A6A6A6"/>
         </w:rPr>
-        <w:lastRenderedPageBreak/>
         <w:t>Gute</w:t>
       </w:r>
       <w:proofErr w:type="spellEnd"/>
@@ -2609,6 +2518,7 @@
         <w:rPr>
           <w:color w:val="A6A6A6"/>
         </w:rPr>
+        <w:lastRenderedPageBreak/>
         <w:t>LIzensen</w:t>
       </w:r>
       <w:proofErr w:type="spellEnd"/>
@@ -3356,7 +3266,6 @@
         <w:rPr>
           <w:color w:val="A6A6A6"/>
         </w:rPr>
-        <w:lastRenderedPageBreak/>
         <w:t>UnrealEngine</w:t>
       </w:r>
       <w:proofErr w:type="spellEnd"/>
@@ -3863,6 +3772,92 @@
     </w:lvl>
   </w:abstractNum>
   <w:abstractNum w:abstractNumId="4">
+    <w:nsid w:val="31E2709B"/>
+    <w:multiLevelType w:val="hybridMultilevel"/>
+    <w:tmpl w:val="6EF65578"/>
+    <w:lvl w:ilvl="0" w:tplc="0407000F">
+      <w:start w:val="1"/>
+      <w:numFmt w:val="decimal"/>
+      <w:lvlText w:val="%1."/>
+      <w:lvlJc w:val="left"/>
+      <w:pPr>
+        <w:ind w:left="765" w:hanging="360"/>
+      </w:pPr>
+    </w:lvl>
+    <w:lvl w:ilvl="1" w:tplc="04070019" w:tentative="1">
+      <w:start w:val="1"/>
+      <w:numFmt w:val="lowerLetter"/>
+      <w:lvlText w:val="%2."/>
+      <w:lvlJc w:val="left"/>
+      <w:pPr>
+        <w:ind w:left="1485" w:hanging="360"/>
+      </w:pPr>
+    </w:lvl>
+    <w:lvl w:ilvl="2" w:tplc="0407001B" w:tentative="1">
+      <w:start w:val="1"/>
+      <w:numFmt w:val="lowerRoman"/>
+      <w:lvlText w:val="%3."/>
+      <w:lvlJc w:val="right"/>
+      <w:pPr>
+        <w:ind w:left="2205" w:hanging="180"/>
+      </w:pPr>
+    </w:lvl>
+    <w:lvl w:ilvl="3" w:tplc="0407000F" w:tentative="1">
+      <w:start w:val="1"/>
+      <w:numFmt w:val="decimal"/>
+      <w:lvlText w:val="%4."/>
+      <w:lvlJc w:val="left"/>
+      <w:pPr>
+        <w:ind w:left="2925" w:hanging="360"/>
+      </w:pPr>
+    </w:lvl>
+    <w:lvl w:ilvl="4" w:tplc="04070019" w:tentative="1">
+      <w:start w:val="1"/>
+      <w:numFmt w:val="lowerLetter"/>
+      <w:lvlText w:val="%5."/>
+      <w:lvlJc w:val="left"/>
+      <w:pPr>
+        <w:ind w:left="3645" w:hanging="360"/>
+      </w:pPr>
+    </w:lvl>
+    <w:lvl w:ilvl="5" w:tplc="0407001B" w:tentative="1">
+      <w:start w:val="1"/>
+      <w:numFmt w:val="lowerRoman"/>
+      <w:lvlText w:val="%6."/>
+      <w:lvlJc w:val="right"/>
+      <w:pPr>
+        <w:ind w:left="4365" w:hanging="180"/>
+      </w:pPr>
+    </w:lvl>
+    <w:lvl w:ilvl="6" w:tplc="0407000F" w:tentative="1">
+      <w:start w:val="1"/>
+      <w:numFmt w:val="decimal"/>
+      <w:lvlText w:val="%7."/>
+      <w:lvlJc w:val="left"/>
+      <w:pPr>
+        <w:ind w:left="5085" w:hanging="360"/>
+      </w:pPr>
+    </w:lvl>
+    <w:lvl w:ilvl="7" w:tplc="04070019" w:tentative="1">
+      <w:start w:val="1"/>
+      <w:numFmt w:val="lowerLetter"/>
+      <w:lvlText w:val="%8."/>
+      <w:lvlJc w:val="left"/>
+      <w:pPr>
+        <w:ind w:left="5805" w:hanging="360"/>
+      </w:pPr>
+    </w:lvl>
+    <w:lvl w:ilvl="8" w:tplc="0407001B" w:tentative="1">
+      <w:start w:val="1"/>
+      <w:numFmt w:val="lowerRoman"/>
+      <w:lvlText w:val="%9."/>
+      <w:lvlJc w:val="right"/>
+      <w:pPr>
+        <w:ind w:left="6525" w:hanging="180"/>
+      </w:pPr>
+    </w:lvl>
+  </w:abstractNum>
+  <w:abstractNum w:abstractNumId="5">
     <w:nsid w:val="47BA6757"/>
     <w:multiLevelType w:val="hybridMultilevel"/>
     <w:tmpl w:val="68DC591E"/>
@@ -3975,7 +3970,7 @@
       </w:rPr>
     </w:lvl>
   </w:abstractNum>
-  <w:abstractNum w:abstractNumId="5">
+  <w:abstractNum w:abstractNumId="6">
     <w:nsid w:val="4F790BF9"/>
     <w:multiLevelType w:val="hybridMultilevel"/>
     <w:tmpl w:val="F77E4AB0"/>
@@ -4088,7 +4083,7 @@
       </w:rPr>
     </w:lvl>
   </w:abstractNum>
-  <w:abstractNum w:abstractNumId="6">
+  <w:abstractNum w:abstractNumId="7">
     <w:nsid w:val="6EC95D02"/>
     <w:multiLevelType w:val="hybridMultilevel"/>
     <w:tmpl w:val="C25CD818"/>
@@ -4201,7 +4196,7 @@
       </w:rPr>
     </w:lvl>
   </w:abstractNum>
-  <w:abstractNum w:abstractNumId="7">
+  <w:abstractNum w:abstractNumId="8">
     <w:nsid w:val="75E22A03"/>
     <w:multiLevelType w:val="hybridMultilevel"/>
     <w:tmpl w:val="ED14B720"/>
@@ -4314,7 +4309,7 @@
       </w:rPr>
     </w:lvl>
   </w:abstractNum>
-  <w:abstractNum w:abstractNumId="8">
+  <w:abstractNum w:abstractNumId="9">
     <w:nsid w:val="77C8040B"/>
     <w:multiLevelType w:val="hybridMultilevel"/>
     <w:tmpl w:val="A3CA04F8"/>
@@ -4428,13 +4423,13 @@
     </w:lvl>
   </w:abstractNum>
   <w:num w:numId="1">
-    <w:abstractNumId w:val="6"/>
+    <w:abstractNumId w:val="7"/>
   </w:num>
   <w:num w:numId="2">
-    <w:abstractNumId w:val="7"/>
+    <w:abstractNumId w:val="8"/>
   </w:num>
   <w:num w:numId="3">
-    <w:abstractNumId w:val="4"/>
+    <w:abstractNumId w:val="5"/>
   </w:num>
   <w:num w:numId="4">
     <w:abstractNumId w:val="1"/>
@@ -4446,13 +4441,16 @@
     <w:abstractNumId w:val="3"/>
   </w:num>
   <w:num w:numId="7">
-    <w:abstractNumId w:val="8"/>
+    <w:abstractNumId w:val="9"/>
   </w:num>
   <w:num w:numId="8">
     <w:abstractNumId w:val="2"/>
   </w:num>
   <w:num w:numId="9">
-    <w:abstractNumId w:val="5"/>
+    <w:abstractNumId w:val="6"/>
+  </w:num>
+  <w:num w:numId="10">
+    <w:abstractNumId w:val="4"/>
   </w:num>
 </w:numbering>
 </file>
@@ -4879,6 +4877,28 @@
       <w:szCs w:val="32"/>
     </w:rPr>
   </w:style>
+  <w:style w:type="paragraph" w:styleId="berschrift2">
+    <w:name w:val="heading 2"/>
+    <w:basedOn w:val="Standard"/>
+    <w:next w:val="Standard"/>
+    <w:link w:val="berschrift2Zchn"/>
+    <w:uiPriority w:val="9"/>
+    <w:unhideWhenUsed/>
+    <w:qFormat/>
+    <w:rsid w:val="00B33B9F"/>
+    <w:pPr>
+      <w:keepNext/>
+      <w:keepLines/>
+      <w:spacing w:before="40" w:after="0"/>
+      <w:outlineLvl w:val="1"/>
+    </w:pPr>
+    <w:rPr>
+      <w:rFonts w:asciiTheme="majorHAnsi" w:eastAsiaTheme="majorEastAsia" w:hAnsiTheme="majorHAnsi" w:cstheme="majorBidi"/>
+      <w:color w:val="365F91" w:themeColor="accent1" w:themeShade="BF"/>
+      <w:sz w:val="26"/>
+      <w:szCs w:val="26"/>
+    </w:rPr>
+  </w:style>
   <w:style w:type="character" w:default="1" w:styleId="Absatz-Standardschriftart">
     <w:name w:val="Default Paragraph Font"/>
     <w:uiPriority w:val="1"/>
@@ -4973,6 +4993,19 @@
       <w:ind w:left="720"/>
       <w:contextualSpacing/>
     </w:pPr>
+  </w:style>
+  <w:style w:type="character" w:customStyle="1" w:styleId="berschrift2Zchn">
+    <w:name w:val="Überschrift 2 Zchn"/>
+    <w:basedOn w:val="Absatz-Standardschriftart"/>
+    <w:link w:val="berschrift2"/>
+    <w:uiPriority w:val="9"/>
+    <w:rsid w:val="00B33B9F"/>
+    <w:rPr>
+      <w:rFonts w:asciiTheme="majorHAnsi" w:eastAsiaTheme="majorEastAsia" w:hAnsiTheme="majorHAnsi" w:cstheme="majorBidi"/>
+      <w:color w:val="365F91" w:themeColor="accent1" w:themeShade="BF"/>
+      <w:sz w:val="26"/>
+      <w:szCs w:val="26"/>
+    </w:rPr>
   </w:style>
 </w:styles>
 </file>

</xml_diff>

<commit_message>
Ein paar kleine Verbesserungen an der Blueprint doc
</commit_message>
<xml_diff>
--- a/doc/Project Blueprint Template (Games).docx
+++ b/doc/Project Blueprint Template (Games).docx
@@ -82,17 +82,8 @@
             <w:shd w:val="clear" w:color="auto" w:fill="auto"/>
           </w:tcPr>
           <w:p>
-            <w:pPr>
-              <w:spacing w:after="0" w:line="240" w:lineRule="auto"/>
-              <w:rPr>
-                <w:color w:val="A6A6A6"/>
-              </w:rPr>
-            </w:pPr>
             <w:proofErr w:type="spellStart"/>
             <w:r>
-              <w:rPr>
-                <w:color w:val="A6A6A6"/>
-              </w:rPr>
               <w:t>UnrealCup</w:t>
             </w:r>
             <w:proofErr w:type="spellEnd"/>
@@ -126,16 +117,7 @@
             <w:shd w:val="clear" w:color="auto" w:fill="auto"/>
           </w:tcPr>
           <w:p>
-            <w:pPr>
-              <w:spacing w:after="0" w:line="240" w:lineRule="auto"/>
-              <w:rPr>
-                <w:color w:val="A6A6A6"/>
-              </w:rPr>
-            </w:pPr>
             <w:r>
-              <w:rPr>
-                <w:color w:val="A6A6A6"/>
-              </w:rPr>
               <w:t>Germany</w:t>
             </w:r>
           </w:p>
@@ -168,17 +150,8 @@
             <w:shd w:val="clear" w:color="auto" w:fill="auto"/>
           </w:tcPr>
           <w:p>
-            <w:pPr>
-              <w:spacing w:after="0" w:line="240" w:lineRule="auto"/>
-              <w:rPr>
-                <w:color w:val="A6A6A6"/>
-              </w:rPr>
-            </w:pPr>
             <w:proofErr w:type="spellStart"/>
             <w:r>
-              <w:rPr>
-                <w:color w:val="A6A6A6"/>
-              </w:rPr>
               <w:t>UnrealCup</w:t>
             </w:r>
             <w:proofErr w:type="spellEnd"/>
@@ -202,38 +175,6 @@
       </w:r>
     </w:p>
     <w:p>
-      <w:pPr>
-        <w:spacing w:after="0" w:line="240" w:lineRule="auto"/>
-        <w:rPr>
-          <w:color w:val="A6A6A6"/>
-        </w:rPr>
-      </w:pPr>
-      <w:r>
-        <w:rPr>
-          <w:color w:val="A6A6A6"/>
-        </w:rPr>
-        <w:t xml:space="preserve">Briefly explain your </w:t>
-      </w:r>
-      <w:r>
-        <w:rPr>
-          <w:color w:val="A6A6A6"/>
-        </w:rPr>
-        <w:t>game’s concept here</w:t>
-      </w:r>
-      <w:r>
-        <w:rPr>
-          <w:color w:val="A6A6A6"/>
-        </w:rPr>
-        <w:t xml:space="preserve">. </w:t>
-      </w:r>
-      <w:r>
-        <w:rPr>
-          <w:color w:val="A6A6A6"/>
-        </w:rPr>
-        <w:t>Describe the gameplay and provide a few relevant examples.</w:t>
-      </w:r>
-    </w:p>
-    <w:p>
       <w:r>
         <w:t>Our project “</w:t>
       </w:r>
@@ -283,7 +224,13 @@
         <w:pStyle w:val="berschrift2"/>
       </w:pPr>
       <w:r>
-        <w:t>Marko</w:t>
+        <w:t>Macr</w:t>
+      </w:r>
+      <w:r>
+        <w:t>o</w:t>
+      </w:r>
+      <w:r>
+        <w:t xml:space="preserve"> recording</w:t>
       </w:r>
     </w:p>
     <w:p>
@@ -293,7 +240,34 @@
     </w:p>
     <w:p>
       <w:r>
-        <w:t>After you created a logic file this way you can enhance it even further using the graphical editor or by directly editing the file.</w:t>
+        <w:t xml:space="preserve">After you created a </w:t>
+      </w:r>
+      <w:r>
+        <w:t xml:space="preserve">recording you can use it in the </w:t>
+      </w:r>
+      <w:r>
+        <w:t>graphical editor</w:t>
+      </w:r>
+      <w:r>
+        <w:t>. If it is not good enough</w:t>
+      </w:r>
+      <w:r>
+        <w:t xml:space="preserve"> </w:t>
+      </w:r>
+      <w:r>
+        <w:t xml:space="preserve">you </w:t>
+      </w:r>
+      <w:r>
+        <w:t>can enhance it even further</w:t>
+      </w:r>
+      <w:r>
+        <w:t xml:space="preserve"> </w:t>
+      </w:r>
+      <w:r>
+        <w:t>by directly editing the file</w:t>
+      </w:r>
+      <w:r>
+        <w:t>.</w:t>
       </w:r>
     </w:p>
     <w:p>
@@ -323,13 +297,24 @@
     </w:p>
     <w:p>
       <w:r>
-        <w:t>This approach is best suited for users which already have a glue how logic programming work, but not capable of coding their own logic.</w:t>
+        <w:t>This approach is best suited for users which already have a glue how logic programming work</w:t>
+      </w:r>
+      <w:r>
+        <w:t>s</w:t>
+      </w:r>
+      <w:r>
+        <w:t>, but not capable of coding their own logic.</w:t>
       </w:r>
       <w:r>
         <w:t xml:space="preserve"> </w:t>
       </w:r>
       <w:r>
-        <w:t>Since this Editor is all about drag and drop a version for windows tablets would be possible.</w:t>
+        <w:t xml:space="preserve">Since this Editor is all about drag </w:t>
+      </w:r>
+      <w:bookmarkStart w:id="0" w:name="_GoBack"/>
+      <w:bookmarkEnd w:id="0"/>
+      <w:r>
+        <w:t>and drop a version for windows tablets would be possible.</w:t>
       </w:r>
     </w:p>
     <w:p>
@@ -354,8 +339,6 @@
         <w:lastRenderedPageBreak/>
         <w:t xml:space="preserve">The game main focus is not to create a casual game, but to create a game which helps the players to learn something about logic and programming in a fun way. </w:t>
       </w:r>
-      <w:bookmarkStart w:id="0" w:name="_GoBack"/>
-      <w:bookmarkEnd w:id="0"/>
     </w:p>
     <w:p/>
     <w:p>
@@ -657,194 +640,100 @@
       </w:r>
     </w:p>
     <w:p>
-      <w:pPr>
-        <w:rPr>
-          <w:color w:val="A6A6A6"/>
-        </w:rPr>
-      </w:pPr>
-      <w:r>
-        <w:rPr>
-          <w:color w:val="A6A6A6"/>
-        </w:rPr>
+      <w:r>
         <w:t xml:space="preserve">A typical user for our project is John </w:t>
       </w:r>
       <w:proofErr w:type="spellStart"/>
       <w:r>
-        <w:rPr>
-          <w:color w:val="A6A6A6"/>
-        </w:rPr>
         <w:t>Smartman</w:t>
       </w:r>
       <w:proofErr w:type="spellEnd"/>
       <w:r>
-        <w:rPr>
-          <w:color w:val="A6A6A6"/>
-        </w:rPr>
         <w:t xml:space="preserve">, he is a 16 year old </w:t>
       </w:r>
       <w:r>
-        <w:rPr>
-          <w:color w:val="A6A6A6"/>
-        </w:rPr>
         <w:t>sixth former</w:t>
       </w:r>
       <w:r>
-        <w:rPr>
-          <w:color w:val="A6A6A6"/>
-        </w:rPr>
         <w:t xml:space="preserve"> at a German school. He likes to work with computers and he even tried to write some computer program before. So he decid</w:t>
       </w:r>
       <w:r>
-        <w:rPr>
-          <w:color w:val="A6A6A6"/>
-        </w:rPr>
         <w:t>ed to go to a special school with</w:t>
       </w:r>
       <w:r>
-        <w:rPr>
-          <w:color w:val="A6A6A6"/>
-        </w:rPr>
         <w:t xml:space="preserve"> Computer Science</w:t>
       </w:r>
       <w:r>
-        <w:rPr>
-          <w:color w:val="A6A6A6"/>
-        </w:rPr>
         <w:t xml:space="preserve"> as main course</w:t>
       </w:r>
       <w:r>
-        <w:rPr>
-          <w:color w:val="A6A6A6"/>
-        </w:rPr>
         <w:t xml:space="preserve">. In one of his first Computer Science courses his teacher wants so explain the logic of computer programs. For this purpose the teacher used </w:t>
       </w:r>
       <w:proofErr w:type="spellStart"/>
       <w:r>
-        <w:rPr>
-          <w:color w:val="A6A6A6"/>
-        </w:rPr>
         <w:t>UnrealCup</w:t>
       </w:r>
       <w:proofErr w:type="spellEnd"/>
       <w:r>
-        <w:rPr>
-          <w:color w:val="A6A6A6"/>
-        </w:rPr>
         <w:t xml:space="preserve"> to show the principals of computer logic. He explains how the decisions of the robots are defined by logic in their AI. John was so fascinated by this and downloaded </w:t>
       </w:r>
       <w:proofErr w:type="spellStart"/>
       <w:r>
-        <w:rPr>
-          <w:color w:val="A6A6A6"/>
-        </w:rPr>
         <w:t>UnrealCup</w:t>
       </w:r>
       <w:proofErr w:type="spellEnd"/>
       <w:r>
-        <w:rPr>
-          <w:color w:val="A6A6A6"/>
-        </w:rPr>
         <w:t xml:space="preserve"> to his own computer and took a better look at it.</w:t>
       </w:r>
       <w:r>
-        <w:rPr>
-          <w:color w:val="A6A6A6"/>
-        </w:rPr>
         <w:t xml:space="preserve"> After a few days playing with the editor he began to program his own AI. </w:t>
       </w:r>
       <w:r>
-        <w:rPr>
-          <w:color w:val="A6A6A6"/>
-        </w:rPr>
         <w:t xml:space="preserve">After working with </w:t>
       </w:r>
       <w:proofErr w:type="spellStart"/>
       <w:r>
-        <w:rPr>
-          <w:color w:val="A6A6A6"/>
-        </w:rPr>
         <w:t>UnrealCup</w:t>
       </w:r>
       <w:proofErr w:type="spellEnd"/>
       <w:r>
-        <w:rPr>
-          <w:color w:val="A6A6A6"/>
-        </w:rPr>
         <w:t xml:space="preserve"> he got really fascinated by software development and decided to study Computer Science.</w:t>
       </w:r>
     </w:p>
     <w:p>
-      <w:pPr>
-        <w:rPr>
-          <w:color w:val="A6A6A6"/>
-        </w:rPr>
-      </w:pPr>
-      <w:r>
-        <w:rPr>
-          <w:color w:val="A6A6A6"/>
-        </w:rPr>
+      <w:r>
         <w:t xml:space="preserve">The second typical person is Jack Hardcore, he is quite the opposite of John. He is </w:t>
       </w:r>
       <w:r>
-        <w:rPr>
-          <w:color w:val="A6A6A6"/>
-        </w:rPr>
         <w:t>a 20 year</w:t>
       </w:r>
       <w:r>
-        <w:rPr>
-          <w:color w:val="A6A6A6"/>
-        </w:rPr>
         <w:t xml:space="preserve"> old </w:t>
       </w:r>
       <w:r>
-        <w:rPr>
-          <w:color w:val="A6A6A6"/>
-        </w:rPr>
         <w:t>student and likes to play games. He is a perfectionist in his games, he does not quit before he gets the best solution for a problem or win the game with the highest possible score.</w:t>
       </w:r>
       <w:r>
-        <w:rPr>
-          <w:color w:val="A6A6A6"/>
-        </w:rPr>
         <w:t xml:space="preserve"> After he discovered </w:t>
       </w:r>
       <w:proofErr w:type="spellStart"/>
       <w:r>
-        <w:rPr>
-          <w:color w:val="A6A6A6"/>
-        </w:rPr>
         <w:t>UnrealCup</w:t>
       </w:r>
       <w:proofErr w:type="spellEnd"/>
       <w:r>
-        <w:rPr>
-          <w:color w:val="A6A6A6"/>
-        </w:rPr>
         <w:t xml:space="preserve"> he tries to create a very good AI in the editor but he does not win against all the competition. So he needs to get a better AI. The only possibility is to program it on his own. So he learns how to do that. As he worked on the AI he begins to like to program software. So he tries to write his own little </w:t>
       </w:r>
       <w:r>
-        <w:rPr>
-          <w:color w:val="A6A6A6"/>
-        </w:rPr>
         <w:t>game. That is how he beca</w:t>
       </w:r>
       <w:r>
-        <w:rPr>
-          <w:color w:val="A6A6A6"/>
-        </w:rPr>
         <w:t>me a</w:t>
       </w:r>
       <w:r>
-        <w:rPr>
-          <w:color w:val="A6A6A6"/>
-        </w:rPr>
         <w:t>n independent</w:t>
       </w:r>
       <w:r>
-        <w:rPr>
-          <w:color w:val="A6A6A6"/>
-        </w:rPr>
         <w:t xml:space="preserve"> game developer.</w:t>
       </w:r>
     </w:p>
@@ -1030,49 +919,15 @@
         </w:numPr>
         <w:rPr>
           <w:color w:val="A6A6A6"/>
-        </w:rPr>
-      </w:pPr>
-      <w:proofErr w:type="spellStart"/>
-      <w:r>
-        <w:rPr>
-          <w:color w:val="A6A6A6"/>
-        </w:rPr>
-        <w:t>Grafische</w:t>
-      </w:r>
-      <w:proofErr w:type="spellEnd"/>
-      <w:r>
-        <w:rPr>
-          <w:color w:val="A6A6A6"/>
-        </w:rPr>
-        <w:t xml:space="preserve"> </w:t>
-      </w:r>
-      <w:proofErr w:type="spellStart"/>
-      <w:r>
-        <w:rPr>
-          <w:color w:val="A6A6A6"/>
-        </w:rPr>
-        <w:t>Ausgabe</w:t>
-      </w:r>
-      <w:proofErr w:type="spellEnd"/>
-      <w:r>
-        <w:rPr>
-          <w:color w:val="A6A6A6"/>
-        </w:rPr>
-        <w:t xml:space="preserve"> und </w:t>
-      </w:r>
-      <w:proofErr w:type="spellStart"/>
-      <w:r>
-        <w:rPr>
-          <w:color w:val="A6A6A6"/>
-        </w:rPr>
-        <w:t>Physik</w:t>
-      </w:r>
-      <w:proofErr w:type="spellEnd"/>
-      <w:r>
-        <w:rPr>
-          <w:color w:val="A6A6A6"/>
-        </w:rPr>
-        <w:t xml:space="preserve"> Unreal Engine</w:t>
+          <w:lang w:val="de-DE"/>
+        </w:rPr>
+      </w:pPr>
+      <w:r>
+        <w:rPr>
+          <w:color w:val="A6A6A6"/>
+          <w:lang w:val="de-DE"/>
+        </w:rPr>
+        <w:t>Grafische Ausgabe und Physik Unreal Engine</w:t>
       </w:r>
     </w:p>
     <w:p>
@@ -1084,19 +939,45 @@
         </w:numPr>
         <w:rPr>
           <w:color w:val="A6A6A6"/>
-        </w:rPr>
-      </w:pPr>
-      <w:proofErr w:type="spellStart"/>
-      <w:r>
-        <w:rPr>
-          <w:color w:val="A6A6A6"/>
-        </w:rPr>
-        <w:t>Im</w:t>
-      </w:r>
-      <w:proofErr w:type="spellEnd"/>
-      <w:r>
-        <w:rPr>
-          <w:color w:val="A6A6A6"/>
+          <w:lang w:val="de-DE"/>
+        </w:rPr>
+      </w:pPr>
+      <w:r>
+        <w:rPr>
+          <w:color w:val="A6A6A6"/>
+          <w:lang w:val="de-DE"/>
+        </w:rPr>
+        <w:t xml:space="preserve">Im Simulationsmodus kann ein Spieler ausgewählt werden und Makros aufgezeichnet </w:t>
+      </w:r>
+      <w:proofErr w:type="spellStart"/>
+      <w:r>
+        <w:rPr>
+          <w:color w:val="A6A6A6"/>
+          <w:lang w:val="de-DE"/>
+        </w:rPr>
+        <w:t>warden</w:t>
+      </w:r>
+      <w:proofErr w:type="spellEnd"/>
+      <w:r>
+        <w:rPr>
+          <w:color w:val="A6A6A6"/>
+          <w:lang w:val="de-DE"/>
+        </w:rPr>
+        <w:t xml:space="preserve"> oder eine KI über z.B. </w:t>
+      </w:r>
+      <w:proofErr w:type="spellStart"/>
+      <w:r>
+        <w:rPr>
+          <w:color w:val="A6A6A6"/>
+          <w:lang w:val="de-DE"/>
+        </w:rPr>
+        <w:t>Deep</w:t>
+      </w:r>
+      <w:proofErr w:type="spellEnd"/>
+      <w:r>
+        <w:rPr>
+          <w:color w:val="A6A6A6"/>
+          <w:lang w:val="de-DE"/>
         </w:rPr>
         <w:t xml:space="preserve"> </w:t>
       </w:r>
@@ -1104,176 +985,7 @@
       <w:r>
         <w:rPr>
           <w:color w:val="A6A6A6"/>
-        </w:rPr>
-        <w:t>Simulationsmodus</w:t>
-      </w:r>
-      <w:proofErr w:type="spellEnd"/>
-      <w:r>
-        <w:rPr>
-          <w:color w:val="A6A6A6"/>
-        </w:rPr>
-        <w:t xml:space="preserve"> </w:t>
-      </w:r>
-      <w:proofErr w:type="spellStart"/>
-      <w:r>
-        <w:rPr>
-          <w:color w:val="A6A6A6"/>
-        </w:rPr>
-        <w:t>kann</w:t>
-      </w:r>
-      <w:proofErr w:type="spellEnd"/>
-      <w:r>
-        <w:rPr>
-          <w:color w:val="A6A6A6"/>
-        </w:rPr>
-        <w:t xml:space="preserve"> </w:t>
-      </w:r>
-      <w:proofErr w:type="spellStart"/>
-      <w:r>
-        <w:rPr>
-          <w:color w:val="A6A6A6"/>
-        </w:rPr>
-        <w:t>ein</w:t>
-      </w:r>
-      <w:proofErr w:type="spellEnd"/>
-      <w:r>
-        <w:rPr>
-          <w:color w:val="A6A6A6"/>
-        </w:rPr>
-        <w:t xml:space="preserve"> </w:t>
-      </w:r>
-      <w:proofErr w:type="spellStart"/>
-      <w:r>
-        <w:rPr>
-          <w:color w:val="A6A6A6"/>
-        </w:rPr>
-        <w:t>Spieler</w:t>
-      </w:r>
-      <w:proofErr w:type="spellEnd"/>
-      <w:r>
-        <w:rPr>
-          <w:color w:val="A6A6A6"/>
-        </w:rPr>
-        <w:t xml:space="preserve"> </w:t>
-      </w:r>
-      <w:proofErr w:type="spellStart"/>
-      <w:r>
-        <w:rPr>
-          <w:color w:val="A6A6A6"/>
-        </w:rPr>
-        <w:t>ausgewählt</w:t>
-      </w:r>
-      <w:proofErr w:type="spellEnd"/>
-      <w:r>
-        <w:rPr>
-          <w:color w:val="A6A6A6"/>
-        </w:rPr>
-        <w:t xml:space="preserve"> </w:t>
-      </w:r>
-      <w:proofErr w:type="spellStart"/>
-      <w:r>
-        <w:rPr>
-          <w:color w:val="A6A6A6"/>
-        </w:rPr>
-        <w:t>werden</w:t>
-      </w:r>
-      <w:proofErr w:type="spellEnd"/>
-      <w:r>
-        <w:rPr>
-          <w:color w:val="A6A6A6"/>
-        </w:rPr>
-        <w:t xml:space="preserve"> und </w:t>
-      </w:r>
-      <w:proofErr w:type="spellStart"/>
-      <w:r>
-        <w:rPr>
-          <w:color w:val="A6A6A6"/>
-        </w:rPr>
-        <w:t>Makros</w:t>
-      </w:r>
-      <w:proofErr w:type="spellEnd"/>
-      <w:r>
-        <w:rPr>
-          <w:color w:val="A6A6A6"/>
-        </w:rPr>
-        <w:t xml:space="preserve"> </w:t>
-      </w:r>
-      <w:proofErr w:type="spellStart"/>
-      <w:r>
-        <w:rPr>
-          <w:color w:val="A6A6A6"/>
-        </w:rPr>
-        <w:t>aufgezeichnet</w:t>
-      </w:r>
-      <w:proofErr w:type="spellEnd"/>
-      <w:r>
-        <w:rPr>
-          <w:color w:val="A6A6A6"/>
-        </w:rPr>
-        <w:t xml:space="preserve"> warden </w:t>
-      </w:r>
-      <w:proofErr w:type="spellStart"/>
-      <w:proofErr w:type="gramStart"/>
-      <w:r>
-        <w:rPr>
-          <w:color w:val="A6A6A6"/>
-        </w:rPr>
-        <w:t>oder</w:t>
-      </w:r>
-      <w:proofErr w:type="spellEnd"/>
-      <w:proofErr w:type="gramEnd"/>
-      <w:r>
-        <w:rPr>
-          <w:color w:val="A6A6A6"/>
-        </w:rPr>
-        <w:t xml:space="preserve"> </w:t>
-      </w:r>
-      <w:proofErr w:type="spellStart"/>
-      <w:r>
-        <w:rPr>
-          <w:color w:val="A6A6A6"/>
-        </w:rPr>
-        <w:t>eine</w:t>
-      </w:r>
-      <w:proofErr w:type="spellEnd"/>
-      <w:r>
-        <w:rPr>
-          <w:color w:val="A6A6A6"/>
-        </w:rPr>
-        <w:t xml:space="preserve"> KI </w:t>
-      </w:r>
-      <w:proofErr w:type="spellStart"/>
-      <w:r>
-        <w:rPr>
-          <w:color w:val="A6A6A6"/>
-        </w:rPr>
-        <w:t>über</w:t>
-      </w:r>
-      <w:proofErr w:type="spellEnd"/>
-      <w:r>
-        <w:rPr>
-          <w:color w:val="A6A6A6"/>
-        </w:rPr>
-        <w:t xml:space="preserve"> </w:t>
-      </w:r>
-      <w:proofErr w:type="spellStart"/>
-      <w:r>
-        <w:rPr>
-          <w:color w:val="A6A6A6"/>
-        </w:rPr>
-        <w:t>z.B</w:t>
-      </w:r>
-      <w:proofErr w:type="spellEnd"/>
-      <w:r>
-        <w:rPr>
-          <w:color w:val="A6A6A6"/>
-        </w:rPr>
-        <w:t xml:space="preserve">. Deep </w:t>
-      </w:r>
-      <w:proofErr w:type="spellStart"/>
-      <w:r>
-        <w:rPr>
-          <w:color w:val="A6A6A6"/>
+          <w:lang w:val="de-DE"/>
         </w:rPr>
         <w:t>Learneing</w:t>
       </w:r>
@@ -1281,50 +993,9 @@
       <w:r>
         <w:rPr>
           <w:color w:val="A6A6A6"/>
-        </w:rPr>
-        <w:t xml:space="preserve">, </w:t>
-      </w:r>
-      <w:proofErr w:type="spellStart"/>
-      <w:r>
-        <w:rPr>
-          <w:color w:val="A6A6A6"/>
-        </w:rPr>
-        <w:t>Neuronale</w:t>
-      </w:r>
-      <w:proofErr w:type="spellEnd"/>
-      <w:r>
-        <w:rPr>
-          <w:color w:val="A6A6A6"/>
-        </w:rPr>
-        <w:t xml:space="preserve"> </w:t>
-      </w:r>
-      <w:proofErr w:type="spellStart"/>
-      <w:r>
-        <w:rPr>
-          <w:color w:val="A6A6A6"/>
-        </w:rPr>
-        <w:t>Netze</w:t>
-      </w:r>
-      <w:proofErr w:type="spellEnd"/>
-      <w:r>
-        <w:rPr>
-          <w:color w:val="A6A6A6"/>
-        </w:rPr>
-        <w:t xml:space="preserve"> </w:t>
-      </w:r>
-      <w:proofErr w:type="spellStart"/>
-      <w:r>
-        <w:rPr>
-          <w:color w:val="A6A6A6"/>
-        </w:rPr>
-        <w:t>trainieren</w:t>
-      </w:r>
-      <w:proofErr w:type="spellEnd"/>
-      <w:r>
-        <w:rPr>
-          <w:color w:val="A6A6A6"/>
-        </w:rPr>
-        <w:t>.</w:t>
+          <w:lang w:val="de-DE"/>
+        </w:rPr>
+        <w:t>, Neuronale Netze trainieren.</w:t>
       </w:r>
     </w:p>
     <w:p>
@@ -1589,122 +1260,18 @@
           <w:color w:val="A6A6A6"/>
         </w:rPr>
       </w:pPr>
-      <w:proofErr w:type="spellStart"/>
-      <w:r>
-        <w:rPr>
-          <w:color w:val="A6A6A6"/>
-        </w:rPr>
-        <w:t>Es</w:t>
-      </w:r>
-      <w:proofErr w:type="spellEnd"/>
-      <w:r>
-        <w:rPr>
-          <w:color w:val="A6A6A6"/>
-        </w:rPr>
-        <w:t xml:space="preserve"> </w:t>
-      </w:r>
-      <w:proofErr w:type="spellStart"/>
-      <w:r>
-        <w:rPr>
-          <w:color w:val="A6A6A6"/>
-        </w:rPr>
-        <w:t>soll</w:t>
-      </w:r>
-      <w:proofErr w:type="spellEnd"/>
-      <w:r>
-        <w:rPr>
-          <w:color w:val="A6A6A6"/>
-        </w:rPr>
-        <w:t xml:space="preserve"> </w:t>
-      </w:r>
-      <w:proofErr w:type="spellStart"/>
-      <w:r>
-        <w:rPr>
-          <w:color w:val="A6A6A6"/>
-        </w:rPr>
-        <w:t>nicht</w:t>
-      </w:r>
-      <w:proofErr w:type="spellEnd"/>
-      <w:r>
-        <w:rPr>
-          <w:color w:val="A6A6A6"/>
-        </w:rPr>
-        <w:t xml:space="preserve"> </w:t>
-      </w:r>
-      <w:proofErr w:type="spellStart"/>
-      <w:r>
-        <w:rPr>
-          <w:color w:val="A6A6A6"/>
-        </w:rPr>
-        <w:t>zu</w:t>
-      </w:r>
-      <w:proofErr w:type="spellEnd"/>
-      <w:r>
-        <w:rPr>
-          <w:color w:val="A6A6A6"/>
-        </w:rPr>
-        <w:t xml:space="preserve"> </w:t>
-      </w:r>
-      <w:proofErr w:type="spellStart"/>
-      <w:r>
-        <w:rPr>
-          <w:color w:val="A6A6A6"/>
-        </w:rPr>
-        <w:t>leicht</w:t>
-      </w:r>
-      <w:proofErr w:type="spellEnd"/>
-      <w:r>
-        <w:rPr>
-          <w:color w:val="A6A6A6"/>
-        </w:rPr>
-        <w:t xml:space="preserve"> </w:t>
-      </w:r>
-      <w:proofErr w:type="spellStart"/>
-      <w:r>
-        <w:rPr>
-          <w:color w:val="A6A6A6"/>
-        </w:rPr>
-        <w:t>sein</w:t>
-      </w:r>
-      <w:proofErr w:type="spellEnd"/>
-      <w:r>
-        <w:rPr>
-          <w:color w:val="A6A6A6"/>
-        </w:rPr>
-        <w:t xml:space="preserve">, </w:t>
-      </w:r>
-      <w:proofErr w:type="spellStart"/>
-      <w:r>
-        <w:rPr>
-          <w:color w:val="A6A6A6"/>
-        </w:rPr>
-        <w:t>er</w:t>
-      </w:r>
-      <w:proofErr w:type="spellEnd"/>
-      <w:r>
-        <w:rPr>
-          <w:color w:val="A6A6A6"/>
-        </w:rPr>
-        <w:t xml:space="preserve"> will </w:t>
-      </w:r>
-      <w:proofErr w:type="spellStart"/>
-      <w:r>
-        <w:rPr>
-          <w:color w:val="A6A6A6"/>
-        </w:rPr>
-        <w:t>eine</w:t>
-      </w:r>
-      <w:proofErr w:type="spellEnd"/>
-      <w:r>
-        <w:rPr>
-          <w:color w:val="A6A6A6"/>
-        </w:rPr>
-        <w:t xml:space="preserve"> </w:t>
-      </w:r>
-      <w:proofErr w:type="spellStart"/>
-      <w:r>
-        <w:rPr>
-          <w:color w:val="A6A6A6"/>
+      <w:r>
+        <w:rPr>
+          <w:color w:val="A6A6A6"/>
+          <w:lang w:val="de-DE"/>
+        </w:rPr>
+        <w:t xml:space="preserve">Es soll nicht zu leicht sein, er will eine </w:t>
+      </w:r>
+      <w:proofErr w:type="spellStart"/>
+      <w:r>
+        <w:rPr>
+          <w:color w:val="A6A6A6"/>
+          <w:lang w:val="de-DE"/>
         </w:rPr>
         <w:t>Herasuforderung</w:t>
       </w:r>
@@ -1712,78 +1279,25 @@
       <w:r>
         <w:rPr>
           <w:color w:val="A6A6A6"/>
-        </w:rPr>
-        <w:t xml:space="preserve">, </w:t>
-      </w:r>
-      <w:proofErr w:type="spellStart"/>
-      <w:r>
-        <w:rPr>
-          <w:color w:val="A6A6A6"/>
-        </w:rPr>
-        <w:t>er</w:t>
-      </w:r>
-      <w:proofErr w:type="spellEnd"/>
-      <w:r>
-        <w:rPr>
-          <w:color w:val="A6A6A6"/>
-        </w:rPr>
-        <w:t xml:space="preserve"> will in </w:t>
-      </w:r>
-      <w:proofErr w:type="spellStart"/>
-      <w:r>
-        <w:rPr>
-          <w:color w:val="A6A6A6"/>
-        </w:rPr>
-        <w:t>seinen</w:t>
-      </w:r>
-      <w:proofErr w:type="spellEnd"/>
-      <w:r>
-        <w:rPr>
-          <w:color w:val="A6A6A6"/>
-        </w:rPr>
-        <w:t xml:space="preserve"> </w:t>
-      </w:r>
-      <w:proofErr w:type="spellStart"/>
-      <w:r>
-        <w:rPr>
-          <w:color w:val="A6A6A6"/>
-        </w:rPr>
-        <w:t>Möglichkeiten</w:t>
-      </w:r>
-      <w:proofErr w:type="spellEnd"/>
-      <w:r>
-        <w:rPr>
-          <w:color w:val="A6A6A6"/>
-        </w:rPr>
-        <w:t xml:space="preserve"> </w:t>
-      </w:r>
-      <w:proofErr w:type="spellStart"/>
-      <w:r>
-        <w:rPr>
-          <w:color w:val="A6A6A6"/>
-        </w:rPr>
-        <w:t>nicht</w:t>
-      </w:r>
-      <w:proofErr w:type="spellEnd"/>
-      <w:r>
-        <w:rPr>
-          <w:color w:val="A6A6A6"/>
-        </w:rPr>
-        <w:t xml:space="preserve"> </w:t>
-      </w:r>
-      <w:proofErr w:type="spellStart"/>
-      <w:r>
-        <w:rPr>
-          <w:color w:val="A6A6A6"/>
-        </w:rPr>
-        <w:t>eingeschränkt</w:t>
-      </w:r>
-      <w:proofErr w:type="spellEnd"/>
-      <w:r>
-        <w:rPr>
-          <w:color w:val="A6A6A6"/>
-        </w:rPr>
-        <w:t xml:space="preserve"> warden… </w:t>
+          <w:lang w:val="de-DE"/>
+        </w:rPr>
+        <w:t xml:space="preserve">, er will in seinen Möglichkeiten nicht eingeschränkt </w:t>
+      </w:r>
+      <w:proofErr w:type="spellStart"/>
+      <w:r>
+        <w:rPr>
+          <w:color w:val="A6A6A6"/>
+          <w:lang w:val="de-DE"/>
+        </w:rPr>
+        <w:t>warden</w:t>
+      </w:r>
+      <w:proofErr w:type="spellEnd"/>
+      <w:r>
+        <w:rPr>
+          <w:color w:val="A6A6A6"/>
+          <w:lang w:val="de-DE"/>
+        </w:rPr>
+        <w:t xml:space="preserve">… </w:t>
       </w:r>
       <w:proofErr w:type="spellStart"/>
       <w:r>
@@ -1817,72 +1331,16 @@
         </w:numPr>
         <w:rPr>
           <w:color w:val="A6A6A6"/>
-        </w:rPr>
-      </w:pPr>
-      <w:proofErr w:type="spellStart"/>
-      <w:r>
-        <w:rPr>
-          <w:color w:val="A6A6A6"/>
-        </w:rPr>
-        <w:t>Einfach</w:t>
-      </w:r>
-      <w:proofErr w:type="spellEnd"/>
-      <w:r>
-        <w:rPr>
-          <w:color w:val="A6A6A6"/>
-        </w:rPr>
-        <w:t xml:space="preserve"> mal </w:t>
-      </w:r>
-      <w:proofErr w:type="spellStart"/>
-      <w:r>
-        <w:rPr>
-          <w:color w:val="A6A6A6"/>
-        </w:rPr>
-        <w:t>kurz</w:t>
-      </w:r>
-      <w:proofErr w:type="spellEnd"/>
-      <w:r>
-        <w:rPr>
-          <w:color w:val="A6A6A6"/>
-        </w:rPr>
-        <w:t xml:space="preserve"> </w:t>
-      </w:r>
-      <w:proofErr w:type="spellStart"/>
-      <w:r>
-        <w:rPr>
-          <w:color w:val="A6A6A6"/>
-        </w:rPr>
-        <w:t>etwas</w:t>
-      </w:r>
-      <w:proofErr w:type="spellEnd"/>
-      <w:r>
-        <w:rPr>
-          <w:color w:val="A6A6A6"/>
-        </w:rPr>
-        <w:t xml:space="preserve"> </w:t>
-      </w:r>
-      <w:proofErr w:type="spellStart"/>
-      <w:r>
-        <w:rPr>
-          <w:color w:val="A6A6A6"/>
-        </w:rPr>
-        <w:t>spaß</w:t>
-      </w:r>
-      <w:proofErr w:type="spellEnd"/>
-      <w:r>
-        <w:rPr>
-          <w:color w:val="A6A6A6"/>
-        </w:rPr>
-        <w:t xml:space="preserve"> </w:t>
-      </w:r>
-      <w:proofErr w:type="spellStart"/>
-      <w:r>
-        <w:rPr>
-          <w:color w:val="A6A6A6"/>
-        </w:rPr>
-        <w:t>haben</w:t>
-      </w:r>
-      <w:proofErr w:type="spellEnd"/>
+          <w:lang w:val="de-DE"/>
+        </w:rPr>
+      </w:pPr>
+      <w:r>
+        <w:rPr>
+          <w:color w:val="A6A6A6"/>
+          <w:lang w:val="de-DE"/>
+        </w:rPr>
+        <w:t>Einfach mal kurz etwas spaß haben</w:t>
+      </w:r>
     </w:p>
     <w:p>
       <w:pPr>
@@ -1994,19 +1452,26 @@
         </w:numPr>
         <w:rPr>
           <w:color w:val="A6A6A6"/>
-        </w:rPr>
-      </w:pPr>
-      <w:proofErr w:type="spellStart"/>
-      <w:r>
-        <w:rPr>
-          <w:color w:val="A6A6A6"/>
-        </w:rPr>
-        <w:t>Wir</w:t>
-      </w:r>
-      <w:proofErr w:type="spellEnd"/>
-      <w:r>
-        <w:rPr>
-          <w:color w:val="A6A6A6"/>
+          <w:lang w:val="de-DE"/>
+        </w:rPr>
+      </w:pPr>
+      <w:r>
+        <w:rPr>
+          <w:color w:val="A6A6A6"/>
+          <w:lang w:val="de-DE"/>
+        </w:rPr>
+        <w:t xml:space="preserve">Wir haben einen grafischen Editor </w:t>
+      </w:r>
+      <w:r>
+        <w:rPr>
+          <w:color w:val="A6A6A6"/>
+        </w:rPr>
+        <w:sym w:font="Wingdings" w:char="F0E0"/>
+      </w:r>
+      <w:r>
+        <w:rPr>
+          <w:color w:val="A6A6A6"/>
+          <w:lang w:val="de-DE"/>
         </w:rPr>
         <w:t xml:space="preserve"> </w:t>
       </w:r>
@@ -2014,13 +1479,15 @@
       <w:r>
         <w:rPr>
           <w:color w:val="A6A6A6"/>
-        </w:rPr>
-        <w:t>haben</w:t>
-      </w:r>
-      <w:proofErr w:type="spellEnd"/>
-      <w:r>
-        <w:rPr>
-          <w:color w:val="A6A6A6"/>
+          <w:lang w:val="de-DE"/>
+        </w:rPr>
+        <w:t>Klicki</w:t>
+      </w:r>
+      <w:proofErr w:type="spellEnd"/>
+      <w:r>
+        <w:rPr>
+          <w:color w:val="A6A6A6"/>
+          <w:lang w:val="de-DE"/>
         </w:rPr>
         <w:t xml:space="preserve"> </w:t>
       </w:r>
@@ -2028,60 +1495,7 @@
       <w:r>
         <w:rPr>
           <w:color w:val="A6A6A6"/>
-        </w:rPr>
-        <w:t>einen</w:t>
-      </w:r>
-      <w:proofErr w:type="spellEnd"/>
-      <w:r>
-        <w:rPr>
-          <w:color w:val="A6A6A6"/>
-        </w:rPr>
-        <w:t xml:space="preserve"> </w:t>
-      </w:r>
-      <w:proofErr w:type="spellStart"/>
-      <w:r>
-        <w:rPr>
-          <w:color w:val="A6A6A6"/>
-        </w:rPr>
-        <w:t>grafischen</w:t>
-      </w:r>
-      <w:proofErr w:type="spellEnd"/>
-      <w:r>
-        <w:rPr>
-          <w:color w:val="A6A6A6"/>
-        </w:rPr>
-        <w:t xml:space="preserve"> Editor </w:t>
-      </w:r>
-      <w:r>
-        <w:rPr>
-          <w:color w:val="A6A6A6"/>
-        </w:rPr>
-        <w:sym w:font="Wingdings" w:char="F0E0"/>
-      </w:r>
-      <w:r>
-        <w:rPr>
-          <w:color w:val="A6A6A6"/>
-        </w:rPr>
-        <w:t xml:space="preserve"> </w:t>
-      </w:r>
-      <w:proofErr w:type="spellStart"/>
-      <w:r>
-        <w:rPr>
-          <w:color w:val="A6A6A6"/>
-        </w:rPr>
-        <w:t>Klicki</w:t>
-      </w:r>
-      <w:proofErr w:type="spellEnd"/>
-      <w:r>
-        <w:rPr>
-          <w:color w:val="A6A6A6"/>
-        </w:rPr>
-        <w:t xml:space="preserve"> </w:t>
-      </w:r>
-      <w:proofErr w:type="spellStart"/>
-      <w:r>
-        <w:rPr>
-          <w:color w:val="A6A6A6"/>
+          <w:lang w:val="de-DE"/>
         </w:rPr>
         <w:t>bunti</w:t>
       </w:r>
@@ -2608,124 +2022,21 @@
         </w:numPr>
         <w:rPr>
           <w:color w:val="A6A6A6"/>
-        </w:rPr>
-      </w:pPr>
-      <w:proofErr w:type="spellStart"/>
-      <w:r>
-        <w:rPr>
-          <w:color w:val="A6A6A6"/>
-        </w:rPr>
-        <w:t>Wenn</w:t>
-      </w:r>
-      <w:proofErr w:type="spellEnd"/>
-      <w:r>
-        <w:rPr>
-          <w:color w:val="A6A6A6"/>
-        </w:rPr>
-        <w:t xml:space="preserve"> die </w:t>
-      </w:r>
-      <w:proofErr w:type="spellStart"/>
-      <w:r>
-        <w:rPr>
-          <w:color w:val="A6A6A6"/>
-        </w:rPr>
-        <w:t>Bildungseinrichtung</w:t>
-      </w:r>
-      <w:proofErr w:type="spellEnd"/>
-      <w:r>
-        <w:rPr>
-          <w:color w:val="A6A6A6"/>
-        </w:rPr>
-        <w:t xml:space="preserve"> </w:t>
-      </w:r>
-      <w:proofErr w:type="spellStart"/>
-      <w:r>
-        <w:rPr>
-          <w:color w:val="A6A6A6"/>
-        </w:rPr>
-        <w:t>nicht</w:t>
-      </w:r>
-      <w:proofErr w:type="spellEnd"/>
-      <w:r>
-        <w:rPr>
-          <w:color w:val="A6A6A6"/>
-        </w:rPr>
-        <w:t xml:space="preserve"> </w:t>
-      </w:r>
-      <w:proofErr w:type="spellStart"/>
-      <w:r>
-        <w:rPr>
-          <w:color w:val="A6A6A6"/>
-        </w:rPr>
-        <w:t>mit</w:t>
-      </w:r>
-      <w:proofErr w:type="spellEnd"/>
-      <w:r>
-        <w:rPr>
-          <w:color w:val="A6A6A6"/>
-        </w:rPr>
-        <w:t xml:space="preserve"> </w:t>
-      </w:r>
-      <w:proofErr w:type="spellStart"/>
-      <w:r>
-        <w:rPr>
-          <w:color w:val="A6A6A6"/>
-        </w:rPr>
-        <w:t>macht</w:t>
-      </w:r>
-      <w:proofErr w:type="spellEnd"/>
-      <w:r>
-        <w:rPr>
-          <w:color w:val="A6A6A6"/>
-        </w:rPr>
-        <w:t xml:space="preserve">, </w:t>
-      </w:r>
-      <w:proofErr w:type="spellStart"/>
-      <w:r>
-        <w:rPr>
-          <w:color w:val="A6A6A6"/>
-        </w:rPr>
-        <w:t>gibt</w:t>
-      </w:r>
-      <w:proofErr w:type="spellEnd"/>
-      <w:r>
-        <w:rPr>
-          <w:color w:val="A6A6A6"/>
-        </w:rPr>
-        <w:t xml:space="preserve"> </w:t>
-      </w:r>
-      <w:proofErr w:type="spellStart"/>
-      <w:r>
-        <w:rPr>
-          <w:color w:val="A6A6A6"/>
-        </w:rPr>
-        <w:t>es</w:t>
-      </w:r>
-      <w:proofErr w:type="spellEnd"/>
-      <w:r>
-        <w:rPr>
-          <w:color w:val="A6A6A6"/>
-        </w:rPr>
-        <w:t xml:space="preserve"> </w:t>
-      </w:r>
-      <w:proofErr w:type="spellStart"/>
-      <w:r>
-        <w:rPr>
-          <w:color w:val="A6A6A6"/>
-        </w:rPr>
-        <w:t>auch</w:t>
-      </w:r>
-      <w:proofErr w:type="spellEnd"/>
-      <w:r>
-        <w:rPr>
-          <w:color w:val="A6A6A6"/>
-        </w:rPr>
-        <w:t xml:space="preserve"> </w:t>
-      </w:r>
-      <w:proofErr w:type="spellStart"/>
-      <w:r>
-        <w:rPr>
-          <w:color w:val="A6A6A6"/>
+          <w:lang w:val="de-DE"/>
+        </w:rPr>
+      </w:pPr>
+      <w:r>
+        <w:rPr>
+          <w:color w:val="A6A6A6"/>
+          <w:lang w:val="de-DE"/>
+        </w:rPr>
+        <w:t xml:space="preserve">Wenn die Bildungseinrichtung nicht mit macht, gibt es auch </w:t>
+      </w:r>
+      <w:proofErr w:type="spellStart"/>
+      <w:r>
+        <w:rPr>
+          <w:color w:val="A6A6A6"/>
+          <w:lang w:val="de-DE"/>
         </w:rPr>
         <w:t>Einzellizensen</w:t>
       </w:r>
@@ -2740,40 +2051,21 @@
         </w:numPr>
         <w:rPr>
           <w:color w:val="A6A6A6"/>
-        </w:rPr>
-      </w:pPr>
-      <w:proofErr w:type="spellStart"/>
-      <w:r>
-        <w:rPr>
-          <w:color w:val="A6A6A6"/>
-        </w:rPr>
-        <w:t>Wie</w:t>
-      </w:r>
-      <w:proofErr w:type="spellEnd"/>
-      <w:r>
-        <w:rPr>
-          <w:color w:val="A6A6A6"/>
-        </w:rPr>
-        <w:t xml:space="preserve"> Machen </w:t>
-      </w:r>
-      <w:proofErr w:type="spellStart"/>
-      <w:r>
-        <w:rPr>
-          <w:color w:val="A6A6A6"/>
-        </w:rPr>
-        <w:t>wir</w:t>
-      </w:r>
-      <w:proofErr w:type="spellEnd"/>
-      <w:r>
-        <w:rPr>
-          <w:color w:val="A6A6A6"/>
-        </w:rPr>
-        <w:t xml:space="preserve"> die </w:t>
-      </w:r>
-      <w:proofErr w:type="spellStart"/>
-      <w:r>
-        <w:rPr>
-          <w:color w:val="A6A6A6"/>
+          <w:lang w:val="de-DE"/>
+        </w:rPr>
+      </w:pPr>
+      <w:r>
+        <w:rPr>
+          <w:color w:val="A6A6A6"/>
+          <w:lang w:val="de-DE"/>
+        </w:rPr>
+        <w:t xml:space="preserve">Wie Machen wir die </w:t>
+      </w:r>
+      <w:proofErr w:type="spellStart"/>
+      <w:r>
+        <w:rPr>
+          <w:color w:val="A6A6A6"/>
+          <w:lang w:val="de-DE"/>
         </w:rPr>
         <w:t>BIldungseinrichtungen</w:t>
       </w:r>
@@ -2781,36 +2073,9 @@
       <w:r>
         <w:rPr>
           <w:color w:val="A6A6A6"/>
-        </w:rPr>
-        <w:t xml:space="preserve"> auf </w:t>
-      </w:r>
-      <w:proofErr w:type="spellStart"/>
-      <w:r>
-        <w:rPr>
-          <w:color w:val="A6A6A6"/>
-        </w:rPr>
-        <w:t>uns</w:t>
-      </w:r>
-      <w:proofErr w:type="spellEnd"/>
-      <w:r>
-        <w:rPr>
-          <w:color w:val="A6A6A6"/>
-        </w:rPr>
-        <w:t xml:space="preserve"> </w:t>
-      </w:r>
-      <w:proofErr w:type="spellStart"/>
-      <w:r>
-        <w:rPr>
-          <w:color w:val="A6A6A6"/>
-        </w:rPr>
-        <w:t>Aufmerksam</w:t>
-      </w:r>
-      <w:proofErr w:type="spellEnd"/>
-      <w:r>
-        <w:rPr>
-          <w:color w:val="A6A6A6"/>
-        </w:rPr>
-        <w:t>?</w:t>
+          <w:lang w:val="de-DE"/>
+        </w:rPr>
+        <w:t xml:space="preserve"> auf uns Aufmerksam?</w:t>
       </w:r>
     </w:p>
     <w:p>
@@ -2848,54 +2113,21 @@
         </w:numPr>
         <w:rPr>
           <w:color w:val="A6A6A6"/>
-        </w:rPr>
-      </w:pPr>
-      <w:proofErr w:type="spellStart"/>
-      <w:r>
-        <w:rPr>
-          <w:color w:val="A6A6A6"/>
-        </w:rPr>
-        <w:t>Privat</w:t>
-      </w:r>
-      <w:proofErr w:type="spellEnd"/>
-      <w:r>
-        <w:rPr>
-          <w:color w:val="A6A6A6"/>
-        </w:rPr>
-        <w:t xml:space="preserve"> </w:t>
-      </w:r>
-      <w:proofErr w:type="spellStart"/>
-      <w:r>
-        <w:rPr>
-          <w:color w:val="A6A6A6"/>
-        </w:rPr>
-        <w:t>kostenlos</w:t>
-      </w:r>
-      <w:proofErr w:type="spellEnd"/>
-      <w:r>
-        <w:rPr>
-          <w:color w:val="A6A6A6"/>
-        </w:rPr>
-        <w:t xml:space="preserve">, </w:t>
-      </w:r>
-      <w:proofErr w:type="spellStart"/>
-      <w:r>
-        <w:rPr>
-          <w:color w:val="A6A6A6"/>
-        </w:rPr>
-        <w:t>nur</w:t>
-      </w:r>
-      <w:proofErr w:type="spellEnd"/>
-      <w:r>
-        <w:rPr>
-          <w:color w:val="A6A6A6"/>
-        </w:rPr>
-        <w:t xml:space="preserve"> </w:t>
-      </w:r>
-      <w:proofErr w:type="spellStart"/>
-      <w:r>
-        <w:rPr>
-          <w:color w:val="A6A6A6"/>
+          <w:lang w:val="de-DE"/>
+        </w:rPr>
+      </w:pPr>
+      <w:r>
+        <w:rPr>
+          <w:color w:val="A6A6A6"/>
+          <w:lang w:val="de-DE"/>
+        </w:rPr>
+        <w:t xml:space="preserve">Privat kostenlos, nur </w:t>
+      </w:r>
+      <w:proofErr w:type="spellStart"/>
+      <w:r>
+        <w:rPr>
+          <w:color w:val="A6A6A6"/>
+          <w:lang w:val="de-DE"/>
         </w:rPr>
         <w:t>BIldungseinrichtungen</w:t>
       </w:r>
@@ -2903,22 +2135,9 @@
       <w:r>
         <w:rPr>
           <w:color w:val="A6A6A6"/>
-        </w:rPr>
-        <w:t xml:space="preserve"> </w:t>
-      </w:r>
-      <w:proofErr w:type="spellStart"/>
-      <w:r>
-        <w:rPr>
-          <w:color w:val="A6A6A6"/>
-        </w:rPr>
-        <w:t>zahlen</w:t>
-      </w:r>
-      <w:proofErr w:type="spellEnd"/>
-      <w:r>
-        <w:rPr>
-          <w:color w:val="A6A6A6"/>
-        </w:rPr>
-        <w:t>?</w:t>
+          <w:lang w:val="de-DE"/>
+        </w:rPr>
+        <w:t xml:space="preserve"> zahlen?</w:t>
       </w:r>
     </w:p>
     <w:p>

</xml_diff>

<commit_message>
Kapitel 5 & 6
</commit_message>
<xml_diff>
--- a/doc/Project Blueprint Template (Games).docx
+++ b/doc/Project Blueprint Template (Games).docx
@@ -11,7 +11,9 @@
       </w:pPr>
       <w:r>
         <w:rPr>
+          <w:noProof/>
           <w:color w:val="FF0000"/>
+          <w:lang w:val="de-DE" w:eastAsia="de-DE"/>
         </w:rPr>
         <w:drawing>
           <wp:anchor distT="0" distB="0" distL="114300" distR="114300" simplePos="0" relativeHeight="251658240" behindDoc="1" locked="0" layoutInCell="1" allowOverlap="1" wp14:anchorId="05FD5BF9" wp14:editId="63BE03F2">
@@ -264,6 +266,7 @@
       <w:r>
         <w:rPr>
           <w:noProof/>
+          <w:lang w:val="de-DE" w:eastAsia="de-DE"/>
         </w:rPr>
         <mc:AlternateContent>
           <mc:Choice Requires="wps">
@@ -434,8 +437,6 @@
       <w:r>
         <w:t>There will be 3 approaches for creating your own player intelligence:</w:t>
       </w:r>
-      <w:bookmarkStart w:id="0" w:name="_GoBack"/>
-      <w:bookmarkEnd w:id="0"/>
     </w:p>
     <w:p>
       <w:pPr>
@@ -1351,238 +1352,91 @@
     </w:p>
     <w:p>
       <w:pPr>
-        <w:rPr>
-          <w:color w:val="A6A6A6"/>
-        </w:rPr>
-      </w:pPr>
-      <w:r>
-        <w:rPr>
-          <w:color w:val="A6A6A6"/>
-        </w:rPr>
-        <w:t>Write up the 3-5 most important user stories for your project. This can be epics or implementation-level user stories. For each one include the title and your intended confirmations.</w:t>
-      </w:r>
-    </w:p>
-    <w:p>
-      <w:pPr>
-        <w:pStyle w:val="Listenabsatz"/>
-        <w:numPr>
-          <w:ilvl w:val="0"/>
-          <w:numId w:val="6"/>
-        </w:numPr>
-        <w:rPr>
-          <w:color w:val="A6A6A6"/>
-        </w:rPr>
-      </w:pPr>
-      <w:proofErr w:type="spellStart"/>
-      <w:r>
-        <w:rPr>
-          <w:color w:val="A6A6A6"/>
-        </w:rPr>
-        <w:t>Leicht</w:t>
-      </w:r>
-      <w:proofErr w:type="spellEnd"/>
-      <w:r>
-        <w:rPr>
-          <w:color w:val="A6A6A6"/>
-        </w:rPr>
-        <w:t xml:space="preserve"> </w:t>
-      </w:r>
-      <w:proofErr w:type="spellStart"/>
-      <w:r>
-        <w:rPr>
-          <w:color w:val="A6A6A6"/>
-        </w:rPr>
-        <w:t>zu</w:t>
-      </w:r>
-      <w:proofErr w:type="spellEnd"/>
-      <w:r>
-        <w:rPr>
-          <w:color w:val="A6A6A6"/>
-        </w:rPr>
-        <w:t xml:space="preserve"> </w:t>
-      </w:r>
-      <w:proofErr w:type="spellStart"/>
-      <w:r>
-        <w:rPr>
-          <w:color w:val="A6A6A6"/>
-        </w:rPr>
-        <w:t>bedienender</w:t>
-      </w:r>
-      <w:proofErr w:type="spellEnd"/>
-      <w:r>
-        <w:rPr>
-          <w:color w:val="A6A6A6"/>
-        </w:rPr>
-        <w:t xml:space="preserve"> Editor</w:t>
-      </w:r>
-    </w:p>
-    <w:p>
-      <w:pPr>
-        <w:pStyle w:val="Listenabsatz"/>
-        <w:numPr>
-          <w:ilvl w:val="0"/>
-          <w:numId w:val="6"/>
-        </w:numPr>
-        <w:rPr>
-          <w:color w:val="A6A6A6"/>
-        </w:rPr>
-      </w:pPr>
-      <w:proofErr w:type="spellStart"/>
-      <w:r>
-        <w:rPr>
-          <w:color w:val="A6A6A6"/>
-        </w:rPr>
-        <w:t>Gute</w:t>
-      </w:r>
-      <w:proofErr w:type="spellEnd"/>
-      <w:r>
-        <w:rPr>
-          <w:color w:val="A6A6A6"/>
-        </w:rPr>
-        <w:t xml:space="preserve"> </w:t>
-      </w:r>
-      <w:proofErr w:type="spellStart"/>
-      <w:r>
-        <w:rPr>
-          <w:color w:val="A6A6A6"/>
-        </w:rPr>
-        <w:t>Grafik</w:t>
-      </w:r>
-      <w:proofErr w:type="spellEnd"/>
-      <w:r>
-        <w:rPr>
-          <w:color w:val="A6A6A6"/>
-        </w:rPr>
-        <w:t xml:space="preserve">, </w:t>
-      </w:r>
-      <w:proofErr w:type="spellStart"/>
-      <w:r>
-        <w:rPr>
-          <w:color w:val="A6A6A6"/>
-        </w:rPr>
-        <w:t>echte</w:t>
-      </w:r>
-      <w:proofErr w:type="spellEnd"/>
-      <w:r>
-        <w:rPr>
-          <w:color w:val="A6A6A6"/>
-        </w:rPr>
-        <w:t xml:space="preserve"> </w:t>
-      </w:r>
-      <w:proofErr w:type="spellStart"/>
-      <w:r>
-        <w:rPr>
-          <w:color w:val="A6A6A6"/>
-        </w:rPr>
-        <w:t>Regeln</w:t>
-      </w:r>
-      <w:proofErr w:type="spellEnd"/>
-      <w:proofErr w:type="gramStart"/>
-      <w:r>
-        <w:rPr>
-          <w:color w:val="A6A6A6"/>
-        </w:rPr>
-        <w:t>,…</w:t>
-      </w:r>
-      <w:proofErr w:type="gramEnd"/>
-      <w:r>
-        <w:rPr>
-          <w:color w:val="A6A6A6"/>
-        </w:rPr>
-        <w:t xml:space="preserve"> JACK </w:t>
-      </w:r>
-    </w:p>
-    <w:p>
-      <w:pPr>
-        <w:pStyle w:val="Listenabsatz"/>
-        <w:numPr>
-          <w:ilvl w:val="0"/>
-          <w:numId w:val="6"/>
-        </w:numPr>
-        <w:rPr>
-          <w:color w:val="A6A6A6"/>
-        </w:rPr>
-      </w:pPr>
-      <w:r>
-        <w:rPr>
-          <w:color w:val="A6A6A6"/>
-          <w:lang w:val="de-DE"/>
-        </w:rPr>
-        <w:t xml:space="preserve">Es soll nicht zu leicht sein, er will eine </w:t>
-      </w:r>
-      <w:proofErr w:type="spellStart"/>
-      <w:r>
-        <w:rPr>
-          <w:color w:val="A6A6A6"/>
-          <w:lang w:val="de-DE"/>
-        </w:rPr>
-        <w:t>Herasuforderung</w:t>
-      </w:r>
-      <w:proofErr w:type="spellEnd"/>
-      <w:r>
-        <w:rPr>
-          <w:color w:val="A6A6A6"/>
-          <w:lang w:val="de-DE"/>
-        </w:rPr>
-        <w:t xml:space="preserve">, er will in seinen Möglichkeiten nicht eingeschränkt </w:t>
-      </w:r>
-      <w:proofErr w:type="spellStart"/>
-      <w:r>
-        <w:rPr>
-          <w:color w:val="A6A6A6"/>
-          <w:lang w:val="de-DE"/>
-        </w:rPr>
-        <w:t>warden</w:t>
-      </w:r>
-      <w:proofErr w:type="spellEnd"/>
-      <w:r>
-        <w:rPr>
-          <w:color w:val="A6A6A6"/>
-          <w:lang w:val="de-DE"/>
-        </w:rPr>
-        <w:t xml:space="preserve">… </w:t>
-      </w:r>
-      <w:proofErr w:type="spellStart"/>
-      <w:r>
-        <w:rPr>
-          <w:color w:val="A6A6A6"/>
-        </w:rPr>
-        <w:t>Selbst</w:t>
-      </w:r>
-      <w:proofErr w:type="spellEnd"/>
-      <w:r>
-        <w:rPr>
-          <w:color w:val="A6A6A6"/>
-        </w:rPr>
-        <w:t xml:space="preserve"> </w:t>
-      </w:r>
-      <w:proofErr w:type="spellStart"/>
-      <w:r>
-        <w:rPr>
-          <w:color w:val="A6A6A6"/>
-        </w:rPr>
-        <w:t>Programmieren</w:t>
-      </w:r>
-      <w:proofErr w:type="spellEnd"/>
-    </w:p>
-    <w:p>
-      <w:pPr>
-        <w:pStyle w:val="Listenabsatz"/>
-        <w:numPr>
-          <w:ilvl w:val="0"/>
-          <w:numId w:val="6"/>
-        </w:numPr>
-        <w:rPr>
-          <w:color w:val="A6A6A6"/>
-          <w:lang w:val="de-DE"/>
-        </w:rPr>
-      </w:pPr>
-      <w:r>
-        <w:rPr>
-          <w:color w:val="A6A6A6"/>
-          <w:lang w:val="de-DE"/>
-        </w:rPr>
-        <w:t>Einfach mal kurz etwas spaß haben</w:t>
+        <w:pStyle w:val="berschrift2"/>
+      </w:pPr>
+      <w:r>
+        <w:t>AI-Editor</w:t>
+      </w:r>
+    </w:p>
+    <w:p>
+      <w:r>
+        <w:t xml:space="preserve">As a user of the </w:t>
+      </w:r>
+      <w:proofErr w:type="spellStart"/>
+      <w:r>
+        <w:t>UnrealCup</w:t>
+      </w:r>
+      <w:proofErr w:type="spellEnd"/>
+      <w:r>
+        <w:t xml:space="preserve"> program, I want to have the possibility to create an AI-team without having to learn a programming language. The creation of the team should be simple and easy to understand.</w:t>
+      </w:r>
+    </w:p>
+    <w:p>
+      <w:r>
+        <w:t>We plan to fulfill this requirement by implementing the drag-and-drop editor or the macro recorder that were mentioned in chapter &lt;TODO&gt;. Those software components allow users who are unexperienced with programming and logic to create their own AI.</w:t>
+      </w:r>
+    </w:p>
+    <w:p>
+      <w:pPr>
+        <w:pStyle w:val="berschrift2"/>
+      </w:pPr>
+      <w:r>
+        <w:t>A serious simulation</w:t>
+      </w:r>
+    </w:p>
+    <w:p>
+      <w:r>
+        <w:t xml:space="preserve">I want the game to realistically simulate a football game. This includes a good graphic as well as actual football rules. </w:t>
+      </w:r>
+    </w:p>
+    <w:p>
+      <w:r>
+        <w:t>By using the unreal engine, the graphic and the physics of the game will look pretty realistic, and one of our main goals is to implement the football rules in detail.</w:t>
+      </w:r>
+    </w:p>
+    <w:p>
+      <w:pPr>
+        <w:pStyle w:val="berschrift2"/>
+      </w:pPr>
+      <w:r>
+        <w:t>Great AI-players</w:t>
+      </w:r>
+    </w:p>
+    <w:p>
+      <w:r>
+        <w:t>I want to create brilliant AI teams. I don’t like to be restricted to the possibilities given by some editors.</w:t>
+      </w:r>
+    </w:p>
+    <w:p>
+      <w:r>
+        <w:lastRenderedPageBreak/>
+        <w:t>We will make it possible for experienced users to program their own AI by making the LUA-interface accessible for the users.</w:t>
+      </w:r>
+    </w:p>
+    <w:p>
+      <w:pPr>
+        <w:pStyle w:val="berschrift2"/>
+      </w:pPr>
+      <w:r>
+        <w:t>Competitive</w:t>
+      </w:r>
+      <w:bookmarkStart w:id="0" w:name="_GoBack"/>
+      <w:bookmarkEnd w:id="0"/>
+      <w:r>
+        <w:t xml:space="preserve"> Gameplay</w:t>
+      </w:r>
+    </w:p>
+    <w:p>
+      <w:r>
+        <w:t>I want to challenge my friends and play against their AI-team.</w:t>
+      </w:r>
+      <w:r>
+        <w:t xml:space="preserve"> Also, I’d like to be able to receive other AI-players and adapt them so they fit into my team.</w:t>
+      </w:r>
+    </w:p>
+    <w:p>
+      <w:r>
+        <w:t>The files that store the intelligence of the team can easily be traded and used in your own game. This way, the user is able to challenge other teams with his own AI or change an existing AI to match his desires.</w:t>
       </w:r>
     </w:p>
     <w:p>
@@ -1595,549 +1449,96 @@
     </w:p>
     <w:p>
       <w:pPr>
-        <w:rPr>
-          <w:color w:val="A6A6A6"/>
-        </w:rPr>
-      </w:pPr>
-      <w:r>
-        <w:rPr>
-          <w:color w:val="A6A6A6"/>
-        </w:rPr>
-        <w:t xml:space="preserve">What other games </w:t>
-      </w:r>
-      <w:r>
-        <w:rPr>
-          <w:color w:val="A6A6A6"/>
-        </w:rPr>
-        <w:t>will you directly compete with for your audience? How do you expect to differentiate your project from your competitors?</w:t>
-      </w:r>
-      <w:r>
-        <w:rPr>
-          <w:color w:val="A6A6A6"/>
-        </w:rPr>
-        <w:t xml:space="preserve"> What elements from competing games have you included in your design?</w:t>
-      </w:r>
-    </w:p>
-    <w:p>
-      <w:pPr>
-        <w:pStyle w:val="Listenabsatz"/>
-        <w:numPr>
-          <w:ilvl w:val="0"/>
-          <w:numId w:val="7"/>
-        </w:numPr>
-        <w:rPr>
-          <w:color w:val="A6A6A6"/>
-        </w:rPr>
-      </w:pPr>
-      <w:proofErr w:type="spellStart"/>
-      <w:r>
-        <w:rPr>
-          <w:color w:val="A6A6A6"/>
-        </w:rPr>
+        <w:pStyle w:val="berschrift2"/>
+      </w:pPr>
+      <w:proofErr w:type="spellStart"/>
+      <w:r>
         <w:t>RoboCup</w:t>
       </w:r>
       <w:proofErr w:type="spellEnd"/>
     </w:p>
     <w:p>
-      <w:pPr>
-        <w:pStyle w:val="Listenabsatz"/>
-        <w:numPr>
-          <w:ilvl w:val="1"/>
-          <w:numId w:val="7"/>
-        </w:numPr>
-        <w:rPr>
-          <w:color w:val="A6A6A6"/>
-        </w:rPr>
-      </w:pPr>
-      <w:proofErr w:type="spellStart"/>
-      <w:r>
-        <w:rPr>
-          <w:color w:val="A6A6A6"/>
-        </w:rPr>
-        <w:t>Reinarbeiten</w:t>
-      </w:r>
-      <w:proofErr w:type="spellEnd"/>
-      <w:r>
-        <w:rPr>
-          <w:color w:val="A6A6A6"/>
-        </w:rPr>
-        <w:t>….</w:t>
-      </w:r>
-      <w:proofErr w:type="spellStart"/>
-      <w:r>
-        <w:rPr>
-          <w:color w:val="A6A6A6"/>
-        </w:rPr>
-        <w:t>viel</w:t>
-      </w:r>
-      <w:proofErr w:type="spellEnd"/>
-      <w:r>
-        <w:rPr>
-          <w:color w:val="A6A6A6"/>
-        </w:rPr>
-        <w:t xml:space="preserve"> </w:t>
-      </w:r>
-      <w:proofErr w:type="spellStart"/>
-      <w:r>
-        <w:rPr>
-          <w:color w:val="A6A6A6"/>
-        </w:rPr>
-        <w:t>Programmierkenntnisse</w:t>
-      </w:r>
-      <w:proofErr w:type="spellEnd"/>
-    </w:p>
-    <w:p>
-      <w:pPr>
-        <w:pStyle w:val="Listenabsatz"/>
-        <w:numPr>
-          <w:ilvl w:val="1"/>
-          <w:numId w:val="7"/>
-        </w:numPr>
-        <w:rPr>
-          <w:color w:val="A6A6A6"/>
-          <w:lang w:val="de-DE"/>
-        </w:rPr>
-      </w:pPr>
-      <w:r>
-        <w:rPr>
-          <w:color w:val="A6A6A6"/>
-          <w:lang w:val="de-DE"/>
-        </w:rPr>
-        <w:t xml:space="preserve">Wir haben einen grafischen Editor </w:t>
-      </w:r>
-      <w:r>
-        <w:rPr>
-          <w:color w:val="A6A6A6"/>
-        </w:rPr>
-        <w:sym w:font="Wingdings" w:char="F0E0"/>
-      </w:r>
-      <w:r>
-        <w:rPr>
-          <w:color w:val="A6A6A6"/>
-          <w:lang w:val="de-DE"/>
-        </w:rPr>
-        <w:t xml:space="preserve"> </w:t>
-      </w:r>
-      <w:proofErr w:type="spellStart"/>
-      <w:r>
-        <w:rPr>
-          <w:color w:val="A6A6A6"/>
-          <w:lang w:val="de-DE"/>
-        </w:rPr>
-        <w:t>Klicki</w:t>
-      </w:r>
-      <w:proofErr w:type="spellEnd"/>
-      <w:r>
-        <w:rPr>
-          <w:color w:val="A6A6A6"/>
-          <w:lang w:val="de-DE"/>
-        </w:rPr>
-        <w:t xml:space="preserve"> </w:t>
-      </w:r>
-      <w:proofErr w:type="spellStart"/>
-      <w:r>
-        <w:rPr>
-          <w:color w:val="A6A6A6"/>
-          <w:lang w:val="de-DE"/>
-        </w:rPr>
-        <w:t>bunti</w:t>
-      </w:r>
-      <w:proofErr w:type="spellEnd"/>
-    </w:p>
-    <w:p>
-      <w:pPr>
-        <w:pStyle w:val="Listenabsatz"/>
-        <w:numPr>
-          <w:ilvl w:val="1"/>
-          <w:numId w:val="7"/>
-        </w:numPr>
-        <w:rPr>
-          <w:color w:val="A6A6A6"/>
-        </w:rPr>
-      </w:pPr>
-      <w:proofErr w:type="spellStart"/>
-      <w:r>
-        <w:rPr>
-          <w:color w:val="A6A6A6"/>
-        </w:rPr>
-        <w:t>Wir</w:t>
-      </w:r>
-      <w:proofErr w:type="spellEnd"/>
-      <w:r>
-        <w:rPr>
-          <w:color w:val="A6A6A6"/>
-        </w:rPr>
-        <w:t xml:space="preserve"> </w:t>
-      </w:r>
-      <w:proofErr w:type="spellStart"/>
-      <w:r>
-        <w:rPr>
-          <w:color w:val="A6A6A6"/>
-        </w:rPr>
-        <w:t>haben</w:t>
-      </w:r>
-      <w:proofErr w:type="spellEnd"/>
-      <w:r>
-        <w:rPr>
-          <w:color w:val="A6A6A6"/>
-        </w:rPr>
-        <w:t xml:space="preserve"> </w:t>
-      </w:r>
-      <w:proofErr w:type="spellStart"/>
-      <w:r>
-        <w:rPr>
-          <w:color w:val="A6A6A6"/>
-        </w:rPr>
-        <w:t>eine</w:t>
-      </w:r>
-      <w:proofErr w:type="spellEnd"/>
-      <w:r>
-        <w:rPr>
-          <w:color w:val="A6A6A6"/>
-        </w:rPr>
-        <w:t xml:space="preserve"> </w:t>
-      </w:r>
-      <w:proofErr w:type="spellStart"/>
-      <w:r>
-        <w:rPr>
-          <w:color w:val="A6A6A6"/>
-        </w:rPr>
-        <w:t>bessere</w:t>
-      </w:r>
-      <w:proofErr w:type="spellEnd"/>
-      <w:r>
-        <w:rPr>
-          <w:color w:val="A6A6A6"/>
-        </w:rPr>
-        <w:t xml:space="preserve"> </w:t>
-      </w:r>
-      <w:proofErr w:type="spellStart"/>
-      <w:r>
-        <w:rPr>
-          <w:color w:val="A6A6A6"/>
-        </w:rPr>
-        <w:t>Platformunabhängigkeit</w:t>
-      </w:r>
-      <w:proofErr w:type="spellEnd"/>
-    </w:p>
-    <w:p>
-      <w:pPr>
-        <w:pStyle w:val="Listenabsatz"/>
-        <w:numPr>
-          <w:ilvl w:val="1"/>
-          <w:numId w:val="7"/>
-        </w:numPr>
-        <w:rPr>
-          <w:color w:val="A6A6A6"/>
-        </w:rPr>
-      </w:pPr>
-      <w:proofErr w:type="spellStart"/>
-      <w:r>
-        <w:rPr>
-          <w:color w:val="A6A6A6"/>
-        </w:rPr>
-        <w:lastRenderedPageBreak/>
-        <w:t>Wir</w:t>
-      </w:r>
-      <w:proofErr w:type="spellEnd"/>
-      <w:r>
-        <w:rPr>
-          <w:color w:val="A6A6A6"/>
-        </w:rPr>
-        <w:t xml:space="preserve"> </w:t>
-      </w:r>
-      <w:proofErr w:type="spellStart"/>
-      <w:r>
-        <w:rPr>
-          <w:color w:val="A6A6A6"/>
-        </w:rPr>
-        <w:t>haben</w:t>
-      </w:r>
-      <w:proofErr w:type="spellEnd"/>
-      <w:r>
-        <w:rPr>
-          <w:color w:val="A6A6A6"/>
-        </w:rPr>
-        <w:t xml:space="preserve"> die </w:t>
-      </w:r>
-      <w:proofErr w:type="spellStart"/>
-      <w:r>
-        <w:rPr>
-          <w:color w:val="A6A6A6"/>
-        </w:rPr>
-        <w:t>neuere</w:t>
-      </w:r>
-      <w:proofErr w:type="spellEnd"/>
-      <w:r>
-        <w:rPr>
-          <w:color w:val="A6A6A6"/>
-        </w:rPr>
-        <w:t xml:space="preserve"> Engine</w:t>
-      </w:r>
-    </w:p>
-    <w:p>
-      <w:pPr>
-        <w:pStyle w:val="Listenabsatz"/>
-        <w:numPr>
-          <w:ilvl w:val="2"/>
-          <w:numId w:val="7"/>
-        </w:numPr>
-        <w:rPr>
-          <w:color w:val="A6A6A6"/>
-        </w:rPr>
-      </w:pPr>
-      <w:proofErr w:type="spellStart"/>
-      <w:r>
-        <w:rPr>
-          <w:color w:val="A6A6A6"/>
-        </w:rPr>
-        <w:t>Grafik</w:t>
-      </w:r>
-      <w:proofErr w:type="spellEnd"/>
-    </w:p>
-    <w:p>
-      <w:pPr>
-        <w:pStyle w:val="Listenabsatz"/>
-        <w:numPr>
-          <w:ilvl w:val="2"/>
-          <w:numId w:val="7"/>
-        </w:numPr>
-        <w:rPr>
-          <w:color w:val="A6A6A6"/>
-        </w:rPr>
-      </w:pPr>
-      <w:proofErr w:type="spellStart"/>
-      <w:r>
-        <w:rPr>
-          <w:color w:val="A6A6A6"/>
-        </w:rPr>
-        <w:t>Physik</w:t>
-      </w:r>
-      <w:proofErr w:type="spellEnd"/>
-    </w:p>
-    <w:p>
-      <w:pPr>
-        <w:pStyle w:val="Listenabsatz"/>
-        <w:numPr>
-          <w:ilvl w:val="0"/>
-          <w:numId w:val="7"/>
-        </w:numPr>
-        <w:rPr>
-          <w:color w:val="A6A6A6"/>
-        </w:rPr>
-      </w:pPr>
-      <w:r>
-        <w:rPr>
-          <w:color w:val="A6A6A6"/>
-        </w:rPr>
-        <w:t xml:space="preserve">KEIN </w:t>
-      </w:r>
-      <w:proofErr w:type="spellStart"/>
-      <w:r>
-        <w:rPr>
-          <w:color w:val="A6A6A6"/>
-        </w:rPr>
-        <w:t>Fifa</w:t>
-      </w:r>
-      <w:proofErr w:type="spellEnd"/>
-      <w:r>
-        <w:rPr>
-          <w:color w:val="A6A6A6"/>
-        </w:rPr>
-        <w:t>/PES</w:t>
-      </w:r>
-    </w:p>
-    <w:p>
-      <w:pPr>
-        <w:pStyle w:val="Listenabsatz"/>
-        <w:numPr>
-          <w:ilvl w:val="1"/>
-          <w:numId w:val="7"/>
-        </w:numPr>
-        <w:rPr>
-          <w:color w:val="A6A6A6"/>
-        </w:rPr>
-      </w:pPr>
-      <w:proofErr w:type="spellStart"/>
-      <w:r>
-        <w:rPr>
-          <w:color w:val="A6A6A6"/>
-        </w:rPr>
-        <w:t>Fifa</w:t>
-      </w:r>
-      <w:proofErr w:type="spellEnd"/>
-      <w:r>
-        <w:rPr>
-          <w:color w:val="A6A6A6"/>
-        </w:rPr>
-        <w:t xml:space="preserve"> </w:t>
-      </w:r>
-      <w:proofErr w:type="spellStart"/>
-      <w:r>
-        <w:rPr>
-          <w:color w:val="A6A6A6"/>
-        </w:rPr>
-        <w:t>ist</w:t>
-      </w:r>
-      <w:proofErr w:type="spellEnd"/>
-      <w:r>
-        <w:rPr>
-          <w:color w:val="A6A6A6"/>
-        </w:rPr>
-        <w:t xml:space="preserve"> </w:t>
-      </w:r>
-      <w:proofErr w:type="spellStart"/>
-      <w:r>
-        <w:rPr>
-          <w:color w:val="A6A6A6"/>
-        </w:rPr>
-        <w:t>ein</w:t>
-      </w:r>
-      <w:proofErr w:type="spellEnd"/>
-      <w:r>
-        <w:rPr>
-          <w:color w:val="A6A6A6"/>
-        </w:rPr>
-        <w:t xml:space="preserve"> </w:t>
-      </w:r>
-      <w:proofErr w:type="spellStart"/>
-      <w:r>
-        <w:rPr>
-          <w:color w:val="A6A6A6"/>
-        </w:rPr>
-        <w:t>aktives</w:t>
-      </w:r>
-      <w:proofErr w:type="spellEnd"/>
-      <w:r>
-        <w:rPr>
-          <w:color w:val="A6A6A6"/>
-        </w:rPr>
-        <w:t xml:space="preserve"> Spiel</w:t>
-      </w:r>
-    </w:p>
-    <w:p>
-      <w:pPr>
-        <w:pStyle w:val="Listenabsatz"/>
-        <w:numPr>
-          <w:ilvl w:val="1"/>
-          <w:numId w:val="7"/>
-        </w:numPr>
-        <w:rPr>
-          <w:color w:val="A6A6A6"/>
-        </w:rPr>
-      </w:pPr>
-      <w:proofErr w:type="spellStart"/>
-      <w:r>
-        <w:rPr>
-          <w:color w:val="A6A6A6"/>
-        </w:rPr>
-        <w:t>Wir</w:t>
-      </w:r>
-      <w:proofErr w:type="spellEnd"/>
-      <w:r>
-        <w:rPr>
-          <w:color w:val="A6A6A6"/>
-        </w:rPr>
-        <w:t xml:space="preserve"> </w:t>
-      </w:r>
-      <w:proofErr w:type="spellStart"/>
-      <w:r>
-        <w:rPr>
-          <w:color w:val="A6A6A6"/>
-        </w:rPr>
-        <w:t>sind</w:t>
-      </w:r>
-      <w:proofErr w:type="spellEnd"/>
-      <w:r>
-        <w:rPr>
-          <w:color w:val="A6A6A6"/>
-        </w:rPr>
-        <w:t xml:space="preserve"> </w:t>
-      </w:r>
-      <w:proofErr w:type="spellStart"/>
-      <w:r>
-        <w:rPr>
-          <w:color w:val="A6A6A6"/>
-        </w:rPr>
-        <w:t>eher</w:t>
-      </w:r>
-      <w:proofErr w:type="spellEnd"/>
-      <w:r>
-        <w:rPr>
-          <w:color w:val="A6A6A6"/>
-        </w:rPr>
-        <w:t xml:space="preserve"> das </w:t>
-      </w:r>
-      <w:proofErr w:type="spellStart"/>
-      <w:r>
-        <w:rPr>
-          <w:color w:val="A6A6A6"/>
-        </w:rPr>
-        <w:t>Denkspiel</w:t>
-      </w:r>
-      <w:proofErr w:type="spellEnd"/>
-    </w:p>
-    <w:p>
-      <w:pPr>
-        <w:pStyle w:val="Listenabsatz"/>
-        <w:numPr>
-          <w:ilvl w:val="1"/>
-          <w:numId w:val="7"/>
-        </w:numPr>
-        <w:rPr>
-          <w:color w:val="A6A6A6"/>
-        </w:rPr>
-      </w:pPr>
-      <w:proofErr w:type="spellStart"/>
-      <w:r>
-        <w:rPr>
-          <w:color w:val="A6A6A6"/>
-        </w:rPr>
-        <w:t>Zielgruppe</w:t>
-      </w:r>
-      <w:proofErr w:type="spellEnd"/>
-      <w:r>
-        <w:rPr>
-          <w:color w:val="A6A6A6"/>
-        </w:rPr>
-        <w:t xml:space="preserve"> </w:t>
-      </w:r>
-      <w:proofErr w:type="spellStart"/>
-      <w:r>
-        <w:rPr>
-          <w:color w:val="A6A6A6"/>
-        </w:rPr>
-        <w:t>nur</w:t>
-      </w:r>
-      <w:proofErr w:type="spellEnd"/>
-      <w:r>
-        <w:rPr>
-          <w:color w:val="A6A6A6"/>
-        </w:rPr>
-        <w:t xml:space="preserve"> </w:t>
-      </w:r>
-      <w:proofErr w:type="spellStart"/>
-      <w:r>
-        <w:rPr>
-          <w:color w:val="A6A6A6"/>
-        </w:rPr>
-        <w:t>kleine</w:t>
-      </w:r>
-      <w:proofErr w:type="spellEnd"/>
-      <w:r>
-        <w:rPr>
-          <w:color w:val="A6A6A6"/>
-        </w:rPr>
-        <w:t xml:space="preserve"> </w:t>
-      </w:r>
-      <w:proofErr w:type="spellStart"/>
-      <w:r>
-        <w:rPr>
-          <w:color w:val="A6A6A6"/>
-        </w:rPr>
-        <w:t>Schnittmenge</w:t>
-      </w:r>
-      <w:proofErr w:type="spellEnd"/>
+      <w:r>
+        <w:t xml:space="preserve">The main competitor to our game is called </w:t>
+      </w:r>
+      <w:proofErr w:type="spellStart"/>
+      <w:r>
+        <w:t>RoboCup</w:t>
+      </w:r>
+      <w:proofErr w:type="spellEnd"/>
+      <w:r>
+        <w:t xml:space="preserve">. </w:t>
+      </w:r>
+      <w:proofErr w:type="spellStart"/>
+      <w:r>
+        <w:t>RoboCup</w:t>
+      </w:r>
+      <w:proofErr w:type="spellEnd"/>
+      <w:r>
+        <w:t xml:space="preserve"> offers the possibility to create AI-Teams on 2D or 3D basis.</w:t>
+      </w:r>
+      <w:r>
+        <w:br/>
+        <w:t xml:space="preserve">Many users might experience difficulties getting into this technology, because the </w:t>
+      </w:r>
+      <w:proofErr w:type="spellStart"/>
+      <w:r>
+        <w:t>RoboCup</w:t>
+      </w:r>
+      <w:proofErr w:type="spellEnd"/>
+      <w:r>
+        <w:t>-program requires a lot more programming experience than our game.</w:t>
+      </w:r>
+    </w:p>
+    <w:p>
+      <w:r>
+        <w:t>Our tool tackles this problem by providing a graphical editor which reduces the required experience by a lot.</w:t>
+      </w:r>
+    </w:p>
+    <w:p>
+      <w:r>
+        <w:t xml:space="preserve">Another problem of the </w:t>
+      </w:r>
+      <w:proofErr w:type="spellStart"/>
+      <w:r>
+        <w:t>RoboCup</w:t>
+      </w:r>
+      <w:proofErr w:type="spellEnd"/>
+      <w:r>
+        <w:t>-Software is that it can only be used on a PC, and it is created to run under Linux, yet it is possible to install the game on windows with increased effort.</w:t>
+      </w:r>
+    </w:p>
+    <w:p>
+      <w:r>
+        <w:t>The game we are planning will be playable on Windows and Xbox, the graphical editor could be used on Windows Tablets.</w:t>
+      </w:r>
+    </w:p>
+    <w:p>
+      <w:r>
+        <w:t>Another advantage of our program is the newer Engine that enhances the graphic and physics of the game.</w:t>
+      </w:r>
+    </w:p>
+    <w:p>
+      <w:pPr>
+        <w:pStyle w:val="berschrift2"/>
+      </w:pPr>
+      <w:r>
+        <w:t>FIFA / PES</w:t>
+      </w:r>
+    </w:p>
+    <w:p>
+      <w:r>
+        <w:t>Our game doesn’t address the same targets as football games like FIFA or PES, yet those games might share a small target group with our program.</w:t>
+      </w:r>
+    </w:p>
+    <w:p>
+      <w:r>
+        <w:t>The main difference is that our game is not an active game, the AI is created before the match simulation starts.</w:t>
+      </w:r>
+      <w:r>
+        <w:br/>
+        <w:t>This leads to the conclusion, that classical football games are no real competitor for our project.</w:t>
+      </w:r>
     </w:p>
     <w:p>
       <w:pPr>
@@ -2337,6 +1738,7 @@
         <w:rPr>
           <w:color w:val="A6A6A6"/>
         </w:rPr>
+        <w:lastRenderedPageBreak/>
         <w:t>Abgespeckte</w:t>
       </w:r>
       <w:proofErr w:type="spellEnd"/>
@@ -4891,7 +4293,7 @@
 </file>
 
 <file path=customXml/itemProps1.xml><?xml version="1.0" encoding="utf-8"?>
-<ds:datastoreItem xmlns:ds="http://schemas.openxmlformats.org/officeDocument/2006/customXml" ds:itemID="{AA1FAD56-C337-4FA5-9E68-6ECB0E75AA36}">
+<ds:datastoreItem xmlns:ds="http://schemas.openxmlformats.org/officeDocument/2006/customXml" ds:itemID="{55BDE8F1-8968-4B2C-8A4E-9F8E9215B40E}">
   <ds:schemaRefs>
     <ds:schemaRef ds:uri="http://schemas.openxmlformats.org/officeDocument/2006/bibliography"/>
   </ds:schemaRefs>

</xml_diff>

<commit_message>
Kapitel 2...vll noch nicht perfekt,...
</commit_message>
<xml_diff>
--- a/doc/Project Blueprint Template (Games).docx
+++ b/doc/Project Blueprint Template (Games).docx
@@ -555,280 +555,64 @@
       </w:r>
     </w:p>
     <w:p>
-      <w:pPr>
-        <w:rPr>
-          <w:color w:val="A6A6A6"/>
-        </w:rPr>
-      </w:pPr>
-      <w:r>
-        <w:rPr>
-          <w:color w:val="A6A6A6"/>
-        </w:rPr>
-        <w:t>Explain who your audience is. Consider targeted platforms, geography, and demographics. If you can estimate the size of your target audience please do so and cite your source for the estimated data.</w:t>
-      </w:r>
-    </w:p>
-    <w:p>
-      <w:pPr>
-        <w:pStyle w:val="Listenabsatz"/>
-        <w:numPr>
-          <w:ilvl w:val="0"/>
-          <w:numId w:val="2"/>
-        </w:numPr>
-        <w:rPr>
-          <w:color w:val="A6A6A6"/>
-        </w:rPr>
-      </w:pPr>
-      <w:proofErr w:type="spellStart"/>
-      <w:r>
-        <w:rPr>
-          <w:color w:val="A6A6A6"/>
-        </w:rPr>
-        <w:t>Schüler</w:t>
-      </w:r>
-      <w:proofErr w:type="spellEnd"/>
-      <w:r>
-        <w:rPr>
-          <w:color w:val="A6A6A6"/>
-        </w:rPr>
-        <w:t xml:space="preserve">, </w:t>
-      </w:r>
-      <w:proofErr w:type="spellStart"/>
-      <w:r>
-        <w:rPr>
-          <w:color w:val="A6A6A6"/>
-        </w:rPr>
-        <w:t>Studenten</w:t>
-      </w:r>
-      <w:proofErr w:type="spellEnd"/>
-    </w:p>
-    <w:p>
-      <w:pPr>
-        <w:pStyle w:val="Listenabsatz"/>
-        <w:numPr>
-          <w:ilvl w:val="0"/>
-          <w:numId w:val="2"/>
-        </w:numPr>
-        <w:rPr>
-          <w:color w:val="A6A6A6"/>
-        </w:rPr>
-      </w:pPr>
-      <w:proofErr w:type="spellStart"/>
-      <w:r>
-        <w:rPr>
-          <w:color w:val="A6A6A6"/>
-        </w:rPr>
-        <w:t>Vorlesungunterstützung</w:t>
-      </w:r>
-      <w:proofErr w:type="spellEnd"/>
-    </w:p>
-    <w:p>
-      <w:pPr>
-        <w:pStyle w:val="Listenabsatz"/>
-        <w:numPr>
-          <w:ilvl w:val="0"/>
-          <w:numId w:val="2"/>
-        </w:numPr>
-        <w:rPr>
-          <w:color w:val="A6A6A6"/>
-        </w:rPr>
-      </w:pPr>
-      <w:proofErr w:type="spellStart"/>
-      <w:r>
-        <w:rPr>
-          <w:color w:val="A6A6A6"/>
-        </w:rPr>
-        <w:t>Als</w:t>
-      </w:r>
-      <w:proofErr w:type="spellEnd"/>
-      <w:r>
-        <w:rPr>
-          <w:color w:val="A6A6A6"/>
-        </w:rPr>
-        <w:t xml:space="preserve"> Basis </w:t>
-      </w:r>
-      <w:proofErr w:type="spellStart"/>
-      <w:r>
-        <w:rPr>
-          <w:color w:val="A6A6A6"/>
-        </w:rPr>
-        <w:t>für</w:t>
-      </w:r>
-      <w:proofErr w:type="spellEnd"/>
-      <w:r>
-        <w:rPr>
-          <w:color w:val="A6A6A6"/>
-        </w:rPr>
+      <w:bookmarkStart w:id="0" w:name="_GoBack"/>
+      <w:bookmarkEnd w:id="0"/>
+      <w:r>
+        <w:t xml:space="preserve">Our Audience is separated into two groups. The first group </w:t>
+      </w:r>
+      <w:r>
+        <w:t xml:space="preserve">is made up of students from high schools or universities. </w:t>
+      </w:r>
+      <w:r>
+        <w:t xml:space="preserve">This group will be our main Audience. </w:t>
+      </w:r>
+      <w:r>
+        <w:t xml:space="preserve">Teachers can use </w:t>
+      </w:r>
+      <w:proofErr w:type="spellStart"/>
+      <w:r>
+        <w:t>UnrealCup</w:t>
+      </w:r>
+      <w:proofErr w:type="spellEnd"/>
+      <w:r>
+        <w:t xml:space="preserve"> as part of their lessons for example as introduction to show how simple logic affects the behavior of the football players.</w:t>
+      </w:r>
+      <w:r>
+        <w:t xml:space="preserve"> The students can also compete against each other and therefore will be encouraged to improve their skills even further. For </w:t>
+      </w:r>
+      <w:r>
+        <w:t>an</w:t>
+      </w:r>
+      <w:r>
         <w:t xml:space="preserve"> </w:t>
       </w:r>
-      <w:proofErr w:type="spellStart"/>
-      <w:r>
-        <w:rPr>
-          <w:color w:val="A6A6A6"/>
-        </w:rPr>
-        <w:t>Logikinteressierte</w:t>
-      </w:r>
-      <w:proofErr w:type="spellEnd"/>
-    </w:p>
-    <w:p>
-      <w:pPr>
-        <w:pStyle w:val="Listenabsatz"/>
-        <w:numPr>
-          <w:ilvl w:val="0"/>
-          <w:numId w:val="2"/>
-        </w:numPr>
-        <w:rPr>
-          <w:color w:val="A6A6A6"/>
-        </w:rPr>
-      </w:pPr>
-      <w:proofErr w:type="spellStart"/>
-      <w:r>
-        <w:rPr>
-          <w:color w:val="A6A6A6"/>
-        </w:rPr>
-        <w:t>Junge</w:t>
-      </w:r>
-      <w:proofErr w:type="spellEnd"/>
-      <w:r>
-        <w:rPr>
-          <w:color w:val="A6A6A6"/>
-        </w:rPr>
-        <w:t xml:space="preserve">, </w:t>
-      </w:r>
-      <w:proofErr w:type="spellStart"/>
-      <w:r>
-        <w:rPr>
-          <w:color w:val="A6A6A6"/>
-        </w:rPr>
-        <w:t>technikaffine</w:t>
-      </w:r>
-      <w:proofErr w:type="spellEnd"/>
-      <w:r>
-        <w:rPr>
-          <w:color w:val="A6A6A6"/>
-        </w:rPr>
-        <w:t xml:space="preserve"> </w:t>
-      </w:r>
-      <w:proofErr w:type="spellStart"/>
-      <w:r>
-        <w:rPr>
-          <w:color w:val="A6A6A6"/>
-        </w:rPr>
-        <w:t>Leute</w:t>
-      </w:r>
-      <w:proofErr w:type="spellEnd"/>
-    </w:p>
-    <w:p>
-      <w:pPr>
-        <w:pStyle w:val="Listenabsatz"/>
-        <w:numPr>
-          <w:ilvl w:val="0"/>
-          <w:numId w:val="2"/>
-        </w:numPr>
-        <w:rPr>
-          <w:color w:val="A6A6A6"/>
-        </w:rPr>
-      </w:pPr>
-      <w:proofErr w:type="spellStart"/>
-      <w:r>
-        <w:rPr>
-          <w:color w:val="A6A6A6"/>
-        </w:rPr>
-        <w:t>Strategie</w:t>
-      </w:r>
-      <w:proofErr w:type="spellEnd"/>
-      <w:r>
-        <w:rPr>
-          <w:color w:val="A6A6A6"/>
-        </w:rPr>
-        <w:t xml:space="preserve"> </w:t>
-      </w:r>
-      <w:proofErr w:type="spellStart"/>
-      <w:r>
-        <w:rPr>
-          <w:color w:val="A6A6A6"/>
-        </w:rPr>
-        <w:t>Spieler</w:t>
-      </w:r>
-      <w:proofErr w:type="spellEnd"/>
-    </w:p>
-    <w:p>
-      <w:pPr>
-        <w:pStyle w:val="Listenabsatz"/>
-        <w:numPr>
-          <w:ilvl w:val="1"/>
-          <w:numId w:val="2"/>
-        </w:numPr>
-        <w:rPr>
-          <w:color w:val="A6A6A6"/>
-        </w:rPr>
-      </w:pPr>
-      <w:r>
-        <w:rPr>
-          <w:color w:val="A6A6A6"/>
-        </w:rPr>
-        <w:t xml:space="preserve">“Die </w:t>
-      </w:r>
-      <w:proofErr w:type="spellStart"/>
-      <w:r>
-        <w:rPr>
-          <w:color w:val="A6A6A6"/>
-        </w:rPr>
-        <w:t>perfekte</w:t>
-      </w:r>
-      <w:proofErr w:type="spellEnd"/>
-      <w:r>
-        <w:rPr>
-          <w:color w:val="A6A6A6"/>
-        </w:rPr>
-        <w:t xml:space="preserve"> KI </w:t>
-      </w:r>
-      <w:proofErr w:type="spellStart"/>
-      <w:r>
-        <w:rPr>
-          <w:color w:val="A6A6A6"/>
-        </w:rPr>
-        <w:t>entwickeln</w:t>
-      </w:r>
-      <w:proofErr w:type="spellEnd"/>
-      <w:r>
-        <w:rPr>
-          <w:color w:val="A6A6A6"/>
-        </w:rPr>
-        <w:t>”</w:t>
-      </w:r>
-    </w:p>
-    <w:p>
-      <w:pPr>
-        <w:pStyle w:val="Listenabsatz"/>
-        <w:numPr>
-          <w:ilvl w:val="1"/>
-          <w:numId w:val="2"/>
-        </w:numPr>
-        <w:rPr>
-          <w:color w:val="A6A6A6"/>
-        </w:rPr>
-      </w:pPr>
-      <w:r>
-        <w:rPr>
-          <w:color w:val="A6A6A6"/>
-        </w:rPr>
-        <w:t>“</w:t>
-      </w:r>
-      <w:proofErr w:type="spellStart"/>
-      <w:r>
-        <w:rPr>
-          <w:color w:val="A6A6A6"/>
-        </w:rPr>
-        <w:t>Perfektionisten</w:t>
-      </w:r>
-      <w:proofErr w:type="spellEnd"/>
-      <w:r>
-        <w:rPr>
-          <w:color w:val="A6A6A6"/>
-        </w:rPr>
-        <w:t>”</w:t>
-      </w:r>
-    </w:p>
+      <w:r>
+        <w:t>example of this audience</w:t>
+      </w:r>
+      <w:r>
+        <w:t xml:space="preserve"> you can look at the persona “John </w:t>
+      </w:r>
+      <w:proofErr w:type="spellStart"/>
+      <w:r>
+        <w:t>Smartman</w:t>
+      </w:r>
+      <w:proofErr w:type="spellEnd"/>
+      <w:r>
+        <w:t>”.</w:t>
+      </w:r>
+    </w:p>
+    <w:p>
+      <w:r>
+        <w:t xml:space="preserve">The second target group are more of a gamer who likes to play strategy games. </w:t>
+      </w:r>
+      <w:r>
+        <w:t xml:space="preserve">This group won’t be as big as the earlier mentioned group. But this group is made out of people who want to create the perfect team, which competes only with the best. This group features </w:t>
+      </w:r>
+      <w:r>
+        <w:t xml:space="preserve">people roughly in their mid-20s who are willing to spend a lot of time to create the best team they can. They won’t stop by using the graphical editor to make their team, but they will use all possibilities available, even if they have to learn something new. An example of this group is “Jack Hardcore”, who is mentioned in the personas chapter. </w:t>
+      </w:r>
+    </w:p>
+    <w:p/>
     <w:p>
       <w:pPr>
         <w:rPr>
@@ -1420,8 +1204,6 @@
       <w:r>
         <w:t>Competitive</w:t>
       </w:r>
-      <w:bookmarkStart w:id="0" w:name="_GoBack"/>
-      <w:bookmarkEnd w:id="0"/>
       <w:r>
         <w:t xml:space="preserve"> Gameplay</w:t>
       </w:r>
@@ -4293,7 +4075,7 @@
 </file>
 
 <file path=customXml/itemProps1.xml><?xml version="1.0" encoding="utf-8"?>
-<ds:datastoreItem xmlns:ds="http://schemas.openxmlformats.org/officeDocument/2006/customXml" ds:itemID="{55BDE8F1-8968-4B2C-8A4E-9F8E9215B40E}">
+<ds:datastoreItem xmlns:ds="http://schemas.openxmlformats.org/officeDocument/2006/customXml" ds:itemID="{4B81BBB3-CDC8-43EB-9C5C-28D9B992FB6C}">
   <ds:schemaRefs>
     <ds:schemaRef ds:uri="http://schemas.openxmlformats.org/officeDocument/2006/bibliography"/>
   </ds:schemaRefs>

</xml_diff>

<commit_message>
Kapitel 7 und 8
</commit_message>
<xml_diff>
--- a/doc/Project Blueprint Template (Games).docx
+++ b/doc/Project Blueprint Template (Games).docx
@@ -555,13 +555,8 @@
       </w:r>
     </w:p>
     <w:p>
-      <w:bookmarkStart w:id="0" w:name="_GoBack"/>
-      <w:bookmarkEnd w:id="0"/>
-      <w:r>
-        <w:t xml:space="preserve">Our Audience is separated into two groups. The first group </w:t>
-      </w:r>
-      <w:r>
-        <w:t xml:space="preserve">is made up of students from high schools or universities. </w:t>
+      <w:r>
+        <w:t xml:space="preserve">Our Audience is separated into two groups. The first group is made up of students from high schools or universities. </w:t>
       </w:r>
       <w:r>
         <w:t xml:space="preserve">This group will be our main Audience. </w:t>
@@ -1331,628 +1326,173 @@
       </w:r>
     </w:p>
     <w:p>
-      <w:pPr>
-        <w:rPr>
-          <w:color w:val="A6A6A6"/>
-        </w:rPr>
-      </w:pPr>
-      <w:r>
-        <w:rPr>
-          <w:color w:val="A6A6A6"/>
-        </w:rPr>
-        <w:t>How will your project make money? If it provides an ongoing service, how will that service be sustainable? If there are critical partnerships you must make for your business model to work, describe those here as well.</w:t>
-      </w:r>
-    </w:p>
-    <w:p>
-      <w:pPr>
-        <w:pStyle w:val="Listenabsatz"/>
-        <w:numPr>
-          <w:ilvl w:val="0"/>
-          <w:numId w:val="8"/>
-        </w:numPr>
-        <w:rPr>
-          <w:color w:val="A6A6A6"/>
-        </w:rPr>
-      </w:pPr>
+      <w:r>
+        <w:t>With “</w:t>
+      </w:r>
       <w:proofErr w:type="spellStart"/>
       <w:r>
-        <w:rPr>
-          <w:color w:val="A6A6A6"/>
-        </w:rPr>
-        <w:t>LIzensen</w:t>
+        <w:t>UnrealCup</w:t>
       </w:r>
       <w:proofErr w:type="spellEnd"/>
       <w:r>
-        <w:rPr>
-          <w:color w:val="A6A6A6"/>
-        </w:rPr>
-        <w:t xml:space="preserve"> an </w:t>
+        <w:t>” we plan to establish a new platform to help people get started with programming and understanding artificial intelligence.</w:t>
+      </w:r>
+      <w:r>
+        <w:br/>
+        <w:t>Therefore we want to distribute “</w:t>
       </w:r>
       <w:proofErr w:type="spellStart"/>
       <w:r>
-        <w:rPr>
-          <w:color w:val="A6A6A6"/>
-        </w:rPr>
-        <w:t>Bildungseinrichtungen</w:t>
+        <w:t>UnrealCup</w:t>
       </w:r>
       <w:proofErr w:type="spellEnd"/>
       <w:r>
-        <w:rPr>
-          <w:color w:val="A6A6A6"/>
-        </w:rPr>
-        <w:t xml:space="preserve"> </w:t>
+        <w:t>” for free. This helps to spread the platform among educational institutions like universities or schools. These educational institutions can use “</w:t>
       </w:r>
       <w:proofErr w:type="spellStart"/>
       <w:r>
-        <w:rPr>
-          <w:color w:val="A6A6A6"/>
-        </w:rPr>
-        <w:t>verkaufen</w:t>
+        <w:t>UnrealCup</w:t>
       </w:r>
       <w:proofErr w:type="spellEnd"/>
-    </w:p>
-    <w:p>
-      <w:pPr>
-        <w:pStyle w:val="Listenabsatz"/>
-        <w:numPr>
-          <w:ilvl w:val="1"/>
-          <w:numId w:val="8"/>
-        </w:numPr>
-        <w:rPr>
-          <w:color w:val="A6A6A6"/>
-        </w:rPr>
-      </w:pPr>
+      <w:r>
+        <w:t>” in their lessons to draw the pupils’ attention to the field of artificial intelligence. This part of computer science is already very important and will in future be even more important and gives new ways in solving problems which seem unsolvable from today’s point of view. “</w:t>
+      </w:r>
       <w:proofErr w:type="spellStart"/>
       <w:r>
-        <w:rPr>
-          <w:color w:val="A6A6A6"/>
-        </w:rPr>
-        <w:t>Schüler</w:t>
+        <w:t>UnrealCup</w:t>
       </w:r>
       <w:proofErr w:type="spellEnd"/>
       <w:r>
-        <w:rPr>
-          <w:color w:val="A6A6A6"/>
-        </w:rPr>
-        <w:t xml:space="preserve">/Student am </w:t>
+        <w:t>” provides a playful way of getting in touch with artificial intelligence.</w:t>
+      </w:r>
+      <w:r>
+        <w:br/>
+      </w:r>
+      <w:r>
+        <w:lastRenderedPageBreak/>
+        <w:t>Also students and other people will have the possibility to use “</w:t>
       </w:r>
       <w:proofErr w:type="spellStart"/>
       <w:r>
-        <w:rPr>
-          <w:color w:val="A6A6A6"/>
-        </w:rPr>
-        <w:t>Ende</w:t>
+        <w:t>UnrealCup</w:t>
       </w:r>
       <w:proofErr w:type="spellEnd"/>
       <w:r>
-        <w:rPr>
-          <w:color w:val="A6A6A6"/>
-        </w:rPr>
-        <w:t xml:space="preserve"> </w:t>
+        <w:t>” to play and develop artificial intelligence.</w:t>
+      </w:r>
+    </w:p>
+    <w:p>
+      <w:r>
+        <w:t>But developing “</w:t>
       </w:r>
       <w:proofErr w:type="spellStart"/>
       <w:r>
-        <w:rPr>
-          <w:color w:val="A6A6A6"/>
-        </w:rPr>
-        <w:t>kostenlos</w:t>
+        <w:t>UnrealCup</w:t>
       </w:r>
       <w:proofErr w:type="spellEnd"/>
-    </w:p>
-    <w:p>
-      <w:pPr>
-        <w:pStyle w:val="Listenabsatz"/>
-        <w:numPr>
-          <w:ilvl w:val="0"/>
-          <w:numId w:val="8"/>
-        </w:numPr>
-        <w:rPr>
-          <w:color w:val="A6A6A6"/>
-          <w:lang w:val="de-DE"/>
-        </w:rPr>
-      </w:pPr>
-      <w:r>
-        <w:rPr>
-          <w:color w:val="A6A6A6"/>
-          <w:lang w:val="de-DE"/>
-        </w:rPr>
-        <w:t xml:space="preserve">Wenn die Bildungseinrichtung nicht mit macht, gibt es auch </w:t>
+      <w:r>
+        <w:t>” and supporting the platform in future also requires money. Therefore we plan to display advertisements on the banners around the soccer field and show short video clips during the half-time break. The advertisements are included into the game environment and by this way they do not disturb the gameplay in a negative way. By placing these advertisements we can earn the money that is necessary for the development and future support.</w:t>
+      </w:r>
+      <w:r>
+        <w:br/>
+        <w:t>In addition to the advertisements we plan a marketplace in which the user can buy items like better animations or new skins for the players. All these items are optional and do not affect the gameplay itself. They only enhance the game in an optical way.</w:t>
+      </w:r>
+    </w:p>
+    <w:p>
+      <w:pPr>
+        <w:pStyle w:val="berschrift1"/>
+      </w:pPr>
+      <w:r>
+        <w:t>Core Technologies</w:t>
+      </w:r>
+    </w:p>
+    <w:p>
+      <w:pPr>
+        <w:pStyle w:val="berschrift2"/>
+      </w:pPr>
+      <w:r>
+        <w:t>Unreal Engine 4</w:t>
+      </w:r>
+    </w:p>
+    <w:p>
+      <w:r>
+        <w:t>One of our core technologies is Unreal Engine 4: The engine allows us to create a game with real physics experience and attractive graphics without coding everything from scratch.</w:t>
+      </w:r>
+      <w:r>
+        <w:br/>
+        <w:t>As a framework Unreal Engine 4 already provides physics calculations for game objects and their interactions. It also provides lots of basic functions which can be altered or expanded to suit the needs of “</w:t>
       </w:r>
       <w:proofErr w:type="spellStart"/>
       <w:r>
-        <w:rPr>
-          <w:color w:val="A6A6A6"/>
-          <w:lang w:val="de-DE"/>
-        </w:rPr>
-        <w:t>Einzellizensen</w:t>
+        <w:t>UnrealCup</w:t>
       </w:r>
       <w:proofErr w:type="spellEnd"/>
-    </w:p>
-    <w:p>
-      <w:pPr>
-        <w:pStyle w:val="Listenabsatz"/>
-        <w:numPr>
-          <w:ilvl w:val="0"/>
-          <w:numId w:val="8"/>
-        </w:numPr>
-        <w:rPr>
-          <w:color w:val="A6A6A6"/>
-          <w:lang w:val="de-DE"/>
-        </w:rPr>
-      </w:pPr>
-      <w:r>
-        <w:rPr>
-          <w:color w:val="A6A6A6"/>
-          <w:lang w:val="de-DE"/>
-        </w:rPr>
-        <w:t xml:space="preserve">Wie Machen wir die </w:t>
+      <w:r>
+        <w:t>”.</w:t>
+      </w:r>
+      <w:r>
+        <w:br/>
+        <w:t>By using Unreal Engine 4 “</w:t>
       </w:r>
       <w:proofErr w:type="spellStart"/>
       <w:r>
-        <w:rPr>
-          <w:color w:val="A6A6A6"/>
-          <w:lang w:val="de-DE"/>
-        </w:rPr>
-        <w:t>BIldungseinrichtungen</w:t>
+        <w:t>UnrealCup</w:t>
       </w:r>
       <w:proofErr w:type="spellEnd"/>
       <w:r>
-        <w:rPr>
-          <w:color w:val="A6A6A6"/>
-          <w:lang w:val="de-DE"/>
-        </w:rPr>
-        <w:t xml:space="preserve"> auf uns Aufmerksam?</w:t>
-      </w:r>
-    </w:p>
-    <w:p>
-      <w:pPr>
-        <w:pStyle w:val="Listenabsatz"/>
-        <w:numPr>
-          <w:ilvl w:val="1"/>
-          <w:numId w:val="8"/>
-        </w:numPr>
-        <w:rPr>
-          <w:color w:val="A6A6A6"/>
-        </w:rPr>
-      </w:pPr>
+        <w:t xml:space="preserve">” gets platform independent and can be used on a windows or </w:t>
+      </w:r>
       <w:proofErr w:type="spellStart"/>
       <w:r>
-        <w:rPr>
-          <w:color w:val="A6A6A6"/>
-        </w:rPr>
-        <w:lastRenderedPageBreak/>
-        <w:t>Abgespeckte</w:t>
+        <w:t>linux</w:t>
       </w:r>
       <w:proofErr w:type="spellEnd"/>
       <w:r>
-        <w:rPr>
-          <w:color w:val="A6A6A6"/>
-        </w:rPr>
-        <w:t xml:space="preserve"> Gratis Version?</w:t>
-      </w:r>
-    </w:p>
-    <w:p>
-      <w:pPr>
-        <w:pStyle w:val="Listenabsatz"/>
-        <w:numPr>
-          <w:ilvl w:val="1"/>
-          <w:numId w:val="8"/>
-        </w:numPr>
-        <w:rPr>
-          <w:color w:val="A6A6A6"/>
-          <w:lang w:val="de-DE"/>
-        </w:rPr>
-      </w:pPr>
-      <w:r>
-        <w:rPr>
-          <w:color w:val="A6A6A6"/>
-          <w:lang w:val="de-DE"/>
-        </w:rPr>
-        <w:t xml:space="preserve">Privat kostenlos, nur </w:t>
-      </w:r>
-      <w:proofErr w:type="spellStart"/>
-      <w:r>
-        <w:rPr>
-          <w:color w:val="A6A6A6"/>
-          <w:lang w:val="de-DE"/>
-        </w:rPr>
-        <w:t>BIldungseinrichtungen</w:t>
-      </w:r>
-      <w:proofErr w:type="spellEnd"/>
-      <w:r>
-        <w:rPr>
-          <w:color w:val="A6A6A6"/>
-          <w:lang w:val="de-DE"/>
-        </w:rPr>
-        <w:t xml:space="preserve"> zahlen?</w:t>
-      </w:r>
-    </w:p>
-    <w:p>
-      <w:pPr>
-        <w:pStyle w:val="Listenabsatz"/>
-        <w:numPr>
-          <w:ilvl w:val="1"/>
-          <w:numId w:val="8"/>
-        </w:numPr>
-        <w:rPr>
-          <w:color w:val="A6A6A6"/>
-        </w:rPr>
-      </w:pPr>
-      <w:proofErr w:type="spellStart"/>
-      <w:r>
-        <w:rPr>
-          <w:color w:val="A6A6A6"/>
-        </w:rPr>
-        <w:t>Komfortoptionen</w:t>
-      </w:r>
-      <w:proofErr w:type="spellEnd"/>
-      <w:r>
-        <w:rPr>
-          <w:color w:val="A6A6A6"/>
-        </w:rPr>
-        <w:t xml:space="preserve"> </w:t>
-      </w:r>
-      <w:proofErr w:type="spellStart"/>
-      <w:r>
-        <w:rPr>
-          <w:color w:val="A6A6A6"/>
-        </w:rPr>
-        <w:t>kostenpflichtig</w:t>
-      </w:r>
-      <w:proofErr w:type="spellEnd"/>
-      <w:r>
-        <w:rPr>
-          <w:color w:val="A6A6A6"/>
-        </w:rPr>
-        <w:t>?</w:t>
-      </w:r>
-    </w:p>
-    <w:p>
-      <w:pPr>
-        <w:pStyle w:val="Listenabsatz"/>
-        <w:numPr>
-          <w:ilvl w:val="1"/>
-          <w:numId w:val="8"/>
-        </w:numPr>
-        <w:rPr>
-          <w:color w:val="A6A6A6"/>
-        </w:rPr>
-      </w:pPr>
-      <w:r>
-        <w:rPr>
-          <w:color w:val="A6A6A6"/>
-        </w:rPr>
-        <w:t xml:space="preserve">Free2Play? </w:t>
-      </w:r>
-      <w:r>
-        <w:rPr>
-          <w:color w:val="A6A6A6"/>
-        </w:rPr>
-        <w:sym w:font="Wingdings" w:char="F0E0"/>
-      </w:r>
-      <w:r>
-        <w:rPr>
-          <w:color w:val="A6A6A6"/>
-        </w:rPr>
-        <w:t xml:space="preserve"> Marketplace </w:t>
-      </w:r>
-      <w:proofErr w:type="spellStart"/>
-      <w:r>
-        <w:rPr>
-          <w:color w:val="A6A6A6"/>
-        </w:rPr>
-        <w:t>für</w:t>
-      </w:r>
-      <w:proofErr w:type="spellEnd"/>
-      <w:r>
-        <w:rPr>
-          <w:color w:val="A6A6A6"/>
-        </w:rPr>
-        <w:t xml:space="preserve"> </w:t>
-      </w:r>
-      <w:proofErr w:type="spellStart"/>
-      <w:r>
-        <w:rPr>
-          <w:color w:val="A6A6A6"/>
-        </w:rPr>
-        <w:t>Editorpakete</w:t>
-      </w:r>
-      <w:proofErr w:type="spellEnd"/>
-    </w:p>
-    <w:p>
-      <w:pPr>
-        <w:pStyle w:val="Listenabsatz"/>
-        <w:numPr>
-          <w:ilvl w:val="2"/>
-          <w:numId w:val="8"/>
-        </w:numPr>
-        <w:rPr>
-          <w:color w:val="A6A6A6"/>
-        </w:rPr>
-      </w:pPr>
-      <w:proofErr w:type="spellStart"/>
-      <w:r>
-        <w:rPr>
-          <w:color w:val="A6A6A6"/>
-        </w:rPr>
-        <w:t>Optisch</w:t>
-      </w:r>
-      <w:proofErr w:type="spellEnd"/>
-      <w:r>
-        <w:rPr>
-          <w:color w:val="A6A6A6"/>
-        </w:rPr>
-        <w:t xml:space="preserve">: </w:t>
-      </w:r>
-      <w:proofErr w:type="spellStart"/>
-      <w:r>
-        <w:rPr>
-          <w:color w:val="A6A6A6"/>
-        </w:rPr>
-        <w:t>Animationen</w:t>
-      </w:r>
-      <w:proofErr w:type="spellEnd"/>
-      <w:r>
-        <w:rPr>
-          <w:color w:val="A6A6A6"/>
-        </w:rPr>
-        <w:t>, Skins…</w:t>
-      </w:r>
-    </w:p>
-    <w:p>
-      <w:pPr>
-        <w:pStyle w:val="Listenabsatz"/>
-        <w:numPr>
-          <w:ilvl w:val="2"/>
-          <w:numId w:val="8"/>
-        </w:numPr>
-        <w:rPr>
-          <w:color w:val="A6A6A6"/>
-        </w:rPr>
-      </w:pPr>
-      <w:proofErr w:type="spellStart"/>
-      <w:r>
-        <w:rPr>
-          <w:color w:val="A6A6A6"/>
-        </w:rPr>
-        <w:t>Neue</w:t>
-      </w:r>
-      <w:proofErr w:type="spellEnd"/>
-      <w:r>
-        <w:rPr>
-          <w:color w:val="A6A6A6"/>
-        </w:rPr>
-        <w:t xml:space="preserve"> </w:t>
-      </w:r>
-      <w:proofErr w:type="spellStart"/>
-      <w:r>
-        <w:rPr>
-          <w:color w:val="A6A6A6"/>
-        </w:rPr>
-        <w:t>Aktionen</w:t>
-      </w:r>
-      <w:proofErr w:type="spellEnd"/>
-    </w:p>
-    <w:p>
-      <w:pPr>
-        <w:pStyle w:val="Listenabsatz"/>
-        <w:numPr>
-          <w:ilvl w:val="0"/>
-          <w:numId w:val="8"/>
-        </w:numPr>
-        <w:rPr>
-          <w:color w:val="A6A6A6"/>
-        </w:rPr>
-      </w:pPr>
-      <w:proofErr w:type="spellStart"/>
-      <w:r>
-        <w:rPr>
-          <w:color w:val="A6A6A6"/>
-        </w:rPr>
-        <w:t>Komplett</w:t>
-      </w:r>
-      <w:proofErr w:type="spellEnd"/>
-      <w:r>
-        <w:rPr>
-          <w:color w:val="A6A6A6"/>
-        </w:rPr>
-        <w:t xml:space="preserve"> </w:t>
-      </w:r>
-      <w:proofErr w:type="spellStart"/>
-      <w:r>
-        <w:rPr>
-          <w:color w:val="A6A6A6"/>
-        </w:rPr>
-        <w:t>Frei</w:t>
-      </w:r>
-      <w:proofErr w:type="spellEnd"/>
-      <w:r>
-        <w:rPr>
-          <w:color w:val="A6A6A6"/>
-        </w:rPr>
-        <w:t>?</w:t>
-      </w:r>
-    </w:p>
-    <w:p>
-      <w:pPr>
-        <w:pStyle w:val="Listenabsatz"/>
-        <w:numPr>
-          <w:ilvl w:val="1"/>
-          <w:numId w:val="8"/>
-        </w:numPr>
-        <w:rPr>
-          <w:color w:val="A6A6A6"/>
-        </w:rPr>
-      </w:pPr>
-      <w:proofErr w:type="spellStart"/>
-      <w:r>
-        <w:rPr>
-          <w:color w:val="A6A6A6"/>
-        </w:rPr>
-        <w:t>Werbeeinblendungen</w:t>
-      </w:r>
-      <w:proofErr w:type="spellEnd"/>
-      <w:r>
-        <w:rPr>
-          <w:color w:val="A6A6A6"/>
-        </w:rPr>
-        <w:t>?</w:t>
-      </w:r>
-    </w:p>
-    <w:p>
-      <w:pPr>
-        <w:pStyle w:val="Listenabsatz"/>
-        <w:numPr>
-          <w:ilvl w:val="1"/>
-          <w:numId w:val="8"/>
-        </w:numPr>
-        <w:rPr>
-          <w:color w:val="A6A6A6"/>
-        </w:rPr>
-      </w:pPr>
-      <w:proofErr w:type="spellStart"/>
-      <w:r>
-        <w:rPr>
-          <w:color w:val="A6A6A6"/>
-        </w:rPr>
-        <w:t>Bannerwerbung</w:t>
-      </w:r>
-      <w:proofErr w:type="spellEnd"/>
-      <w:r>
-        <w:rPr>
-          <w:color w:val="A6A6A6"/>
-        </w:rPr>
-        <w:t xml:space="preserve"> </w:t>
-      </w:r>
-      <w:proofErr w:type="spellStart"/>
-      <w:r>
-        <w:rPr>
-          <w:color w:val="A6A6A6"/>
-        </w:rPr>
-        <w:t>wie</w:t>
-      </w:r>
-      <w:proofErr w:type="spellEnd"/>
-      <w:r>
-        <w:rPr>
-          <w:color w:val="A6A6A6"/>
-        </w:rPr>
-        <w:t xml:space="preserve"> </w:t>
-      </w:r>
-      <w:proofErr w:type="spellStart"/>
-      <w:r>
-        <w:rPr>
-          <w:color w:val="A6A6A6"/>
-        </w:rPr>
-        <w:t>im</w:t>
-      </w:r>
-      <w:proofErr w:type="spellEnd"/>
-      <w:r>
-        <w:rPr>
-          <w:color w:val="A6A6A6"/>
-        </w:rPr>
-        <w:t xml:space="preserve"> </w:t>
-      </w:r>
-      <w:proofErr w:type="spellStart"/>
-      <w:r>
-        <w:rPr>
-          <w:color w:val="A6A6A6"/>
-        </w:rPr>
-        <w:t>echten</w:t>
-      </w:r>
-      <w:proofErr w:type="spellEnd"/>
-      <w:r>
-        <w:rPr>
-          <w:color w:val="A6A6A6"/>
-        </w:rPr>
-        <w:t xml:space="preserve"> </w:t>
-      </w:r>
-      <w:proofErr w:type="spellStart"/>
-      <w:r>
-        <w:rPr>
-          <w:color w:val="A6A6A6"/>
-        </w:rPr>
-        <w:t>Fußball</w:t>
-      </w:r>
-      <w:proofErr w:type="spellEnd"/>
-    </w:p>
-    <w:p>
-      <w:pPr>
-        <w:pStyle w:val="berschrift1"/>
-      </w:pPr>
-      <w:r>
-        <w:t>Core Technologies</w:t>
-      </w:r>
-    </w:p>
-    <w:p>
-      <w:pPr>
-        <w:rPr>
-          <w:color w:val="A6A6A6"/>
-        </w:rPr>
-      </w:pPr>
-      <w:r>
-        <w:rPr>
-          <w:color w:val="A6A6A6"/>
-        </w:rPr>
-        <w:t>This includes your key platform(s) as well as specific technologies such as the Kinect SDK, the Unity game engine, or other elements that you believe will be critical to your project’s success.</w:t>
-      </w:r>
-    </w:p>
-    <w:p>
-      <w:pPr>
-        <w:pStyle w:val="Listenabsatz"/>
-        <w:numPr>
-          <w:ilvl w:val="0"/>
-          <w:numId w:val="9"/>
-        </w:numPr>
-        <w:rPr>
-          <w:color w:val="A6A6A6"/>
-        </w:rPr>
-      </w:pPr>
-      <w:proofErr w:type="spellStart"/>
-      <w:r>
-        <w:rPr>
-          <w:color w:val="A6A6A6"/>
-        </w:rPr>
-        <w:t>UnrealEngine</w:t>
-      </w:r>
-      <w:proofErr w:type="spellEnd"/>
-    </w:p>
-    <w:p>
-      <w:pPr>
-        <w:pStyle w:val="Listenabsatz"/>
-        <w:numPr>
-          <w:ilvl w:val="0"/>
-          <w:numId w:val="9"/>
-        </w:numPr>
-        <w:rPr>
-          <w:color w:val="A6A6A6"/>
-        </w:rPr>
-      </w:pPr>
-      <w:r>
-        <w:rPr>
-          <w:color w:val="A6A6A6"/>
-        </w:rPr>
-        <w:t>LUA</w:t>
-      </w:r>
-    </w:p>
-    <w:p>
-      <w:pPr>
-        <w:pStyle w:val="Listenabsatz"/>
-        <w:numPr>
-          <w:ilvl w:val="0"/>
-          <w:numId w:val="9"/>
-        </w:numPr>
-        <w:rPr>
-          <w:color w:val="A6A6A6"/>
-        </w:rPr>
-      </w:pPr>
-      <w:r>
-        <w:rPr>
-          <w:color w:val="A6A6A6"/>
-        </w:rPr>
-        <w:t>Editor: HTML/JS</w:t>
-      </w:r>
-    </w:p>
-    <w:p/>
+        <w:t xml:space="preserve"> computer or MAC and also on the Xbox One. In the future Unreal Engine 4 will also be supported by mobile platforms as Windows Phone or Android.</w:t>
+      </w:r>
+      <w:r>
+        <w:br/>
+        <w:t>The whole simulation will be developed using Unreal Engine 4. For more flexibility the players’ intelligence is programmed in LUA scripts. Therefore we have to include an interface between the Unreal Engine and the LUA scripting.</w:t>
+      </w:r>
+    </w:p>
+    <w:p>
+      <w:pPr>
+        <w:pStyle w:val="berschrift2"/>
+      </w:pPr>
+      <w:r>
+        <w:t>LUA Scripting</w:t>
+      </w:r>
+    </w:p>
+    <w:p>
+      <w:r>
+        <w:t>LUA scripts are used to program the intelligence for the players. Every player has its own script containing logic that allows individual behavior for each player and position in the field.</w:t>
+      </w:r>
+      <w:r>
+        <w:br/>
+        <w:t>Reasons for using LUA script are that LUA script is platform independent and as a scripting language it provides flexibility in programming the player’s intelligence because there is no need for compiling the scripts. Also LUA script can be extended with special functions to control the player in the simulation and functions that deliver information from the simulation into the script. Another benefit from LUA script is that there are no license problems.</w:t>
+      </w:r>
+    </w:p>
+    <w:p>
+      <w:pPr>
+        <w:pStyle w:val="berschrift2"/>
+      </w:pPr>
+      <w:r>
+        <w:t xml:space="preserve">HTML/Java Script </w:t>
+      </w:r>
+    </w:p>
+    <w:p>
+      <w:r>
+        <w:t>For editing the player’s intelligence we will use HTML and Java Script. The editor will provide multiple options for editing the player’s intelligence.</w:t>
+      </w:r>
+      <w:r>
+        <w:br/>
+        <w:t>With HTML and Java Script platform independence is guaranteed.</w:t>
+      </w:r>
+    </w:p>
+    <w:p>
+      <w:bookmarkStart w:id="0" w:name="_GoBack"/>
+      <w:bookmarkEnd w:id="0"/>
+    </w:p>
     <w:sectPr>
       <w:pgSz w:w="12240" w:h="15840"/>
       <w:pgMar w:top="1440" w:right="1440" w:bottom="1440" w:left="1440" w:header="720" w:footer="720" w:gutter="0"/>
@@ -4075,7 +3615,7 @@
 </file>
 
 <file path=customXml/itemProps1.xml><?xml version="1.0" encoding="utf-8"?>
-<ds:datastoreItem xmlns:ds="http://schemas.openxmlformats.org/officeDocument/2006/customXml" ds:itemID="{4B81BBB3-CDC8-43EB-9C5C-28D9B992FB6C}">
+<ds:datastoreItem xmlns:ds="http://schemas.openxmlformats.org/officeDocument/2006/customXml" ds:itemID="{C7B95375-2A09-4535-B4D6-16B0DD4F499A}">
   <ds:schemaRefs>
     <ds:schemaRef ds:uri="http://schemas.openxmlformats.org/officeDocument/2006/bibliography"/>
   </ds:schemaRefs>

</xml_diff>

<commit_message>
paar kleine änderungen die von herr fahr vorgeschlagen wurden meiner meinung nach fehlt noch das mit den user stories und das mit LUA.. man könnte aber das gesamte nochmal kurz anschauen
</commit_message>
<xml_diff>
--- a/doc/Project Blueprint Template (Games).docx
+++ b/doc/Project Blueprint Template (Games).docx
@@ -448,10 +448,32 @@
         <w:t xml:space="preserve">ules. </w:t>
       </w:r>
       <w:r>
-        <w:t xml:space="preserve">The players have to observe the rules by themselves to avoid getting punished. </w:t>
-      </w:r>
-      <w:r>
-        <w:t xml:space="preserve">There is also the possibility for the players to communicate with each other. </w:t>
+        <w:t>A referee will take care of the obedience of those rules</w:t>
+      </w:r>
+      <w:r>
+        <w:t xml:space="preserve">. </w:t>
+      </w:r>
+      <w:r>
+        <w:br/>
+        <w:t>T</w:t>
+      </w:r>
+      <w:r>
+        <w:t>he players</w:t>
+      </w:r>
+      <w:r>
+        <w:t xml:space="preserve"> are able</w:t>
+      </w:r>
+      <w:r>
+        <w:t xml:space="preserve"> to communicate with each other</w:t>
+      </w:r>
+      <w:r>
+        <w:t xml:space="preserve"> by talking and listening</w:t>
+      </w:r>
+      <w:r>
+        <w:t xml:space="preserve">. </w:t>
+      </w:r>
+      <w:r>
+        <w:br/>
       </w:r>
       <w:r>
         <w:t>The game will feature a 3D</w:t>
@@ -496,7 +518,16 @@
         <w:t>r</w:t>
       </w:r>
       <w:r>
-        <w:t xml:space="preserve"> players yourself and record patterns for certain situations. This way you can contr</w:t>
+        <w:t xml:space="preserve"> players yourself and record p</w:t>
+      </w:r>
+      <w:r>
+        <w:t xml:space="preserve">atterns for certain situations by taking control of one player while the simulation is running. </w:t>
+      </w:r>
+      <w:r>
+        <w:br/>
+      </w:r>
+      <w:r>
+        <w:t>This way you can contr</w:t>
       </w:r>
       <w:r>
         <w:t>ol how your players will behave</w:t>
@@ -557,6 +588,8 @@
       <w:r>
         <w:t>.</w:t>
       </w:r>
+      <w:bookmarkStart w:id="0" w:name="_GoBack"/>
+      <w:bookmarkEnd w:id="0"/>
     </w:p>
     <w:p>
       <w:pPr>
@@ -648,30 +681,15 @@
                           <w:p>
                             <w:pPr>
                               <w:jc w:val="center"/>
+                              <w:rPr>
+                                <w:lang w:val="de-DE"/>
+                              </w:rPr>
                             </w:pPr>
-                            <w:proofErr w:type="spellStart"/>
                             <w:r>
-                              <w:t>Ablaufbild</w:t>
-                            </w:r>
-                            <w:proofErr w:type="spellEnd"/>
-                            <w:r>
-                              <w:t>…</w:t>
-                            </w:r>
-                            <w:proofErr w:type="spellStart"/>
-                            <w:r>
-                              <w:t>z.b</w:t>
-                            </w:r>
-                            <w:proofErr w:type="spellEnd"/>
-                            <w:r>
-                              <w:t xml:space="preserve">. Ball auf Tor </w:t>
-                            </w:r>
-                            <w:proofErr w:type="spellStart"/>
-                            <w:r>
-                              <w:t>schießen</w:t>
-                            </w:r>
-                            <w:proofErr w:type="spellEnd"/>
-                            <w:r>
-                              <w:t>?</w:t>
+                              <w:rPr>
+                                <w:lang w:val="de-DE"/>
+                              </w:rPr>
+                              <w:t>Ablaufbild…z.b. Ball auf Tor schießen?</w:t>
                             </w:r>
                           </w:p>
                         </w:txbxContent>
@@ -734,6 +752,7 @@
     <w:p/>
     <w:p>
       <w:r>
+        <w:lastRenderedPageBreak/>
         <w:t xml:space="preserve">This approach is best suited </w:t>
       </w:r>
       <w:r>
@@ -763,381 +782,388 @@
         <w:pStyle w:val="berschrift2"/>
       </w:pPr>
       <w:r>
+        <w:t>Coding</w:t>
+      </w:r>
+    </w:p>
+    <w:p>
+      <w:r>
+        <w:t>The coding</w:t>
+      </w:r>
+      <w:r>
+        <w:t xml:space="preserve"> approach is for all the hardcore users out there, who might feel limited by the previously mentioned tools. </w:t>
+      </w:r>
+      <w:r>
+        <w:t>You can create your own logic files by editing the outcome of the previous tools or even create it from scratch. For this purpose you have to use the scripting language “LUA”</w:t>
+      </w:r>
+      <w:r>
+        <w:rPr>
+          <w:rStyle w:val="Funotenzeichen"/>
+        </w:rPr>
+        <w:footnoteReference w:id="1"/>
+      </w:r>
+      <w:r>
+        <w:t>. There will be a</w:t>
+      </w:r>
+      <w:r>
+        <w:t>n additional</w:t>
+      </w:r>
+      <w:r>
+        <w:t xml:space="preserve"> l</w:t>
+      </w:r>
+      <w:r>
+        <w:t>ibrary added to the basic LUA functions to perform</w:t>
+      </w:r>
+      <w:r>
+        <w:t xml:space="preserve"> actions like “</w:t>
+      </w:r>
+      <w:r>
+        <w:t>move” or “turn” a player</w:t>
+      </w:r>
+      <w:r>
+        <w:t>.</w:t>
+      </w:r>
+      <w:r>
+        <w:t xml:space="preserve"> This library contains all the functions that can be used for the AI creation.</w:t>
+      </w:r>
+      <w:r>
+        <w:t xml:space="preserve"> All possible actions will be documented</w:t>
+      </w:r>
+      <w:r>
+        <w:t xml:space="preserve"> and explained with sample codes</w:t>
+      </w:r>
+      <w:r>
+        <w:t>.</w:t>
+      </w:r>
+    </w:p>
+    <w:p>
+      <w:r>
+        <w:t xml:space="preserve">The game main focus is not to create a casual game, but to create a game which helps the players to learn something about logic and programming in a fun way. </w:t>
+      </w:r>
+    </w:p>
+    <w:p>
+      <w:pPr>
+        <w:pStyle w:val="berschrift1"/>
+      </w:pPr>
+      <w:r>
+        <w:t>Target Audience</w:t>
+      </w:r>
+    </w:p>
+    <w:p>
+      <w:r>
+        <w:t xml:space="preserve">Our Audience is separated into two groups. The first group is made up of students from high schools or universities. </w:t>
+      </w:r>
+      <w:r>
+        <w:t xml:space="preserve">This group will be our main </w:t>
+      </w:r>
+      <w:r>
+        <w:t>a</w:t>
+      </w:r>
+      <w:r>
+        <w:t xml:space="preserve">udience. </w:t>
+      </w:r>
+      <w:r>
+        <w:t xml:space="preserve">Teachers can use </w:t>
+      </w:r>
+      <w:proofErr w:type="spellStart"/>
+      <w:r>
+        <w:t>UnrealCup</w:t>
+      </w:r>
+      <w:proofErr w:type="spellEnd"/>
+      <w:r>
+        <w:t xml:space="preserve"> as part of their lessons for example as</w:t>
+      </w:r>
+      <w:r>
+        <w:t xml:space="preserve"> an i</w:t>
+      </w:r>
+      <w:r>
+        <w:t>ntroduction to show how simple logic affects the behavior of the football players.</w:t>
+      </w:r>
+      <w:r>
+        <w:t xml:space="preserve"> The students can also compete against each other and therefore will be encouraged to </w:t>
+      </w:r>
+      <w:r>
+        <w:t xml:space="preserve">further </w:t>
+      </w:r>
+      <w:r>
+        <w:t>improve their skills</w:t>
+      </w:r>
+      <w:r>
+        <w:t>.</w:t>
+      </w:r>
+      <w:r>
+        <w:t xml:space="preserve"> For </w:t>
+      </w:r>
+      <w:r>
+        <w:t>an</w:t>
+      </w:r>
+      <w:r>
+        <w:t xml:space="preserve"> </w:t>
+      </w:r>
+      <w:r>
+        <w:t>example of this audience</w:t>
+      </w:r>
+      <w:r>
+        <w:t xml:space="preserve"> you can look at the persona “John </w:t>
+      </w:r>
+      <w:proofErr w:type="spellStart"/>
+      <w:r>
+        <w:t>Smartman</w:t>
+      </w:r>
+      <w:proofErr w:type="spellEnd"/>
+      <w:r>
+        <w:t>”.</w:t>
+      </w:r>
+    </w:p>
+    <w:p>
+      <w:r>
+        <w:t>The second target group consists</w:t>
+      </w:r>
+      <w:r>
+        <w:t xml:space="preserve"> of a gamer</w:t>
+      </w:r>
+      <w:r>
+        <w:t>s who like</w:t>
+      </w:r>
+      <w:r>
+        <w:t xml:space="preserve"> to play strategy games. </w:t>
+      </w:r>
+      <w:r>
+        <w:t xml:space="preserve">This group won’t be as big as the earlier mentioned group. But this group is made out of people who want to create the perfect team, which competes only with the best. This group features </w:t>
+      </w:r>
+      <w:r>
+        <w:t xml:space="preserve">people roughly in their mid-20s who are willing to spend a lot of time to create the best team </w:t>
+      </w:r>
+      <w:r>
+        <w:t>possible. They won’t stop after</w:t>
+      </w:r>
+      <w:r>
+        <w:t xml:space="preserve"> using the graphical editor to make their team, but they will use all possibilities available, even if they have to learn something new. An example of this group is “Jack Hardcore”, who is mentioned in the personas chapter. </w:t>
+      </w:r>
+    </w:p>
+    <w:p>
+      <w:pPr>
+        <w:pStyle w:val="berschrift1"/>
+      </w:pPr>
+      <w:r>
+        <w:t>Personas</w:t>
+      </w:r>
+    </w:p>
+    <w:p>
+      <w:pPr>
+        <w:pStyle w:val="berschrift2"/>
+      </w:pPr>
+      <w:r>
+        <w:t xml:space="preserve">John </w:t>
+      </w:r>
+      <w:proofErr w:type="spellStart"/>
+      <w:r>
+        <w:t>Smartman</w:t>
+      </w:r>
+      <w:proofErr w:type="spellEnd"/>
+    </w:p>
+    <w:p>
+      <w:r>
+        <w:t xml:space="preserve">A typical user for our project is John </w:t>
+      </w:r>
+      <w:proofErr w:type="spellStart"/>
+      <w:r>
+        <w:t>Smartman</w:t>
+      </w:r>
+      <w:proofErr w:type="spellEnd"/>
+      <w:r>
+        <w:t xml:space="preserve">, he is a 16 year old </w:t>
+      </w:r>
+      <w:r>
+        <w:t>sixth former</w:t>
+      </w:r>
+      <w:r>
+        <w:t xml:space="preserve"> at a German school. He likes to work with computers and he even tried to write some computer program before. So he decid</w:t>
+      </w:r>
+      <w:r>
+        <w:t>ed to go to a special school with</w:t>
+      </w:r>
+      <w:r>
+        <w:t xml:space="preserve"> </w:t>
+      </w:r>
+      <w:r>
+        <w:t>c</w:t>
+      </w:r>
+      <w:r>
+        <w:t xml:space="preserve">omputer </w:t>
+      </w:r>
+      <w:r>
+        <w:t>s</w:t>
+      </w:r>
+      <w:r>
+        <w:t>cience</w:t>
+      </w:r>
+      <w:r>
+        <w:t xml:space="preserve"> as main course</w:t>
+      </w:r>
+      <w:r>
+        <w:t>. In one of his first Computer Sci</w:t>
+      </w:r>
+      <w:r>
+        <w:t>ence courses his teacher wants t</w:t>
+      </w:r>
+      <w:r>
+        <w:t>o explain the logic of computer programs. F</w:t>
+      </w:r>
+      <w:r>
+        <w:t>or this purpose the teacher uses</w:t>
+      </w:r>
+      <w:r>
+        <w:t xml:space="preserve"> </w:t>
+      </w:r>
+      <w:proofErr w:type="spellStart"/>
+      <w:r>
+        <w:t>UnrealCup</w:t>
+      </w:r>
+      <w:proofErr w:type="spellEnd"/>
+      <w:r>
+        <w:t xml:space="preserve"> to show the </w:t>
+      </w:r>
+      <w:r>
+        <w:t>basic</w:t>
+      </w:r>
+      <w:r>
+        <w:t xml:space="preserve">s of computer logic. He explains how the decisions of the robots are defined by logic in their AI. John was so fascinated by this and downloaded </w:t>
+      </w:r>
+      <w:proofErr w:type="spellStart"/>
+      <w:r>
+        <w:t>UnrealCup</w:t>
+      </w:r>
+      <w:proofErr w:type="spellEnd"/>
+      <w:r>
+        <w:t xml:space="preserve"> to his own computer and took a </w:t>
+      </w:r>
+      <w:r>
+        <w:t>closer</w:t>
+      </w:r>
+      <w:r>
+        <w:t xml:space="preserve"> look at it.</w:t>
+      </w:r>
+      <w:r>
+        <w:t xml:space="preserve"> After a few days playing with the editor he began to program his own AI. </w:t>
+      </w:r>
+      <w:r>
+        <w:t>While</w:t>
+      </w:r>
+      <w:r>
+        <w:t xml:space="preserve"> working with </w:t>
+      </w:r>
+      <w:proofErr w:type="spellStart"/>
+      <w:r>
+        <w:t>UnrealCup</w:t>
+      </w:r>
+      <w:proofErr w:type="spellEnd"/>
+      <w:r>
+        <w:t xml:space="preserve"> he got really fascinated by software development and decided to study Computer Science.</w:t>
+      </w:r>
+    </w:p>
+    <w:p>
+      <w:pPr>
+        <w:pStyle w:val="berschrift2"/>
+      </w:pPr>
+      <w:r>
         <w:lastRenderedPageBreak/>
-        <w:t>Coding</w:t>
-      </w:r>
-    </w:p>
-    <w:p>
-      <w:r>
-        <w:t>The coding</w:t>
-      </w:r>
-      <w:r>
-        <w:t xml:space="preserve"> approach is for all the hardcore users out there, who might feel limited by the previously mentioned tools. </w:t>
-      </w:r>
-      <w:r>
-        <w:t>You can create your own logic files by editing the outcome of the previous tools or even create it from scratch. For this purpose you have to use the scripting language “LUA”</w:t>
+        <w:t>Jack Hardcore</w:t>
+      </w:r>
+    </w:p>
+    <w:p>
+      <w:r>
+        <w:t xml:space="preserve">The second typical person is Jack Hardcore, he is quite the opposite of John. He is </w:t>
+      </w:r>
+      <w:r>
+        <w:t>a 20 year</w:t>
+      </w:r>
+      <w:r>
+        <w:t xml:space="preserve"> old </w:t>
+      </w:r>
+      <w:r>
+        <w:t>student and likes to play games. He is a perfectionist in his games, he does not quit before he gets the best solution for a problem or win the game with the highest possible score.</w:t>
+      </w:r>
+      <w:r>
+        <w:t xml:space="preserve"> After he discovered </w:t>
+      </w:r>
+      <w:proofErr w:type="spellStart"/>
+      <w:r>
+        <w:t>UnrealCup</w:t>
+      </w:r>
+      <w:proofErr w:type="spellEnd"/>
+      <w:r>
+        <w:t xml:space="preserve"> he tries to create a very good AI in the editor but he does not win against all the c</w:t>
+      </w:r>
+      <w:r>
+        <w:t>ompetitors</w:t>
+      </w:r>
+      <w:r>
+        <w:t xml:space="preserve">. So he needs to get a better AI. The only possibility is to program it on his own. So he learns how to do that. As he worked on the AI he begins to like to program software. So he tries to write his own little </w:t>
+      </w:r>
+      <w:r>
+        <w:t>game</w:t>
+      </w:r>
+      <w:r>
+        <w:t>s</w:t>
+      </w:r>
+      <w:r>
+        <w:t>. That is how he beca</w:t>
+      </w:r>
+      <w:r>
+        <w:t>me a</w:t>
+      </w:r>
+      <w:r>
+        <w:t>n independent</w:t>
+      </w:r>
+      <w:r>
+        <w:t xml:space="preserve"> game developer.</w:t>
+      </w:r>
+    </w:p>
+    <w:p>
+      <w:pPr>
+        <w:rPr>
+          <w:color w:val="A6A6A6"/>
+        </w:rPr>
+      </w:pPr>
+    </w:p>
+    <w:p>
+      <w:pPr>
+        <w:pStyle w:val="berschrift1"/>
+      </w:pPr>
+      <w:r>
+        <w:t>Game Mechanics</w:t>
+      </w:r>
+    </w:p>
+    <w:p>
+      <w:pPr>
+        <w:pStyle w:val="berschrift2"/>
+      </w:pPr>
+      <w:r>
+        <w:t>The simulator</w:t>
+      </w:r>
+    </w:p>
+    <w:p>
+      <w:r>
+        <w:t>The main part of the g</w:t>
+      </w:r>
+      <w:r>
+        <w:t>ame will be the simulator. The simulator will load the specified teams and let them compete against each other. To make sure everything is</w:t>
+      </w:r>
+      <w:r>
+        <w:t xml:space="preserve"> fair, the simulator checks</w:t>
+      </w:r>
+      <w:r>
+        <w:t xml:space="preserve"> the common soccer rules</w:t>
       </w:r>
       <w:r>
         <w:rPr>
           <w:rStyle w:val="Funotenzeichen"/>
         </w:rPr>
-        <w:footnoteReference w:id="1"/>
-      </w:r>
-      <w:r>
-        <w:t>. There will be a l</w:t>
-      </w:r>
-      <w:r>
-        <w:t>ibrary added to the basic LUA functions to perform</w:t>
-      </w:r>
-      <w:r>
-        <w:t xml:space="preserve"> actions like “</w:t>
-      </w:r>
-      <w:r>
-        <w:t>move” or “turn” a player</w:t>
-      </w:r>
-      <w:r>
-        <w:t>. All possible actions will be documented</w:t>
-      </w:r>
-      <w:r>
-        <w:t xml:space="preserve"> and explained with sample codes</w:t>
+        <w:footnoteReference w:id="2"/>
       </w:r>
       <w:r>
         <w:t>.</w:t>
       </w:r>
-    </w:p>
-    <w:p>
-      <w:r>
-        <w:t xml:space="preserve">The game main focus is not to create a casual game, but to create a game which helps the players to learn something about logic and programming in a fun way. </w:t>
-      </w:r>
-    </w:p>
-    <w:p/>
-    <w:p>
-      <w:pPr>
-        <w:pStyle w:val="berschrift1"/>
-      </w:pPr>
-      <w:r>
-        <w:t>Target Audience</w:t>
-      </w:r>
-    </w:p>
-    <w:p>
-      <w:r>
-        <w:t xml:space="preserve">Our Audience is separated into two groups. The first group is made up of students from high schools or universities. </w:t>
-      </w:r>
-      <w:r>
-        <w:t xml:space="preserve">This group will be our main </w:t>
-      </w:r>
-      <w:r>
-        <w:t>a</w:t>
-      </w:r>
-      <w:r>
-        <w:t xml:space="preserve">udience. </w:t>
-      </w:r>
-      <w:r>
-        <w:t xml:space="preserve">Teachers can use </w:t>
-      </w:r>
-      <w:proofErr w:type="spellStart"/>
-      <w:r>
-        <w:t>UnrealCup</w:t>
-      </w:r>
-      <w:proofErr w:type="spellEnd"/>
-      <w:r>
-        <w:t xml:space="preserve"> as part of their lessons for example as</w:t>
-      </w:r>
-      <w:r>
-        <w:t xml:space="preserve"> an i</w:t>
-      </w:r>
-      <w:r>
-        <w:t>ntroduction to show how simple logic affects the behavior of the football players.</w:t>
-      </w:r>
-      <w:r>
-        <w:t xml:space="preserve"> The students can also compete against each other and therefore will be encouraged to </w:t>
-      </w:r>
-      <w:r>
-        <w:t xml:space="preserve">further </w:t>
-      </w:r>
-      <w:r>
-        <w:t>improve their skills</w:t>
-      </w:r>
-      <w:r>
-        <w:t>.</w:t>
-      </w:r>
-      <w:r>
-        <w:t xml:space="preserve"> For </w:t>
-      </w:r>
-      <w:r>
-        <w:t>an</w:t>
-      </w:r>
-      <w:r>
-        <w:t xml:space="preserve"> </w:t>
-      </w:r>
-      <w:r>
-        <w:t>example of this audience</w:t>
-      </w:r>
-      <w:r>
-        <w:t xml:space="preserve"> you can look at the persona “John </w:t>
-      </w:r>
-      <w:proofErr w:type="spellStart"/>
-      <w:r>
-        <w:t>Smartman</w:t>
-      </w:r>
-      <w:proofErr w:type="spellEnd"/>
-      <w:r>
-        <w:t>”.</w:t>
-      </w:r>
-    </w:p>
-    <w:p>
-      <w:r>
-        <w:t>The second target group consists</w:t>
-      </w:r>
-      <w:r>
-        <w:t xml:space="preserve"> of a gamer</w:t>
-      </w:r>
-      <w:r>
-        <w:t>s who like</w:t>
-      </w:r>
-      <w:r>
-        <w:t xml:space="preserve"> to play strategy games. </w:t>
-      </w:r>
-      <w:r>
-        <w:t xml:space="preserve">This group won’t be as big as the earlier mentioned group. But this group is made out of people who want to create the perfect team, which competes only with the best. This group features </w:t>
-      </w:r>
-      <w:r>
-        <w:t xml:space="preserve">people roughly in their mid-20s who are willing to spend a lot of time to create the best team </w:t>
-      </w:r>
-      <w:r>
-        <w:t>possible. They won’t stop after</w:t>
-      </w:r>
-      <w:r>
-        <w:t xml:space="preserve"> using the graphical editor to make their team, but they will use all possibilities available, even if they have to learn something new. An example of this group is “Jack Hardcore”, who is mentioned in the personas chapter. </w:t>
-      </w:r>
-    </w:p>
-    <w:p>
-      <w:pPr>
-        <w:pStyle w:val="berschrift1"/>
-      </w:pPr>
-      <w:r>
-        <w:t>Personas</w:t>
-      </w:r>
-    </w:p>
-    <w:p>
-      <w:pPr>
-        <w:pStyle w:val="berschrift2"/>
-      </w:pPr>
-      <w:r>
-        <w:t xml:space="preserve">John </w:t>
-      </w:r>
-      <w:proofErr w:type="spellStart"/>
-      <w:r>
-        <w:t>Smartman</w:t>
-      </w:r>
-      <w:proofErr w:type="spellEnd"/>
-    </w:p>
-    <w:p>
-      <w:r>
-        <w:t xml:space="preserve">A typical user for our project is John </w:t>
-      </w:r>
-      <w:proofErr w:type="spellStart"/>
-      <w:r>
-        <w:t>Smartman</w:t>
-      </w:r>
-      <w:proofErr w:type="spellEnd"/>
-      <w:r>
-        <w:t xml:space="preserve">, he is a 16 year old </w:t>
-      </w:r>
-      <w:r>
-        <w:t>sixth former</w:t>
-      </w:r>
-      <w:r>
-        <w:t xml:space="preserve"> at a German school. He likes to work with computers and he even tried to write some computer program before. So he decid</w:t>
-      </w:r>
-      <w:r>
-        <w:t>ed to go to a special school with</w:t>
-      </w:r>
-      <w:r>
-        <w:t xml:space="preserve"> </w:t>
-      </w:r>
-      <w:r>
-        <w:t>c</w:t>
-      </w:r>
-      <w:r>
-        <w:t xml:space="preserve">omputer </w:t>
-      </w:r>
-      <w:r>
-        <w:t>s</w:t>
-      </w:r>
-      <w:r>
-        <w:t>cience</w:t>
-      </w:r>
-      <w:r>
-        <w:t xml:space="preserve"> as main course</w:t>
-      </w:r>
-      <w:r>
-        <w:t>. In one of his first Computer Sci</w:t>
-      </w:r>
-      <w:r>
-        <w:t>ence courses his teacher wants t</w:t>
-      </w:r>
-      <w:r>
-        <w:t>o explain the logic of computer programs. F</w:t>
-      </w:r>
-      <w:r>
-        <w:t>or this purpose the teacher uses</w:t>
-      </w:r>
-      <w:r>
-        <w:t xml:space="preserve"> </w:t>
-      </w:r>
-      <w:proofErr w:type="spellStart"/>
-      <w:r>
-        <w:t>UnrealCup</w:t>
-      </w:r>
-      <w:proofErr w:type="spellEnd"/>
-      <w:r>
-        <w:t xml:space="preserve"> to show the </w:t>
-      </w:r>
-      <w:r>
-        <w:t>basic</w:t>
-      </w:r>
-      <w:r>
-        <w:t xml:space="preserve">s of computer logic. He explains how the decisions of the robots are defined by logic in their AI. John was so fascinated by this and downloaded </w:t>
-      </w:r>
-      <w:proofErr w:type="spellStart"/>
-      <w:r>
-        <w:t>UnrealCup</w:t>
-      </w:r>
-      <w:proofErr w:type="spellEnd"/>
-      <w:r>
-        <w:t xml:space="preserve"> to his own computer and took a </w:t>
-      </w:r>
-      <w:r>
-        <w:t>closer</w:t>
-      </w:r>
-      <w:r>
-        <w:t xml:space="preserve"> look at it.</w:t>
-      </w:r>
-      <w:r>
-        <w:t xml:space="preserve"> After a few days playing with the editor he began to program his own AI. </w:t>
-      </w:r>
-      <w:r>
-        <w:t>While</w:t>
-      </w:r>
-      <w:r>
-        <w:t xml:space="preserve"> working with </w:t>
-      </w:r>
-      <w:proofErr w:type="spellStart"/>
-      <w:r>
-        <w:t>UnrealCup</w:t>
-      </w:r>
-      <w:proofErr w:type="spellEnd"/>
-      <w:r>
-        <w:t xml:space="preserve"> he got really fascinated by software development and decided to study Computer Science.</w:t>
-      </w:r>
-    </w:p>
-    <w:p>
-      <w:pPr>
-        <w:pStyle w:val="berschrift2"/>
-      </w:pPr>
-      <w:r>
-        <w:t>Jack Hardcore</w:t>
-      </w:r>
-    </w:p>
-    <w:p>
-      <w:r>
-        <w:t xml:space="preserve">The second typical person is Jack Hardcore, he is quite the opposite of John. He is </w:t>
-      </w:r>
-      <w:r>
-        <w:t>a 20 year</w:t>
-      </w:r>
-      <w:r>
-        <w:t xml:space="preserve"> old </w:t>
-      </w:r>
-      <w:r>
-        <w:t>student and likes to play games. He is a perfectionist in his games, he does not quit before he gets the best solution for a problem or win the game with the highest possible score.</w:t>
-      </w:r>
-      <w:r>
-        <w:t xml:space="preserve"> After he discovered </w:t>
-      </w:r>
-      <w:proofErr w:type="spellStart"/>
-      <w:r>
-        <w:t>UnrealCup</w:t>
-      </w:r>
-      <w:proofErr w:type="spellEnd"/>
-      <w:r>
-        <w:t xml:space="preserve"> he tries to create a very good AI in the editor but he does not win against all the c</w:t>
-      </w:r>
-      <w:r>
-        <w:t>ompetitors</w:t>
-      </w:r>
-      <w:r>
-        <w:t xml:space="preserve">. So he </w:t>
-      </w:r>
-      <w:r>
-        <w:lastRenderedPageBreak/>
-        <w:t xml:space="preserve">needs to get a better AI. The only possibility is to program it on his own. So he learns how to do that. As he worked on the AI he begins to like to program software. So he tries to write his own little </w:t>
-      </w:r>
-      <w:r>
-        <w:t>game</w:t>
-      </w:r>
-      <w:r>
-        <w:t>s</w:t>
-      </w:r>
-      <w:r>
-        <w:t>. That is how he beca</w:t>
-      </w:r>
-      <w:r>
-        <w:t>me a</w:t>
-      </w:r>
-      <w:r>
-        <w:t>n independent</w:t>
-      </w:r>
-      <w:r>
-        <w:t xml:space="preserve"> game developer.</w:t>
-      </w:r>
-    </w:p>
-    <w:p>
-      <w:pPr>
-        <w:rPr>
-          <w:color w:val="A6A6A6"/>
-        </w:rPr>
-      </w:pPr>
-    </w:p>
-    <w:p>
-      <w:pPr>
-        <w:pStyle w:val="berschrift1"/>
-      </w:pPr>
-      <w:r>
-        <w:t>Game Mechanics</w:t>
-      </w:r>
-    </w:p>
-    <w:p>
-      <w:pPr>
-        <w:pStyle w:val="berschrift2"/>
-      </w:pPr>
-      <w:r>
-        <w:t>The simulator</w:t>
-      </w:r>
-    </w:p>
-    <w:p>
-      <w:r>
-        <w:t>The main part of the g</w:t>
-      </w:r>
-      <w:r>
-        <w:t>ame will be the simulator. The simulator will load the specified teams and let them compete against each other. To make sure everything is</w:t>
-      </w:r>
-      <w:r>
-        <w:t xml:space="preserve"> fair, the simulator checks</w:t>
-      </w:r>
-      <w:r>
-        <w:t xml:space="preserve"> the common soccer rules</w:t>
-      </w:r>
-      <w:r>
-        <w:rPr>
-          <w:rStyle w:val="Funotenzeichen"/>
-        </w:rPr>
-        <w:footnoteReference w:id="2"/>
-      </w:r>
-      <w:r>
-        <w:t>.</w:t>
-      </w:r>
       <w:r>
         <w:t xml:space="preserve"> Every pla</w:t>
       </w:r>
@@ -1169,6 +1195,11 @@
       </w:r>
       <w:r>
         <w:t>t will be possible to add these macros to the scripts.</w:t>
+      </w:r>
+    </w:p>
+    <w:p>
+      <w:r>
+        <w:t>After all the prerequisites are fulfilled, the simulator will start the match execution by starting a new thread for each player AI. To make sure one of the AIs isn’t able to take all the CPUs power, the simulator will schedule the AI threads.</w:t>
       </w:r>
     </w:p>
     <w:p>
@@ -1274,6 +1305,7 @@
         <w:pStyle w:val="berschrift1"/>
       </w:pPr>
       <w:r>
+        <w:lastRenderedPageBreak/>
         <w:t>Top User Stories</w:t>
       </w:r>
     </w:p>
@@ -1286,6 +1318,180 @@
       </w:r>
     </w:p>
     <w:p>
+      <w:pPr>
+        <w:rPr>
+          <w:lang w:val="de-DE"/>
+        </w:rPr>
+      </w:pPr>
+      <w:r>
+        <w:rPr>
+          <w:highlight w:val="yellow"/>
+          <w:lang w:val="de-DE"/>
+        </w:rPr>
+        <w:t xml:space="preserve">&lt;TODO: i / </w:t>
+      </w:r>
+      <w:proofErr w:type="spellStart"/>
+      <w:r>
+        <w:rPr>
+          <w:highlight w:val="yellow"/>
+          <w:lang w:val="de-DE"/>
+        </w:rPr>
+        <w:t>we</w:t>
+      </w:r>
+      <w:proofErr w:type="spellEnd"/>
+      <w:r>
+        <w:rPr>
+          <w:highlight w:val="yellow"/>
+          <w:lang w:val="de-DE"/>
+        </w:rPr>
+        <w:t xml:space="preserve"> gefällt ihm nicht</w:t>
+      </w:r>
+      <w:proofErr w:type="gramStart"/>
+      <w:r>
+        <w:rPr>
+          <w:highlight w:val="yellow"/>
+          <w:lang w:val="de-DE"/>
+        </w:rPr>
+        <w:t>..</w:t>
+      </w:r>
+      <w:proofErr w:type="gramEnd"/>
+      <w:r>
+        <w:rPr>
+          <w:highlight w:val="yellow"/>
+          <w:lang w:val="de-DE"/>
+        </w:rPr>
+        <w:t xml:space="preserve"> aber </w:t>
+      </w:r>
+      <w:proofErr w:type="spellStart"/>
+      <w:r>
+        <w:rPr>
+          <w:highlight w:val="yellow"/>
+          <w:lang w:val="de-DE"/>
+        </w:rPr>
+        <w:t>aufgabe</w:t>
+      </w:r>
+      <w:proofErr w:type="spellEnd"/>
+      <w:r>
+        <w:rPr>
+          <w:highlight w:val="yellow"/>
+          <w:lang w:val="de-DE"/>
+        </w:rPr>
+        <w:t xml:space="preserve"> war irgendwie dass wir die </w:t>
+      </w:r>
+      <w:proofErr w:type="spellStart"/>
+      <w:r>
+        <w:rPr>
+          <w:highlight w:val="yellow"/>
+          <w:lang w:val="de-DE"/>
+        </w:rPr>
+        <w:t>user</w:t>
+      </w:r>
+      <w:proofErr w:type="spellEnd"/>
+      <w:r>
+        <w:rPr>
+          <w:highlight w:val="yellow"/>
+          <w:lang w:val="de-DE"/>
+        </w:rPr>
+        <w:t xml:space="preserve"> </w:t>
+      </w:r>
+      <w:proofErr w:type="spellStart"/>
+      <w:r>
+        <w:rPr>
+          <w:highlight w:val="yellow"/>
+          <w:lang w:val="de-DE"/>
+        </w:rPr>
+        <w:t>story</w:t>
+      </w:r>
+      <w:proofErr w:type="spellEnd"/>
+      <w:r>
+        <w:rPr>
+          <w:highlight w:val="yellow"/>
+          <w:lang w:val="de-DE"/>
+        </w:rPr>
+        <w:t xml:space="preserve"> vorstellen und einen </w:t>
+      </w:r>
+      <w:proofErr w:type="spellStart"/>
+      <w:r>
+        <w:rPr>
+          <w:highlight w:val="yellow"/>
+          <w:lang w:val="de-DE"/>
+        </w:rPr>
+        <w:t>ansatz</w:t>
+      </w:r>
+      <w:proofErr w:type="spellEnd"/>
+      <w:r>
+        <w:rPr>
+          <w:highlight w:val="yellow"/>
+          <w:lang w:val="de-DE"/>
+        </w:rPr>
+        <w:t xml:space="preserve"> liefern, wie wir das erfüllen können</w:t>
+      </w:r>
+      <w:proofErr w:type="gramStart"/>
+      <w:r>
+        <w:rPr>
+          <w:highlight w:val="yellow"/>
+          <w:lang w:val="de-DE"/>
+        </w:rPr>
+        <w:t>..</w:t>
+      </w:r>
+      <w:proofErr w:type="gramEnd"/>
+      <w:r>
+        <w:rPr>
+          <w:highlight w:val="yellow"/>
+          <w:lang w:val="de-DE"/>
+        </w:rPr>
+        <w:t xml:space="preserve"> wenn </w:t>
+      </w:r>
+      <w:proofErr w:type="spellStart"/>
+      <w:r>
+        <w:rPr>
+          <w:highlight w:val="yellow"/>
+          <w:lang w:val="de-DE"/>
+        </w:rPr>
+        <w:t>ichs</w:t>
+      </w:r>
+      <w:proofErr w:type="spellEnd"/>
+      <w:r>
+        <w:rPr>
+          <w:highlight w:val="yellow"/>
+          <w:lang w:val="de-DE"/>
+        </w:rPr>
+        <w:t xml:space="preserve"> nicht falsch verstanden hab</w:t>
+      </w:r>
+      <w:proofErr w:type="gramStart"/>
+      <w:r>
+        <w:rPr>
+          <w:highlight w:val="yellow"/>
+          <w:lang w:val="de-DE"/>
+        </w:rPr>
+        <w:t>..</w:t>
+      </w:r>
+      <w:proofErr w:type="gramEnd"/>
+      <w:r>
+        <w:rPr>
+          <w:highlight w:val="yellow"/>
+          <w:lang w:val="de-DE"/>
+        </w:rPr>
+        <w:t xml:space="preserve"> </w:t>
+      </w:r>
+      <w:proofErr w:type="spellStart"/>
+      <w:r>
+        <w:rPr>
+          <w:highlight w:val="yellow"/>
+          <w:lang w:val="de-DE"/>
+        </w:rPr>
+        <w:t>ka</w:t>
+      </w:r>
+      <w:proofErr w:type="spellEnd"/>
+      <w:r>
+        <w:rPr>
+          <w:highlight w:val="yellow"/>
+          <w:lang w:val="de-DE"/>
+        </w:rPr>
+        <w:t xml:space="preserve"> wie&gt;</w:t>
+      </w:r>
+    </w:p>
+    <w:p>
       <w:r>
         <w:t xml:space="preserve">As a user of the </w:t>
       </w:r>
@@ -1348,7 +1554,6 @@
     </w:p>
     <w:p>
       <w:r>
-        <w:lastRenderedPageBreak/>
         <w:t>By using the unreal engine</w:t>
       </w:r>
       <w:r>
@@ -1499,6 +1704,7 @@
         <w:br/>
       </w:r>
       <w:r>
+        <w:lastRenderedPageBreak/>
         <w:t>The game we are planning will be playable on Windows and Xbox, the graphical editor could be</w:t>
       </w:r>
       <w:r>
@@ -1515,8 +1721,6 @@
       <w:r>
         <w:t>which</w:t>
       </w:r>
-      <w:bookmarkStart w:id="0" w:name="_GoBack"/>
-      <w:bookmarkEnd w:id="0"/>
       <w:r>
         <w:t xml:space="preserve"> enhances the graphic and physics of the game.</w:t>
       </w:r>
@@ -1572,7 +1776,6 @@
         <w:pStyle w:val="berschrift1"/>
       </w:pPr>
       <w:r>
-        <w:lastRenderedPageBreak/>
         <w:t>Business Model</w:t>
       </w:r>
     </w:p>
@@ -1748,7 +1951,11 @@
         <w:t>Windows or L</w:t>
       </w:r>
       <w:r>
-        <w:t>inux computer, as well as</w:t>
+        <w:t xml:space="preserve">inux </w:t>
+      </w:r>
+      <w:r>
+        <w:lastRenderedPageBreak/>
+        <w:t>computer, as well as</w:t>
       </w:r>
       <w:r>
         <w:t xml:space="preserve"> on the Xbox One. In the future</w:t>
@@ -1778,11 +1985,7 @@
       </w:r>
       <w:r>
         <w:br/>
-        <w:t xml:space="preserve">Reasons for using LUA script are that LUA script is platform independent and as a scripting language it provides flexibility in programming the player’s intelligence because there is no need for compiling the scripts. Also LUA script can be extended with special functions to control the player in the simulation </w:t>
-      </w:r>
-      <w:r>
-        <w:lastRenderedPageBreak/>
-        <w:t xml:space="preserve">and functions that deliver information from the simulation into the script. Another benefit </w:t>
+        <w:t xml:space="preserve">Reasons for using LUA script are that LUA script is platform independent and as a scripting language it provides flexibility in programming the player’s intelligence because there is no need for compiling the scripts. Also LUA script can be extended with special functions to control the player in the simulation and functions that deliver information from the simulation into the script. Another benefit </w:t>
       </w:r>
       <w:r>
         <w:t>of</w:t>
@@ -1911,10 +2114,10 @@
         <w:footnoteRef/>
       </w:r>
       <w:r>
-        <w:t xml:space="preserve"> </w:t>
-      </w:r>
-      <w:r>
-        <w:t>http://www.fifa.com/mm/document/footballdevelopment/refereeing/02/36/01/11/27_06_2014_new--lawsofthegameweben_neutral.pdf</w:t>
+        <w:rPr>
+          <w:lang w:val="de-DE"/>
+        </w:rPr>
+        <w:t xml:space="preserve"> http://www.fifa.com/mm/document/footballdevelopment/refereeing/02/36/01/11/27_06_2014_new--lawsofthegameweben_neutral.pdf</w:t>
       </w:r>
     </w:p>
   </w:footnote>
@@ -4020,7 +4223,7 @@
 </file>
 
 <file path=customXml/itemProps1.xml><?xml version="1.0" encoding="utf-8"?>
-<ds:datastoreItem xmlns:ds="http://schemas.openxmlformats.org/officeDocument/2006/customXml" ds:itemID="{F9DF6074-5E6C-49BD-873B-DFEB3DD6F188}">
+<ds:datastoreItem xmlns:ds="http://schemas.openxmlformats.org/officeDocument/2006/customXml" ds:itemID="{6527B89E-1389-497A-8E04-85AA614E5E4D}">
   <ds:schemaRefs>
     <ds:schemaRef ds:uri="http://schemas.openxmlformats.org/officeDocument/2006/bibliography"/>
   </ds:schemaRefs>

</xml_diff>

<commit_message>
Diagramme hinzugefügt, minimale Änderungen
</commit_message>
<xml_diff>
--- a/doc/Project Blueprint Template (Games).docx
+++ b/doc/Project Blueprint Template (Games).docx
@@ -479,7 +479,10 @@
         <w:t>The game will feature a 3D</w:t>
       </w:r>
       <w:r>
-        <w:t xml:space="preserve"> playing field and animated players.  </w:t>
+        <w:t xml:space="preserve"> playi</w:t>
+      </w:r>
+      <w:r>
+        <w:t xml:space="preserve">ng field and animated players. </w:t>
       </w:r>
       <w:r>
         <w:t xml:space="preserve">The movement of the ball will be computed by using the game engine’s physic engine. </w:t>
@@ -588,8 +591,6 @@
       <w:r>
         <w:t>.</w:t>
       </w:r>
-      <w:bookmarkStart w:id="0" w:name="_GoBack"/>
-      <w:bookmarkEnd w:id="0"/>
     </w:p>
     <w:p>
       <w:pPr>
@@ -626,133 +627,51 @@
       </w:r>
     </w:p>
     <w:p>
-      <w:r>
-        <w:rPr>
-          <w:noProof/>
-          <w:lang w:val="de-DE" w:eastAsia="de-DE"/>
-        </w:rPr>
-        <mc:AlternateContent>
-          <mc:Choice Requires="wps">
-            <w:drawing>
-              <wp:anchor distT="0" distB="0" distL="114300" distR="114300" simplePos="0" relativeHeight="251661312" behindDoc="0" locked="0" layoutInCell="1" allowOverlap="1">
-                <wp:simplePos x="0" y="0"/>
-                <wp:positionH relativeFrom="column">
-                  <wp:posOffset>286603</wp:posOffset>
-                </wp:positionH>
-                <wp:positionV relativeFrom="paragraph">
-                  <wp:posOffset>24054</wp:posOffset>
-                </wp:positionV>
-                <wp:extent cx="1371600" cy="620973"/>
-                <wp:effectExtent l="0" t="0" r="19050" b="27305"/>
-                <wp:wrapNone/>
-                <wp:docPr id="4" name="Rechteck 4"/>
-                <wp:cNvGraphicFramePr/>
-                <a:graphic xmlns:a="http://schemas.openxmlformats.org/drawingml/2006/main">
-                  <a:graphicData uri="http://schemas.microsoft.com/office/word/2010/wordprocessingShape">
-                    <wps:wsp>
-                      <wps:cNvSpPr/>
-                      <wps:spPr>
-                        <a:xfrm>
-                          <a:off x="0" y="0"/>
-                          <a:ext cx="1371600" cy="620973"/>
-                        </a:xfrm>
-                        <a:prstGeom prst="rect">
-                          <a:avLst/>
-                        </a:prstGeom>
-                      </wps:spPr>
-                      <wps:style>
-                        <a:lnRef idx="2">
-                          <a:schemeClr val="accent1">
-                            <a:shade val="50000"/>
-                          </a:schemeClr>
-                        </a:lnRef>
-                        <a:fillRef idx="1">
-                          <a:schemeClr val="accent1"/>
-                        </a:fillRef>
-                        <a:effectRef idx="0">
-                          <a:schemeClr val="accent1"/>
-                        </a:effectRef>
-                        <a:fontRef idx="minor">
-                          <a:schemeClr val="lt1"/>
-                        </a:fontRef>
-                      </wps:style>
-                      <wps:txbx>
-                        <w:txbxContent>
-                          <w:p>
-                            <w:pPr>
-                              <w:jc w:val="center"/>
-                              <w:rPr>
-                                <w:lang w:val="de-DE"/>
-                              </w:rPr>
-                            </w:pPr>
-                            <w:r>
-                              <w:rPr>
-                                <w:lang w:val="de-DE"/>
-                              </w:rPr>
-                              <w:t>Ablaufbild…z.b. Ball auf Tor schießen?</w:t>
-                            </w:r>
-                          </w:p>
-                        </w:txbxContent>
-                      </wps:txbx>
-                      <wps:bodyPr rot="0" spcFirstLastPara="0" vertOverflow="overflow" horzOverflow="overflow" vert="horz" wrap="square" lIns="91440" tIns="45720" rIns="91440" bIns="45720" numCol="1" spcCol="0" rtlCol="0" fromWordArt="0" anchor="ctr" anchorCtr="0" forceAA="0" compatLnSpc="1">
-                        <a:prstTxWarp prst="textNoShape">
-                          <a:avLst/>
-                        </a:prstTxWarp>
-                        <a:noAutofit/>
-                      </wps:bodyPr>
-                    </wps:wsp>
-                  </a:graphicData>
-                </a:graphic>
-              </wp:anchor>
-            </w:drawing>
-          </mc:Choice>
-          <mc:Fallback>
-            <w:pict>
-              <v:rect id="Rechteck 4" o:spid="_x0000_s1027" style="position:absolute;margin-left:22.55pt;margin-top:1.9pt;width:108pt;height:48.9pt;z-index:251661312;visibility:visible;mso-wrap-style:square;mso-wrap-distance-left:9pt;mso-wrap-distance-top:0;mso-wrap-distance-right:9pt;mso-wrap-distance-bottom:0;mso-position-horizontal:absolute;mso-position-horizontal-relative:text;mso-position-vertical:absolute;mso-position-vertical-relative:text;v-text-anchor:middle" o:gfxdata="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" fillcolor="#4f81bd [3204]" strokecolor="#243f60 [1604]" strokeweight="2pt">
-                <v:textbox>
-                  <w:txbxContent>
-                    <w:p>
-                      <w:pPr>
-                        <w:jc w:val="center"/>
-                      </w:pPr>
-                      <w:proofErr w:type="spellStart"/>
-                      <w:r>
-                        <w:t>Ablaufbild</w:t>
-                      </w:r>
-                      <w:proofErr w:type="spellEnd"/>
-                      <w:r>
-                        <w:t>…</w:t>
-                      </w:r>
-                      <w:proofErr w:type="spellStart"/>
-                      <w:r>
-                        <w:t>z.b</w:t>
-                      </w:r>
-                      <w:proofErr w:type="spellEnd"/>
-                      <w:r>
-                        <w:t xml:space="preserve">. Ball auf Tor </w:t>
-                      </w:r>
-                      <w:proofErr w:type="spellStart"/>
-                      <w:r>
-                        <w:t>schießen</w:t>
-                      </w:r>
-                      <w:proofErr w:type="spellEnd"/>
-                      <w:r>
-                        <w:t>?</w:t>
-                      </w:r>
-                    </w:p>
-                  </w:txbxContent>
-                </v:textbox>
-              </v:rect>
-            </w:pict>
-          </mc:Fallback>
-        </mc:AlternateContent>
+      <w:pPr>
+        <w:keepNext/>
+      </w:pPr>
+      <w:r>
+        <w:object w:dxaOrig="8566" w:dyaOrig="6871">
+          <v:shapetype id="_x0000_t75" coordsize="21600,21600" o:spt="75" o:preferrelative="t" path="m@4@5l@4@11@9@11@9@5xe" filled="f" stroked="f">
+            <v:stroke joinstyle="miter"/>
+            <v:formulas>
+              <v:f eqn="if lineDrawn pixelLineWidth 0"/>
+              <v:f eqn="sum @0 1 0"/>
+              <v:f eqn="sum 0 0 @1"/>
+              <v:f eqn="prod @2 1 2"/>
+              <v:f eqn="prod @3 21600 pixelWidth"/>
+              <v:f eqn="prod @3 21600 pixelHeight"/>
+              <v:f eqn="sum @0 0 1"/>
+              <v:f eqn="prod @6 1 2"/>
+              <v:f eqn="prod @7 21600 pixelWidth"/>
+              <v:f eqn="sum @8 21600 0"/>
+              <v:f eqn="prod @7 21600 pixelHeight"/>
+              <v:f eqn="sum @10 21600 0"/>
+            </v:formulas>
+            <v:path o:extrusionok="f" gradientshapeok="t" o:connecttype="rect"/>
+            <o:lock v:ext="edit" aspectratio="t"/>
+          </v:shapetype>
+          <v:shape id="_x0000_i1026" type="#_x0000_t75" style="width:428.3pt;height:343.55pt" o:ole="">
+            <v:imagedata r:id="rId9" o:title=""/>
+          </v:shape>
+          <o:OLEObject Type="Embed" ProgID="Visio.Drawing.15" ShapeID="_x0000_i1026" DrawAspect="Content" ObjectID="_1478630424" r:id="rId10"/>
+        </w:object>
+      </w:r>
+    </w:p>
+    <w:p>
+      <w:pPr>
+        <w:pStyle w:val="Beschriftung"/>
+      </w:pPr>
+      <w:r>
+        <w:t>E</w:t>
+      </w:r>
+      <w:r>
+        <w:t>xample of graphical logic code</w:t>
       </w:r>
     </w:p>
     <w:p/>
-    <w:p/>
-    <w:p>
-      <w:r>
-        <w:lastRenderedPageBreak/>
+    <w:p>
+      <w:r>
         <w:t xml:space="preserve">This approach is best suited </w:t>
       </w:r>
       <w:r>
@@ -845,6 +764,7 @@
         <w:pStyle w:val="berschrift1"/>
       </w:pPr>
       <w:r>
+        <w:lastRenderedPageBreak/>
         <w:t>Target Audience</w:t>
       </w:r>
     </w:p>
@@ -1066,7 +986,6 @@
         <w:pStyle w:val="berschrift2"/>
       </w:pPr>
       <w:r>
-        <w:lastRenderedPageBreak/>
         <w:t>Jack Hardcore</w:t>
       </w:r>
     </w:p>
@@ -1153,7 +1072,11 @@
         <w:t xml:space="preserve"> fair, the simulator checks</w:t>
       </w:r>
       <w:r>
-        <w:t xml:space="preserve"> the common soccer rules</w:t>
+        <w:t xml:space="preserve"> the common </w:t>
+      </w:r>
+      <w:r>
+        <w:lastRenderedPageBreak/>
+        <w:t>soccer rules</w:t>
       </w:r>
       <w:r>
         <w:rPr>
@@ -1268,7 +1191,7 @@
                     <pic:cNvPicPr/>
                   </pic:nvPicPr>
                   <pic:blipFill>
-                    <a:blip r:embed="rId9"/>
+                    <a:blip r:embed="rId11"/>
                     <a:stretch>
                       <a:fillRect/>
                     </a:stretch>
@@ -1305,7 +1228,6 @@
         <w:pStyle w:val="berschrift1"/>
       </w:pPr>
       <w:r>
-        <w:lastRenderedPageBreak/>
         <w:t>Top User Stories</w:t>
       </w:r>
     </w:p>
@@ -1376,7 +1298,7 @@
           <w:highlight w:val="yellow"/>
           <w:lang w:val="de-DE"/>
         </w:rPr>
-        <w:t xml:space="preserve"> war irgendwie dass wir die </w:t>
+        <w:t xml:space="preserve"> war irgendwie dass wir die user </w:t>
       </w:r>
       <w:proofErr w:type="spellStart"/>
       <w:r>
@@ -1384,9 +1306,73 @@
           <w:highlight w:val="yellow"/>
           <w:lang w:val="de-DE"/>
         </w:rPr>
-        <w:t>user</w:t>
+        <w:t>story</w:t>
       </w:r>
       <w:proofErr w:type="spellEnd"/>
+      <w:r>
+        <w:rPr>
+          <w:highlight w:val="yellow"/>
+          <w:lang w:val="de-DE"/>
+        </w:rPr>
+        <w:t xml:space="preserve"> vorstellen und einen </w:t>
+      </w:r>
+      <w:proofErr w:type="spellStart"/>
+      <w:r>
+        <w:rPr>
+          <w:highlight w:val="yellow"/>
+          <w:lang w:val="de-DE"/>
+        </w:rPr>
+        <w:t>ansatz</w:t>
+      </w:r>
+      <w:proofErr w:type="spellEnd"/>
+      <w:r>
+        <w:rPr>
+          <w:highlight w:val="yellow"/>
+          <w:lang w:val="de-DE"/>
+        </w:rPr>
+        <w:t xml:space="preserve"> liefern, wie wir das erfüllen können</w:t>
+      </w:r>
+      <w:proofErr w:type="gramStart"/>
+      <w:r>
+        <w:rPr>
+          <w:highlight w:val="yellow"/>
+          <w:lang w:val="de-DE"/>
+        </w:rPr>
+        <w:t>..</w:t>
+      </w:r>
+      <w:proofErr w:type="gramEnd"/>
+      <w:r>
+        <w:rPr>
+          <w:highlight w:val="yellow"/>
+          <w:lang w:val="de-DE"/>
+        </w:rPr>
+        <w:t xml:space="preserve"> wenn </w:t>
+      </w:r>
+      <w:proofErr w:type="spellStart"/>
+      <w:r>
+        <w:rPr>
+          <w:highlight w:val="yellow"/>
+          <w:lang w:val="de-DE"/>
+        </w:rPr>
+        <w:t>ichs</w:t>
+      </w:r>
+      <w:proofErr w:type="spellEnd"/>
+      <w:r>
+        <w:rPr>
+          <w:highlight w:val="yellow"/>
+          <w:lang w:val="de-DE"/>
+        </w:rPr>
+        <w:t xml:space="preserve"> nicht falsch verstanden hab</w:t>
+      </w:r>
+      <w:proofErr w:type="gramStart"/>
+      <w:r>
+        <w:rPr>
+          <w:highlight w:val="yellow"/>
+          <w:lang w:val="de-DE"/>
+        </w:rPr>
+        <w:t>..</w:t>
+      </w:r>
+      <w:proofErr w:type="gramEnd"/>
       <w:r>
         <w:rPr>
           <w:highlight w:val="yellow"/>
@@ -1400,86 +1386,6 @@
           <w:highlight w:val="yellow"/>
           <w:lang w:val="de-DE"/>
         </w:rPr>
-        <w:t>story</w:t>
-      </w:r>
-      <w:proofErr w:type="spellEnd"/>
-      <w:r>
-        <w:rPr>
-          <w:highlight w:val="yellow"/>
-          <w:lang w:val="de-DE"/>
-        </w:rPr>
-        <w:t xml:space="preserve"> vorstellen und einen </w:t>
-      </w:r>
-      <w:proofErr w:type="spellStart"/>
-      <w:r>
-        <w:rPr>
-          <w:highlight w:val="yellow"/>
-          <w:lang w:val="de-DE"/>
-        </w:rPr>
-        <w:t>ansatz</w:t>
-      </w:r>
-      <w:proofErr w:type="spellEnd"/>
-      <w:r>
-        <w:rPr>
-          <w:highlight w:val="yellow"/>
-          <w:lang w:val="de-DE"/>
-        </w:rPr>
-        <w:t xml:space="preserve"> liefern, wie wir das erfüllen können</w:t>
-      </w:r>
-      <w:proofErr w:type="gramStart"/>
-      <w:r>
-        <w:rPr>
-          <w:highlight w:val="yellow"/>
-          <w:lang w:val="de-DE"/>
-        </w:rPr>
-        <w:t>..</w:t>
-      </w:r>
-      <w:proofErr w:type="gramEnd"/>
-      <w:r>
-        <w:rPr>
-          <w:highlight w:val="yellow"/>
-          <w:lang w:val="de-DE"/>
-        </w:rPr>
-        <w:t xml:space="preserve"> wenn </w:t>
-      </w:r>
-      <w:proofErr w:type="spellStart"/>
-      <w:r>
-        <w:rPr>
-          <w:highlight w:val="yellow"/>
-          <w:lang w:val="de-DE"/>
-        </w:rPr>
-        <w:t>ichs</w:t>
-      </w:r>
-      <w:proofErr w:type="spellEnd"/>
-      <w:r>
-        <w:rPr>
-          <w:highlight w:val="yellow"/>
-          <w:lang w:val="de-DE"/>
-        </w:rPr>
-        <w:t xml:space="preserve"> nicht falsch verstanden hab</w:t>
-      </w:r>
-      <w:proofErr w:type="gramStart"/>
-      <w:r>
-        <w:rPr>
-          <w:highlight w:val="yellow"/>
-          <w:lang w:val="de-DE"/>
-        </w:rPr>
-        <w:t>..</w:t>
-      </w:r>
-      <w:proofErr w:type="gramEnd"/>
-      <w:r>
-        <w:rPr>
-          <w:highlight w:val="yellow"/>
-          <w:lang w:val="de-DE"/>
-        </w:rPr>
-        <w:t xml:space="preserve"> </w:t>
-      </w:r>
-      <w:proofErr w:type="spellStart"/>
-      <w:r>
-        <w:rPr>
-          <w:highlight w:val="yellow"/>
-          <w:lang w:val="de-DE"/>
-        </w:rPr>
         <w:t>ka</w:t>
       </w:r>
       <w:proofErr w:type="spellEnd"/>
@@ -1571,6 +1477,7 @@
         <w:pStyle w:val="berschrift2"/>
       </w:pPr>
       <w:r>
+        <w:lastRenderedPageBreak/>
         <w:t>Great AI-players</w:t>
       </w:r>
     </w:p>
@@ -1704,7 +1611,6 @@
         <w:br/>
       </w:r>
       <w:r>
-        <w:lastRenderedPageBreak/>
         <w:t>The game we are planning will be playable on Windows and Xbox, the graphical editor could be</w:t>
       </w:r>
       <w:r>
@@ -1833,6 +1739,7 @@
         <w:t xml:space="preserve"> </w:t>
       </w:r>
       <w:r>
+        <w:lastRenderedPageBreak/>
         <w:t>provides new ways of</w:t>
       </w:r>
       <w:r>
@@ -1951,11 +1858,7 @@
         <w:t>Windows or L</w:t>
       </w:r>
       <w:r>
-        <w:t xml:space="preserve">inux </w:t>
-      </w:r>
-      <w:r>
-        <w:lastRenderedPageBreak/>
-        <w:t>computer, as well as</w:t>
+        <w:t>inux computer, as well as</w:t>
       </w:r>
       <w:r>
         <w:t xml:space="preserve"> on the Xbox One. In the future</w:t>
@@ -1996,6 +1899,18 @@
       <w:r>
         <w:t xml:space="preserve"> (MIT license)</w:t>
       </w:r>
+      <w:r>
+        <w:br/>
+        <w:t xml:space="preserve">Compared to other scripting languages LUA script is easy to implement and allows to call </w:t>
+      </w:r>
+      <w:proofErr w:type="spellStart"/>
+      <w:r>
+        <w:t>c++</w:t>
+      </w:r>
+      <w:proofErr w:type="spellEnd"/>
+      <w:r>
+        <w:t xml:space="preserve"> functions. The LUA code is quite small and the execution speed of LUA script is very good.</w:t>
+      </w:r>
     </w:p>
     <w:p>
       <w:pPr>
@@ -2017,6 +1932,30 @@
         <w:t>form independence is guaranteed.</w:t>
       </w:r>
     </w:p>
+    <w:p>
+      <w:pPr>
+        <w:keepNext/>
+      </w:pPr>
+      <w:r>
+        <w:object w:dxaOrig="9496" w:dyaOrig="6720">
+          <v:shape id="_x0000_i1025" type="#_x0000_t75" style="width:467.7pt;height:330.95pt" o:ole="">
+            <v:imagedata r:id="rId12" o:title=""/>
+          </v:shape>
+          <o:OLEObject Type="Embed" ProgID="Visio.Drawing.15" ShapeID="_x0000_i1025" DrawAspect="Content" ObjectID="_1478630425" r:id="rId13"/>
+        </w:object>
+      </w:r>
+    </w:p>
+    <w:p>
+      <w:pPr>
+        <w:pStyle w:val="Beschriftung"/>
+      </w:pPr>
+      <w:bookmarkStart w:id="0" w:name="_GoBack"/>
+      <w:bookmarkEnd w:id="0"/>
+      <w:r>
+        <w:t>Architecture overview</w:t>
+      </w:r>
+    </w:p>
+    <w:p/>
     <w:sectPr>
       <w:pgSz w:w="12240" w:h="15840"/>
       <w:pgMar w:top="1440" w:right="1440" w:bottom="1440" w:left="1440" w:header="720" w:footer="720" w:gutter="0"/>
@@ -4223,7 +4162,7 @@
 </file>
 
 <file path=customXml/itemProps1.xml><?xml version="1.0" encoding="utf-8"?>
-<ds:datastoreItem xmlns:ds="http://schemas.openxmlformats.org/officeDocument/2006/customXml" ds:itemID="{6527B89E-1389-497A-8E04-85AA614E5E4D}">
+<ds:datastoreItem xmlns:ds="http://schemas.openxmlformats.org/officeDocument/2006/customXml" ds:itemID="{C86DFEE9-78AD-4D8B-9EAE-A46FD86253B2}">
   <ds:schemaRefs>
     <ds:schemaRef ds:uri="http://schemas.openxmlformats.org/officeDocument/2006/bibliography"/>
   </ds:schemaRefs>

</xml_diff>

<commit_message>
Anpassungen am Blueprint-Dokument (teile von herrn judts anmerkungen)
</commit_message>
<xml_diff>
--- a/doc/Project Blueprint Template (Games).docx
+++ b/doc/Project Blueprint Template (Games).docx
@@ -491,38 +491,44 @@
         <w:t xml:space="preserve"> if they break the r</w:t>
       </w:r>
       <w:r>
-        <w:t xml:space="preserve">ules. </w:t>
-      </w:r>
-      <w:r>
-        <w:t xml:space="preserve">A referee sees to </w:t>
-      </w:r>
-      <w:r>
-        <w:t>the obedience of those rules</w:t>
+        <w:t>ules.</w:t>
+      </w:r>
+      <w:r>
+        <w:t xml:space="preserve"> </w:t>
+      </w:r>
+      <w:r>
+        <w:rPr>
+          <w:highlight w:val="yellow"/>
+        </w:rPr>
+        <w:t>The rules contain the basic football rules like offside and throw-ins as well as physical rules which, for example, prevent players from sprinting all the time.</w:t>
+      </w:r>
+      <w:r>
+        <w:t xml:space="preserve"> </w:t>
+      </w:r>
+      <w:bookmarkStart w:id="0" w:name="_GoBack"/>
+      <w:bookmarkEnd w:id="0"/>
+    </w:p>
+    <w:p>
+      <w:r>
+        <w:t>T</w:t>
+      </w:r>
+      <w:r>
+        <w:t>he players</w:t>
+      </w:r>
+      <w:r>
+        <w:t xml:space="preserve"> are able</w:t>
+      </w:r>
+      <w:r>
+        <w:t xml:space="preserve"> to communicate with each other</w:t>
+      </w:r>
+      <w:r>
+        <w:t xml:space="preserve"> by talking and listening</w:t>
       </w:r>
       <w:r>
         <w:t xml:space="preserve">. </w:t>
       </w:r>
       <w:r>
         <w:br/>
-        <w:t>T</w:t>
-      </w:r>
-      <w:r>
-        <w:t>he players</w:t>
-      </w:r>
-      <w:r>
-        <w:t xml:space="preserve"> are able</w:t>
-      </w:r>
-      <w:r>
-        <w:t xml:space="preserve"> to communicate with each other</w:t>
-      </w:r>
-      <w:r>
-        <w:t xml:space="preserve"> by talking and listening</w:t>
-      </w:r>
-      <w:r>
-        <w:t xml:space="preserve">. </w:t>
-      </w:r>
-      <w:r>
-        <w:br/>
       </w:r>
       <w:r>
         <w:t xml:space="preserve">The game </w:t>
@@ -563,7 +569,16 @@
         <w:t>three</w:t>
       </w:r>
       <w:r>
-        <w:t xml:space="preserve"> approaches for creating your own player intelligence:</w:t>
+        <w:t xml:space="preserve"> approaches for creating your own player intelligence</w:t>
+      </w:r>
+      <w:r>
+        <w:rPr>
+          <w:highlight w:val="yellow"/>
+        </w:rPr>
+        <w:t>, each targeting a different user group, depending on their programming skills</w:t>
+      </w:r>
+      <w:r>
+        <w:t>:</w:t>
       </w:r>
     </w:p>
     <w:p>
@@ -727,10 +742,10 @@
             <v:path o:extrusionok="f" gradientshapeok="t" o:connecttype="rect"/>
             <o:lock v:ext="edit" aspectratio="t"/>
           </v:shapetype>
-          <v:shape id="_x0000_i1025" type="#_x0000_t75" style="width:468pt;height:297.15pt" o:ole="">
+          <v:shape id="_x0000_i1025" type="#_x0000_t75" style="width:467.9pt;height:297.15pt" o:ole="">
             <v:imagedata r:id="rId9" o:title=""/>
           </v:shape>
-          <o:OLEObject Type="Embed" ProgID="Visio.Drawing.15" ShapeID="_x0000_i1025" DrawAspect="Content" ObjectID="_1478871213" r:id="rId10"/>
+          <o:OLEObject Type="Embed" ProgID="Visio.Drawing.15" ShapeID="_x0000_i1025" DrawAspect="Content" ObjectID="_1479032634" r:id="rId10"/>
         </w:object>
       </w:r>
     </w:p>
@@ -1042,6 +1057,28 @@
     <w:p>
       <w:pPr>
         <w:pStyle w:val="berschrift2"/>
+        <w:rPr>
+          <w:highlight w:val="yellow"/>
+        </w:rPr>
+      </w:pPr>
+      <w:r>
+        <w:rPr>
+          <w:highlight w:val="yellow"/>
+        </w:rPr>
+        <w:t>Introduction</w:t>
+      </w:r>
+    </w:p>
+    <w:p>
+      <w:r>
+        <w:rPr>
+          <w:highlight w:val="yellow"/>
+        </w:rPr>
+        <w:t>The following two chapters aim at giving examples for possible users of our software.</w:t>
+      </w:r>
+    </w:p>
+    <w:p>
+      <w:pPr>
+        <w:pStyle w:val="berschrift2"/>
       </w:pPr>
       <w:r>
         <w:t xml:space="preserve">John </w:t>
@@ -1345,11 +1382,11 @@
         <w:t>s</w:t>
       </w:r>
       <w:r>
-        <w:t xml:space="preserve"> the match execution by creating a new thread for each player. To make sure one of the AIs is not able to take all the CPUs power, the simulator </w:t>
+        <w:t xml:space="preserve"> the match execution by creating a new </w:t>
       </w:r>
       <w:r>
         <w:lastRenderedPageBreak/>
-        <w:t>schedule</w:t>
+        <w:t>thread for each player. To make sure one of the AIs is not able to take all the CPUs power, the simulator schedule</w:t>
       </w:r>
       <w:r>
         <w:t>s</w:t>
@@ -1672,66 +1709,92 @@
       </w:r>
       <w:proofErr w:type="spellEnd"/>
       <w:r>
-        <w:t xml:space="preserve"> offers the possibility to create AI-Teams on 2D or 3D basis.</w:t>
+        <w:t xml:space="preserve"> offers the possibility to create AI-Tea</w:t>
+      </w:r>
+      <w:r>
+        <w:t xml:space="preserve">ms on 2D or 3D basis, </w:t>
+      </w:r>
+      <w:r>
+        <w:rPr>
+          <w:highlight w:val="yellow"/>
+        </w:rPr>
+        <w:t>or using robots for a real life simulation</w:t>
+      </w:r>
+      <w:r>
+        <w:rPr>
+          <w:highlight w:val="yellow"/>
+        </w:rPr>
+        <w:t>.</w:t>
+      </w:r>
+      <w:r>
+        <w:rPr>
+          <w:highlight w:val="yellow"/>
+        </w:rPr>
+        <w:t xml:space="preserve"> The real-life simulation isn’t a real competitor to our project, because a huge part of creating a robotic football team is building the actual robots, and the participants most likely won’t be satisfied with controlling computer-simulated teams.</w:t>
+      </w:r>
+    </w:p>
+    <w:p>
+      <w:r>
+        <w:t>Many users might experienc</w:t>
+      </w:r>
+      <w:r>
+        <w:t xml:space="preserve">e difficulties getting into the </w:t>
+      </w:r>
+      <w:proofErr w:type="spellStart"/>
+      <w:r>
+        <w:rPr>
+          <w:highlight w:val="yellow"/>
+        </w:rPr>
+        <w:t>RoboCup</w:t>
+      </w:r>
+      <w:proofErr w:type="spellEnd"/>
+      <w:r>
+        <w:rPr>
+          <w:highlight w:val="yellow"/>
+        </w:rPr>
+        <w:t xml:space="preserve"> simulation</w:t>
+      </w:r>
+      <w:r>
+        <w:t xml:space="preserve"> technology, because the program requires a lot more programming experience than our game.</w:t>
+      </w:r>
+    </w:p>
+    <w:p>
+      <w:r>
+        <w:t xml:space="preserve">Our tool tackles this problem by providing a graphical editor which reduces </w:t>
+      </w:r>
+      <w:r>
+        <w:t>t</w:t>
+      </w:r>
+      <w:r>
+        <w:t>he required experience greatly</w:t>
+      </w:r>
+      <w:r>
+        <w:t>.</w:t>
+      </w:r>
+    </w:p>
+    <w:p>
+      <w:r>
+        <w:t xml:space="preserve">Another problem of the </w:t>
+      </w:r>
+      <w:proofErr w:type="spellStart"/>
+      <w:r>
+        <w:t>RoboCup</w:t>
+      </w:r>
+      <w:proofErr w:type="spellEnd"/>
+      <w:r>
+        <w:t>-Software is that it can only be used on a PC, and it is</w:t>
+      </w:r>
+      <w:r>
+        <w:t xml:space="preserve"> created to run under Linux, although</w:t>
+      </w:r>
+      <w:r>
+        <w:t xml:space="preserve"> it is possible to install the game on windows with increased effort.</w:t>
       </w:r>
       <w:r>
         <w:br/>
-        <w:t xml:space="preserve">Many users might experience difficulties getting into this technology, because the </w:t>
-      </w:r>
-      <w:proofErr w:type="spellStart"/>
-      <w:r>
-        <w:t>RoboCup</w:t>
-      </w:r>
-      <w:proofErr w:type="spellEnd"/>
-      <w:r>
-        <w:t>-program requires a lot more programming experience than our game.</w:t>
-      </w:r>
-    </w:p>
-    <w:p>
-      <w:r>
-        <w:t xml:space="preserve">Our tool tackles this problem by providing a graphical editor which reduces </w:t>
-      </w:r>
-      <w:r>
-        <w:t>t</w:t>
-      </w:r>
-      <w:r>
-        <w:t>he required experience greatly</w:t>
-      </w:r>
-      <w:r>
-        <w:t>.</w:t>
-      </w:r>
-    </w:p>
-    <w:p>
-      <w:r>
-        <w:t xml:space="preserve">Another problem of the </w:t>
-      </w:r>
-      <w:proofErr w:type="spellStart"/>
-      <w:r>
-        <w:t>RoboCup</w:t>
-      </w:r>
-      <w:proofErr w:type="spellEnd"/>
-      <w:r>
-        <w:t>-Software is that it can only be used on a PC, and it is</w:t>
-      </w:r>
-      <w:r>
-        <w:t xml:space="preserve"> created to run under Linux, although</w:t>
-      </w:r>
-      <w:r>
-        <w:t xml:space="preserve"> it is possible to install the game on windows with increased effort.</w:t>
-      </w:r>
-      <w:r>
-        <w:br/>
-      </w:r>
-      <w:r>
-        <w:t xml:space="preserve">The game we are planning </w:t>
-      </w:r>
-      <w:bookmarkStart w:id="0" w:name="_GoBack"/>
-      <w:r>
-        <w:t>will</w:t>
-      </w:r>
-      <w:bookmarkEnd w:id="0"/>
-      <w:r>
-        <w:t xml:space="preserve"> be playable on Windows and Xbo</w:t>
+      </w:r>
+      <w:r>
+        <w:t>The game we are planning will be playable on Windows and Xbo</w:t>
       </w:r>
       <w:r>
         <w:t>x, the graphical editor could</w:t>
@@ -1941,6 +2004,9 @@
       </w:r>
       <w:r>
         <w:br/>
+      </w:r>
+      <w:r>
+        <w:lastRenderedPageBreak/>
         <w:t xml:space="preserve">In addition to the advertisements we plan a marketplace in which the user can buy items like better animations or new skins for the players. </w:t>
       </w:r>
       <w:r>
@@ -1955,7 +2021,6 @@
         <w:pStyle w:val="berschrift1"/>
       </w:pPr>
       <w:r>
-        <w:lastRenderedPageBreak/>
         <w:t>Core Technologies</w:t>
       </w:r>
     </w:p>
@@ -2130,10 +2195,10 @@
       </w:pPr>
       <w:r>
         <w:object w:dxaOrig="9496" w:dyaOrig="6720">
-          <v:shape id="_x0000_i1026" type="#_x0000_t75" style="width:468pt;height:330.45pt" o:ole="">
+          <v:shape id="_x0000_i1026" type="#_x0000_t75" style="width:468.15pt;height:330.3pt" o:ole="">
             <v:imagedata r:id="rId11" o:title=""/>
           </v:shape>
-          <o:OLEObject Type="Embed" ProgID="Visio.Drawing.15" ShapeID="_x0000_i1026" DrawAspect="Content" ObjectID="_1478871214" r:id="rId12"/>
+          <o:OLEObject Type="Embed" ProgID="Visio.Drawing.15" ShapeID="_x0000_i1026" DrawAspect="Content" ObjectID="_1479032635" r:id="rId12"/>
         </w:object>
       </w:r>
     </w:p>
@@ -4355,7 +4420,7 @@
 </file>
 
 <file path=customXml/itemProps1.xml><?xml version="1.0" encoding="utf-8"?>
-<ds:datastoreItem xmlns:ds="http://schemas.openxmlformats.org/officeDocument/2006/customXml" ds:itemID="{ED082796-4B9D-485E-8100-4E88E78B864F}">
+<ds:datastoreItem xmlns:ds="http://schemas.openxmlformats.org/officeDocument/2006/customXml" ds:itemID="{37913FA8-7725-4C5F-9053-A70843889551}">
   <ds:schemaRefs>
     <ds:schemaRef ds:uri="http://schemas.openxmlformats.org/officeDocument/2006/bibliography"/>
   </ds:schemaRefs>

</xml_diff>

<commit_message>
Doc minimale Änderungen, schaut in meinen Augen gut aus
</commit_message>
<xml_diff>
--- a/doc/Project Blueprint Template (Games).docx
+++ b/doc/Project Blueprint Template (Games).docx
@@ -491,7 +491,25 @@
         <w:t xml:space="preserve"> if they break the r</w:t>
       </w:r>
       <w:r>
-        <w:t>ules.</w:t>
+        <w:t>ules</w:t>
+      </w:r>
+      <w:r>
+        <w:rPr>
+          <w:highlight w:val="green"/>
+        </w:rPr>
+        <w:t>.</w:t>
+      </w:r>
+      <w:r>
+        <w:rPr>
+          <w:highlight w:val="green"/>
+        </w:rPr>
+        <w:t xml:space="preserve"> </w:t>
+      </w:r>
+      <w:r>
+        <w:rPr>
+          <w:highlight w:val="green"/>
+        </w:rPr>
+        <w:t>The penalties depend on the game situation and are similar to real football.</w:t>
       </w:r>
       <w:r>
         <w:t xml:space="preserve"> </w:t>
@@ -505,8 +523,6 @@
       <w:r>
         <w:t xml:space="preserve"> </w:t>
       </w:r>
-      <w:bookmarkStart w:id="0" w:name="_GoBack"/>
-      <w:bookmarkEnd w:id="0"/>
     </w:p>
     <w:p>
       <w:r>
@@ -745,7 +761,7 @@
           <v:shape id="_x0000_i1025" type="#_x0000_t75" style="width:467.9pt;height:297.15pt" o:ole="">
             <v:imagedata r:id="rId9" o:title=""/>
           </v:shape>
-          <o:OLEObject Type="Embed" ProgID="Visio.Drawing.15" ShapeID="_x0000_i1025" DrawAspect="Content" ObjectID="_1479032634" r:id="rId10"/>
+          <o:OLEObject Type="Embed" ProgID="Visio.Drawing.15" ShapeID="_x0000_i1025" DrawAspect="Content" ObjectID="_1479041588" r:id="rId10"/>
         </w:object>
       </w:r>
     </w:p>
@@ -1631,7 +1647,19 @@
         <w:t xml:space="preserve">. </w:t>
       </w:r>
       <w:r>
-        <w:t>I don’t like to be restricted by</w:t>
+        <w:t xml:space="preserve">I </w:t>
+      </w:r>
+      <w:r>
+        <w:rPr>
+          <w:highlight w:val="green"/>
+        </w:rPr>
+        <w:t>do not</w:t>
+      </w:r>
+      <w:r>
+        <w:t xml:space="preserve"> </w:t>
+      </w:r>
+      <w:r>
+        <w:t>like to be restricted by</w:t>
       </w:r>
       <w:r>
         <w:t xml:space="preserve"> the pos</w:t>
@@ -1664,7 +1692,16 @@
         <w:t>I want to challenge my friends and play against their AI-team.</w:t>
       </w:r>
       <w:r>
-        <w:t xml:space="preserve"> Also, I’d like to be able to receive other AI-players and adapt them so they fit into my team.</w:t>
+        <w:t xml:space="preserve"> Also, </w:t>
+      </w:r>
+      <w:r>
+        <w:rPr>
+          <w:highlight w:val="green"/>
+        </w:rPr>
+        <w:t>I would</w:t>
+      </w:r>
+      <w:r>
+        <w:t xml:space="preserve"> like to be able to receive other AI-players and adapt them so they fit into my team.</w:t>
       </w:r>
     </w:p>
     <w:p>
@@ -1771,6 +1808,8 @@
       <w:r>
         <w:t>.</w:t>
       </w:r>
+      <w:bookmarkStart w:id="0" w:name="_GoBack"/>
+      <w:bookmarkEnd w:id="0"/>
     </w:p>
     <w:p>
       <w:r>
@@ -2198,7 +2237,7 @@
           <v:shape id="_x0000_i1026" type="#_x0000_t75" style="width:468.15pt;height:330.3pt" o:ole="">
             <v:imagedata r:id="rId11" o:title=""/>
           </v:shape>
-          <o:OLEObject Type="Embed" ProgID="Visio.Drawing.15" ShapeID="_x0000_i1026" DrawAspect="Content" ObjectID="_1479032635" r:id="rId12"/>
+          <o:OLEObject Type="Embed" ProgID="Visio.Drawing.15" ShapeID="_x0000_i1026" DrawAspect="Content" ObjectID="_1479041589" r:id="rId12"/>
         </w:object>
       </w:r>
     </w:p>
@@ -4420,7 +4459,7 @@
 </file>
 
 <file path=customXml/itemProps1.xml><?xml version="1.0" encoding="utf-8"?>
-<ds:datastoreItem xmlns:ds="http://schemas.openxmlformats.org/officeDocument/2006/customXml" ds:itemID="{37913FA8-7725-4C5F-9053-A70843889551}">
+<ds:datastoreItem xmlns:ds="http://schemas.openxmlformats.org/officeDocument/2006/customXml" ds:itemID="{E4399C5C-56BB-459F-8A6B-57F59D5DFCBC}">
   <ds:schemaRefs>
     <ds:schemaRef ds:uri="http://schemas.openxmlformats.org/officeDocument/2006/bibliography"/>
   </ds:schemaRefs>

</xml_diff>

<commit_message>
Kleinigkeiten angepasst um auf Judt einzugehen, ansonsten gabs von meiner Seite nichts zu verbessern, top
</commit_message>
<xml_diff>
--- a/doc/Project Blueprint Template (Games).docx
+++ b/doc/Project Blueprint Template (Games).docx
@@ -758,10 +758,10 @@
             <v:path o:extrusionok="f" gradientshapeok="t" o:connecttype="rect"/>
             <o:lock v:ext="edit" aspectratio="t"/>
           </v:shapetype>
-          <v:shape id="_x0000_i1025" type="#_x0000_t75" style="width:467.9pt;height:297.15pt" o:ole="">
+          <v:shape id="_x0000_i1025" type="#_x0000_t75" style="width:468pt;height:297pt" o:ole="">
             <v:imagedata r:id="rId9" o:title=""/>
           </v:shape>
-          <o:OLEObject Type="Embed" ProgID="Visio.Drawing.15" ShapeID="_x0000_i1025" DrawAspect="Content" ObjectID="_1479041588" r:id="rId10"/>
+          <o:OLEObject Type="Embed" ProgID="Visio.Drawing.15" ShapeID="_x0000_i1025" DrawAspect="Content" ObjectID="_1479047610" r:id="rId10"/>
         </w:object>
       </w:r>
     </w:p>
@@ -899,6 +899,9 @@
         <w:t>The game</w:t>
       </w:r>
       <w:r>
+        <w:t>’</w:t>
+      </w:r>
+      <w:r>
         <w:t>s</w:t>
       </w:r>
       <w:r>
@@ -927,10 +930,34 @@
     </w:p>
     <w:p>
       <w:r>
-        <w:t>Our a</w:t>
-      </w:r>
-      <w:r>
-        <w:t>udience is separated into two groups. The first gro</w:t>
+        <w:t xml:space="preserve">Our </w:t>
+      </w:r>
+      <w:r>
+        <w:rPr>
+          <w:highlight w:val="magenta"/>
+        </w:rPr>
+        <w:t>main</w:t>
+      </w:r>
+      <w:r>
+        <w:t xml:space="preserve"> </w:t>
+      </w:r>
+      <w:r>
+        <w:t>a</w:t>
+      </w:r>
+      <w:r>
+        <w:t xml:space="preserve">udience is separated into two groups. </w:t>
+      </w:r>
+      <w:r>
+        <w:rPr>
+          <w:highlight w:val="magenta"/>
+        </w:rPr>
+        <w:t>But also persons who do not completely fit into one of the following groups may be interested in the game.</w:t>
+      </w:r>
+    </w:p>
+    <w:p>
+      <w:r>
+        <w:lastRenderedPageBreak/>
+        <w:t>The first gro</w:t>
       </w:r>
       <w:r>
         <w:t>up is made up of students from High schools or U</w:t>
@@ -971,11 +998,7 @@
         <w:t>ntroduction to show how simple logic affects the behavior of the football players.</w:t>
       </w:r>
       <w:r>
-        <w:t xml:space="preserve"> The </w:t>
-      </w:r>
-      <w:r>
-        <w:lastRenderedPageBreak/>
-        <w:t xml:space="preserve">students can also compete against each other and therefore will be encouraged to </w:t>
+        <w:t xml:space="preserve"> The students can also compete against each other and therefore will be encouraged to </w:t>
       </w:r>
       <w:r>
         <w:t xml:space="preserve">further </w:t>
@@ -1364,7 +1387,11 @@
         <w:t xml:space="preserve"> fair, the simulator checks</w:t>
       </w:r>
       <w:r>
-        <w:t xml:space="preserve"> the common soccer rules</w:t>
+        <w:t xml:space="preserve"> the common soccer </w:t>
+      </w:r>
+      <w:r>
+        <w:lastRenderedPageBreak/>
+        <w:t>rules</w:t>
       </w:r>
       <w:r>
         <w:rPr>
@@ -1391,6 +1418,15 @@
         <w:t xml:space="preserve"> assigned over a XML file. The XML configuration file also contains the information about the line-up of the players.</w:t>
       </w:r>
       <w:r>
+        <w:t xml:space="preserve"> </w:t>
+      </w:r>
+      <w:r>
+        <w:rPr>
+          <w:highlight w:val="magenta"/>
+        </w:rPr>
+        <w:t>The LUA-script which contains the player’s intelligence is created by the user using the editor.</w:t>
+      </w:r>
+      <w:r>
         <w:br/>
         <w:t>After all the prerequisites are fulfilled, the simulator start</w:t>
       </w:r>
@@ -1398,11 +1434,12 @@
         <w:t>s</w:t>
       </w:r>
       <w:r>
-        <w:t xml:space="preserve"> the match execution by creating a new </w:t>
-      </w:r>
-      <w:r>
-        <w:lastRenderedPageBreak/>
-        <w:t>thread for each player. To make sure one of the AIs is not able to take all the CPUs power, the simulator schedule</w:t>
+        <w:t xml:space="preserve"> the match execution </w:t>
+      </w:r>
+      <w:bookmarkStart w:id="0" w:name="_GoBack"/>
+      <w:bookmarkEnd w:id="0"/>
+      <w:r>
+        <w:t>by creating a new thread for each player. To make sure one of the AIs is not able to take all the CPUs power, the simulator schedule</w:t>
       </w:r>
       <w:r>
         <w:t>s</w:t>
@@ -1681,6 +1718,7 @@
         <w:pStyle w:val="berschrift2"/>
       </w:pPr>
       <w:r>
+        <w:lastRenderedPageBreak/>
         <w:t>Competitive</w:t>
       </w:r>
       <w:r>
@@ -1714,7 +1752,6 @@
         <w:pStyle w:val="berschrift1"/>
       </w:pPr>
       <w:r>
-        <w:lastRenderedPageBreak/>
         <w:t>Competition</w:t>
       </w:r>
     </w:p>
@@ -1808,8 +1845,6 @@
       <w:r>
         <w:t>.</w:t>
       </w:r>
-      <w:bookmarkStart w:id="0" w:name="_GoBack"/>
-      <w:bookmarkEnd w:id="0"/>
     </w:p>
     <w:p>
       <w:r>
@@ -2003,6 +2038,9 @@
       </w:r>
       <w:r>
         <w:br/>
+      </w:r>
+      <w:r>
+        <w:lastRenderedPageBreak/>
         <w:t>Also students and other people wi</w:t>
       </w:r>
       <w:r>
@@ -2043,9 +2081,6 @@
       </w:r>
       <w:r>
         <w:br/>
-      </w:r>
-      <w:r>
-        <w:lastRenderedPageBreak/>
         <w:t xml:space="preserve">In addition to the advertisements we plan a marketplace in which the user can buy items like better animations or new skins for the players. </w:t>
       </w:r>
       <w:r>
@@ -2234,10 +2269,10 @@
       </w:pPr>
       <w:r>
         <w:object w:dxaOrig="9496" w:dyaOrig="6720">
-          <v:shape id="_x0000_i1026" type="#_x0000_t75" style="width:468.15pt;height:330.3pt" o:ole="">
+          <v:shape id="_x0000_i1026" type="#_x0000_t75" style="width:468pt;height:330pt" o:ole="">
             <v:imagedata r:id="rId11" o:title=""/>
           </v:shape>
-          <o:OLEObject Type="Embed" ProgID="Visio.Drawing.15" ShapeID="_x0000_i1026" DrawAspect="Content" ObjectID="_1479041589" r:id="rId12"/>
+          <o:OLEObject Type="Embed" ProgID="Visio.Drawing.15" ShapeID="_x0000_i1026" DrawAspect="Content" ObjectID="_1479047611" r:id="rId12"/>
         </w:object>
       </w:r>
     </w:p>
@@ -4459,7 +4494,7 @@
 </file>
 
 <file path=customXml/itemProps1.xml><?xml version="1.0" encoding="utf-8"?>
-<ds:datastoreItem xmlns:ds="http://schemas.openxmlformats.org/officeDocument/2006/customXml" ds:itemID="{E4399C5C-56BB-459F-8A6B-57F59D5DFCBC}">
+<ds:datastoreItem xmlns:ds="http://schemas.openxmlformats.org/officeDocument/2006/customXml" ds:itemID="{F480BBCD-D508-4D28-BC6B-A88DBF4DD962}">
   <ds:schemaRefs>
     <ds:schemaRef ds:uri="http://schemas.openxmlformats.org/officeDocument/2006/bibliography"/>
   </ds:schemaRefs>

</xml_diff>